<commit_message>
Practica 2 parte 2
</commit_message>
<xml_diff>
--- a/Laboratorio/Practica 2/MEMORIA_SCI_BORROSO.docx
+++ b/Laboratorio/Practica 2/MEMORIA_SCI_BORROSO.docx
@@ -547,7 +547,16 @@
         <w:t>Figura 1</w:t>
       </w:r>
       <w:r>
-        <w:t>: Esquema de nuestro controlador</w:t>
+        <w:t xml:space="preserve">: </w:t>
+      </w:r>
+      <w:r>
+        <w:t>Diseño</w:t>
+      </w:r>
+      <w:r>
+        <w:t xml:space="preserve"> de nuestro controlador</w:t>
+      </w:r>
+      <w:r>
+        <w:t xml:space="preserve"> borroso</w:t>
       </w:r>
     </w:p>
     <w:p>
@@ -895,6 +904,1584 @@
         </w:rPr>
         <w:t>.</w:t>
       </w:r>
+      <w:r>
+        <w:rPr>
+          <w:rFonts w:cstheme="minorHAnsi"/>
+        </w:rPr>
+        <w:t xml:space="preserve"> </w:t>
+      </w:r>
+    </w:p>
+    <w:p>
+      <w:pPr>
+        <w:rPr>
+          <w:rFonts w:cstheme="minorHAnsi"/>
+        </w:rPr>
+      </w:pPr>
+      <w:r>
+        <w:rPr>
+          <w:rFonts w:cstheme="minorHAnsi"/>
+        </w:rPr>
+        <w:t xml:space="preserve">La función de pertenencia </w:t>
+      </w:r>
+      <w:r>
+        <w:rPr>
+          <w:rFonts w:cstheme="minorHAnsi"/>
+          <w:b/>
+          <w:bCs/>
+        </w:rPr>
+        <w:t>CERO</w:t>
+      </w:r>
+      <w:r>
+        <w:rPr>
+          <w:rFonts w:cstheme="minorHAnsi"/>
+        </w:rPr>
+        <w:t xml:space="preserve"> tanto en </w:t>
+      </w:r>
+      <w:proofErr w:type="spellStart"/>
+      <w:r>
+        <w:rPr>
+          <w:rFonts w:cstheme="minorHAnsi"/>
+        </w:rPr>
+        <w:t>E_theta</w:t>
+      </w:r>
+      <w:proofErr w:type="spellEnd"/>
+      <w:r>
+        <w:rPr>
+          <w:rFonts w:cstheme="minorHAnsi"/>
+        </w:rPr>
+        <w:t xml:space="preserve"> como en W sirven para evitar errores de ejecución ya que el </w:t>
+      </w:r>
+      <w:r>
+        <w:rPr>
+          <w:rFonts w:cstheme="minorHAnsi"/>
+          <w:b/>
+          <w:bCs/>
+        </w:rPr>
+        <w:t>valor 0 no tiene grado de pertenencia</w:t>
+      </w:r>
+      <w:r>
+        <w:rPr>
+          <w:rFonts w:cstheme="minorHAnsi"/>
+        </w:rPr>
+        <w:t xml:space="preserve"> tanto en la función NEG como en POS.</w:t>
+      </w:r>
+      <w:bookmarkStart w:id="0" w:name="_GoBack"/>
+      <w:bookmarkEnd w:id="0"/>
+    </w:p>
+    <w:tbl>
+      <w:tblPr>
+        <w:tblStyle w:val="Tablaconcuadrcula"/>
+        <w:tblW w:w="0" w:type="auto"/>
+        <w:tblLook w:val="04A0" w:firstRow="1" w:lastRow="0" w:firstColumn="1" w:lastColumn="0" w:noHBand="0" w:noVBand="1"/>
+      </w:tblPr>
+      <w:tblGrid>
+        <w:gridCol w:w="1413"/>
+        <w:gridCol w:w="1417"/>
+        <w:gridCol w:w="2166"/>
+        <w:gridCol w:w="1670"/>
+        <w:gridCol w:w="1828"/>
+      </w:tblGrid>
+      <w:tr>
+        <w:tc>
+          <w:tcPr>
+            <w:tcW w:w="1413" w:type="dxa"/>
+            <w:shd w:val="clear" w:color="auto" w:fill="8EAADB" w:themeFill="accent1" w:themeFillTint="99"/>
+          </w:tcPr>
+          <w:p>
+            <w:pPr>
+              <w:rPr>
+                <w:rFonts w:cstheme="minorHAnsi"/>
+                <w:b/>
+                <w:bCs/>
+              </w:rPr>
+            </w:pPr>
+            <w:r>
+              <w:rPr>
+                <w:rFonts w:cstheme="minorHAnsi"/>
+                <w:b/>
+                <w:bCs/>
+              </w:rPr>
+              <w:t>Variable</w:t>
+            </w:r>
+          </w:p>
+        </w:tc>
+        <w:tc>
+          <w:tcPr>
+            <w:tcW w:w="1417" w:type="dxa"/>
+            <w:shd w:val="clear" w:color="auto" w:fill="8EAADB" w:themeFill="accent1" w:themeFillTint="99"/>
+          </w:tcPr>
+          <w:p>
+            <w:pPr>
+              <w:rPr>
+                <w:rFonts w:cstheme="minorHAnsi"/>
+                <w:b/>
+                <w:bCs/>
+              </w:rPr>
+            </w:pPr>
+            <w:r>
+              <w:rPr>
+                <w:rFonts w:cstheme="minorHAnsi"/>
+                <w:b/>
+                <w:bCs/>
+              </w:rPr>
+              <w:t>Rango</w:t>
+            </w:r>
+          </w:p>
+        </w:tc>
+        <w:tc>
+          <w:tcPr>
+            <w:tcW w:w="2166" w:type="dxa"/>
+            <w:shd w:val="clear" w:color="auto" w:fill="8EAADB" w:themeFill="accent1" w:themeFillTint="99"/>
+          </w:tcPr>
+          <w:p>
+            <w:pPr>
+              <w:rPr>
+                <w:rFonts w:cstheme="minorHAnsi"/>
+                <w:b/>
+                <w:bCs/>
+              </w:rPr>
+            </w:pPr>
+            <w:r>
+              <w:rPr>
+                <w:rFonts w:cstheme="minorHAnsi"/>
+                <w:b/>
+                <w:bCs/>
+              </w:rPr>
+              <w:t>Nombre de función</w:t>
+            </w:r>
+          </w:p>
+        </w:tc>
+        <w:tc>
+          <w:tcPr>
+            <w:tcW w:w="1670" w:type="dxa"/>
+            <w:shd w:val="clear" w:color="auto" w:fill="8EAADB" w:themeFill="accent1" w:themeFillTint="99"/>
+          </w:tcPr>
+          <w:p>
+            <w:pPr>
+              <w:rPr>
+                <w:rFonts w:cstheme="minorHAnsi"/>
+                <w:b/>
+                <w:bCs/>
+              </w:rPr>
+            </w:pPr>
+            <w:r>
+              <w:rPr>
+                <w:rFonts w:cstheme="minorHAnsi"/>
+                <w:b/>
+                <w:bCs/>
+              </w:rPr>
+              <w:t>Forma</w:t>
+            </w:r>
+          </w:p>
+        </w:tc>
+        <w:tc>
+          <w:tcPr>
+            <w:tcW w:w="1828" w:type="dxa"/>
+            <w:shd w:val="clear" w:color="auto" w:fill="8EAADB" w:themeFill="accent1" w:themeFillTint="99"/>
+          </w:tcPr>
+          <w:p>
+            <w:pPr>
+              <w:rPr>
+                <w:rFonts w:cstheme="minorHAnsi"/>
+                <w:b/>
+                <w:bCs/>
+              </w:rPr>
+            </w:pPr>
+            <w:r>
+              <w:rPr>
+                <w:rFonts w:cstheme="minorHAnsi"/>
+                <w:b/>
+                <w:bCs/>
+              </w:rPr>
+              <w:t>Parámetros</w:t>
+            </w:r>
+          </w:p>
+        </w:tc>
+      </w:tr>
+      <w:tr>
+        <w:tc>
+          <w:tcPr>
+            <w:tcW w:w="1413" w:type="dxa"/>
+            <w:vMerge w:val="restart"/>
+            <w:shd w:val="clear" w:color="auto" w:fill="B4C6E7" w:themeFill="accent1" w:themeFillTint="66"/>
+          </w:tcPr>
+          <w:p>
+            <w:pPr>
+              <w:jc w:val="center"/>
+              <w:rPr>
+                <w:rFonts w:cstheme="minorHAnsi"/>
+                <w:b/>
+                <w:bCs/>
+              </w:rPr>
+            </w:pPr>
+            <w:proofErr w:type="spellStart"/>
+            <w:r>
+              <w:rPr>
+                <w:rFonts w:cstheme="minorHAnsi"/>
+                <w:b/>
+                <w:bCs/>
+              </w:rPr>
+              <w:t>E_d</w:t>
+            </w:r>
+            <w:proofErr w:type="spellEnd"/>
+          </w:p>
+        </w:tc>
+        <w:tc>
+          <w:tcPr>
+            <w:tcW w:w="1417" w:type="dxa"/>
+            <w:vMerge w:val="restart"/>
+            <w:shd w:val="clear" w:color="auto" w:fill="D9E2F3" w:themeFill="accent1" w:themeFillTint="33"/>
+          </w:tcPr>
+          <w:p>
+            <w:pPr>
+              <w:jc w:val="center"/>
+              <w:rPr>
+                <w:rFonts w:cstheme="minorHAnsi"/>
+              </w:rPr>
+            </w:pPr>
+            <w:r>
+              <w:rPr>
+                <w:rFonts w:cstheme="minorHAnsi"/>
+              </w:rPr>
+              <w:t>[0, 10]</w:t>
+            </w:r>
+          </w:p>
+        </w:tc>
+        <w:tc>
+          <w:tcPr>
+            <w:tcW w:w="2166" w:type="dxa"/>
+            <w:shd w:val="clear" w:color="auto" w:fill="D9E2F3" w:themeFill="accent1" w:themeFillTint="33"/>
+          </w:tcPr>
+          <w:p>
+            <w:pPr>
+              <w:jc w:val="center"/>
+              <w:rPr>
+                <w:rFonts w:cstheme="minorHAnsi"/>
+                <w:b/>
+                <w:bCs/>
+              </w:rPr>
+            </w:pPr>
+            <w:r>
+              <w:rPr>
+                <w:rFonts w:cstheme="minorHAnsi"/>
+                <w:b/>
+                <w:bCs/>
+              </w:rPr>
+              <w:t>PEQUEÑA</w:t>
+            </w:r>
+          </w:p>
+        </w:tc>
+        <w:tc>
+          <w:tcPr>
+            <w:tcW w:w="1670" w:type="dxa"/>
+            <w:shd w:val="clear" w:color="auto" w:fill="D9E2F3" w:themeFill="accent1" w:themeFillTint="33"/>
+          </w:tcPr>
+          <w:p>
+            <w:pPr>
+              <w:jc w:val="center"/>
+              <w:rPr>
+                <w:rFonts w:cstheme="minorHAnsi"/>
+              </w:rPr>
+            </w:pPr>
+            <w:proofErr w:type="spellStart"/>
+            <w:r>
+              <w:rPr>
+                <w:rFonts w:cstheme="minorHAnsi"/>
+              </w:rPr>
+              <w:t>Trimf</w:t>
+            </w:r>
+            <w:proofErr w:type="spellEnd"/>
+          </w:p>
+        </w:tc>
+        <w:tc>
+          <w:tcPr>
+            <w:tcW w:w="1828" w:type="dxa"/>
+            <w:shd w:val="clear" w:color="auto" w:fill="D9E2F3" w:themeFill="accent1" w:themeFillTint="33"/>
+          </w:tcPr>
+          <w:p>
+            <w:pPr>
+              <w:jc w:val="center"/>
+              <w:rPr>
+                <w:rFonts w:cstheme="minorHAnsi"/>
+              </w:rPr>
+            </w:pPr>
+            <w:r>
+              <w:rPr>
+                <w:rFonts w:cstheme="minorHAnsi"/>
+              </w:rPr>
+              <w:t>[0 0 3.5]</w:t>
+            </w:r>
+          </w:p>
+        </w:tc>
+      </w:tr>
+      <w:tr>
+        <w:tc>
+          <w:tcPr>
+            <w:tcW w:w="1413" w:type="dxa"/>
+            <w:vMerge/>
+            <w:shd w:val="clear" w:color="auto" w:fill="B4C6E7" w:themeFill="accent1" w:themeFillTint="66"/>
+          </w:tcPr>
+          <w:p>
+            <w:pPr>
+              <w:jc w:val="center"/>
+              <w:rPr>
+                <w:rFonts w:cstheme="minorHAnsi"/>
+                <w:b/>
+                <w:bCs/>
+              </w:rPr>
+            </w:pPr>
+          </w:p>
+        </w:tc>
+        <w:tc>
+          <w:tcPr>
+            <w:tcW w:w="1417" w:type="dxa"/>
+            <w:vMerge/>
+            <w:shd w:val="clear" w:color="auto" w:fill="D9E2F3" w:themeFill="accent1" w:themeFillTint="33"/>
+          </w:tcPr>
+          <w:p>
+            <w:pPr>
+              <w:jc w:val="center"/>
+              <w:rPr>
+                <w:rFonts w:cstheme="minorHAnsi"/>
+              </w:rPr>
+            </w:pPr>
+          </w:p>
+        </w:tc>
+        <w:tc>
+          <w:tcPr>
+            <w:tcW w:w="2166" w:type="dxa"/>
+            <w:shd w:val="clear" w:color="auto" w:fill="B4C6E7" w:themeFill="accent1" w:themeFillTint="66"/>
+          </w:tcPr>
+          <w:p>
+            <w:pPr>
+              <w:jc w:val="center"/>
+              <w:rPr>
+                <w:rFonts w:cstheme="minorHAnsi"/>
+                <w:b/>
+                <w:bCs/>
+              </w:rPr>
+            </w:pPr>
+            <w:r>
+              <w:rPr>
+                <w:rFonts w:cstheme="minorHAnsi"/>
+                <w:b/>
+                <w:bCs/>
+              </w:rPr>
+              <w:t>MEDIA</w:t>
+            </w:r>
+          </w:p>
+        </w:tc>
+        <w:tc>
+          <w:tcPr>
+            <w:tcW w:w="1670" w:type="dxa"/>
+            <w:shd w:val="clear" w:color="auto" w:fill="B4C6E7" w:themeFill="accent1" w:themeFillTint="66"/>
+          </w:tcPr>
+          <w:p>
+            <w:pPr>
+              <w:jc w:val="center"/>
+              <w:rPr>
+                <w:rFonts w:cstheme="minorHAnsi"/>
+              </w:rPr>
+            </w:pPr>
+            <w:proofErr w:type="spellStart"/>
+            <w:r>
+              <w:rPr>
+                <w:rFonts w:cstheme="minorHAnsi"/>
+              </w:rPr>
+              <w:t>T</w:t>
+            </w:r>
+            <w:r>
+              <w:rPr>
+                <w:rFonts w:cstheme="minorHAnsi"/>
+              </w:rPr>
+              <w:t>rimf</w:t>
+            </w:r>
+            <w:proofErr w:type="spellEnd"/>
+          </w:p>
+        </w:tc>
+        <w:tc>
+          <w:tcPr>
+            <w:tcW w:w="1828" w:type="dxa"/>
+            <w:shd w:val="clear" w:color="auto" w:fill="B4C6E7" w:themeFill="accent1" w:themeFillTint="66"/>
+          </w:tcPr>
+          <w:p>
+            <w:pPr>
+              <w:jc w:val="center"/>
+              <w:rPr>
+                <w:rFonts w:cstheme="minorHAnsi"/>
+              </w:rPr>
+            </w:pPr>
+            <w:r>
+              <w:rPr>
+                <w:rFonts w:cstheme="minorHAnsi"/>
+              </w:rPr>
+              <w:t>[1.5 5 8.5]</w:t>
+            </w:r>
+          </w:p>
+        </w:tc>
+      </w:tr>
+      <w:tr>
+        <w:tc>
+          <w:tcPr>
+            <w:tcW w:w="1413" w:type="dxa"/>
+            <w:vMerge/>
+            <w:shd w:val="clear" w:color="auto" w:fill="B4C6E7" w:themeFill="accent1" w:themeFillTint="66"/>
+          </w:tcPr>
+          <w:p>
+            <w:pPr>
+              <w:jc w:val="center"/>
+              <w:rPr>
+                <w:rFonts w:cstheme="minorHAnsi"/>
+                <w:b/>
+                <w:bCs/>
+              </w:rPr>
+            </w:pPr>
+          </w:p>
+        </w:tc>
+        <w:tc>
+          <w:tcPr>
+            <w:tcW w:w="1417" w:type="dxa"/>
+            <w:vMerge/>
+            <w:shd w:val="clear" w:color="auto" w:fill="D9E2F3" w:themeFill="accent1" w:themeFillTint="33"/>
+          </w:tcPr>
+          <w:p>
+            <w:pPr>
+              <w:jc w:val="center"/>
+              <w:rPr>
+                <w:rFonts w:cstheme="minorHAnsi"/>
+              </w:rPr>
+            </w:pPr>
+          </w:p>
+        </w:tc>
+        <w:tc>
+          <w:tcPr>
+            <w:tcW w:w="2166" w:type="dxa"/>
+            <w:shd w:val="clear" w:color="auto" w:fill="D9E2F3" w:themeFill="accent1" w:themeFillTint="33"/>
+          </w:tcPr>
+          <w:p>
+            <w:pPr>
+              <w:jc w:val="center"/>
+              <w:rPr>
+                <w:rFonts w:cstheme="minorHAnsi"/>
+                <w:b/>
+                <w:bCs/>
+              </w:rPr>
+            </w:pPr>
+            <w:r>
+              <w:rPr>
+                <w:rFonts w:cstheme="minorHAnsi"/>
+                <w:b/>
+                <w:bCs/>
+              </w:rPr>
+              <w:t>GRANDE</w:t>
+            </w:r>
+          </w:p>
+        </w:tc>
+        <w:tc>
+          <w:tcPr>
+            <w:tcW w:w="1670" w:type="dxa"/>
+            <w:shd w:val="clear" w:color="auto" w:fill="D9E2F3" w:themeFill="accent1" w:themeFillTint="33"/>
+          </w:tcPr>
+          <w:p>
+            <w:pPr>
+              <w:jc w:val="center"/>
+              <w:rPr>
+                <w:rFonts w:cstheme="minorHAnsi"/>
+              </w:rPr>
+            </w:pPr>
+            <w:proofErr w:type="spellStart"/>
+            <w:r>
+              <w:rPr>
+                <w:rFonts w:cstheme="minorHAnsi"/>
+              </w:rPr>
+              <w:t>T</w:t>
+            </w:r>
+            <w:r>
+              <w:rPr>
+                <w:rFonts w:cstheme="minorHAnsi"/>
+              </w:rPr>
+              <w:t>rimf</w:t>
+            </w:r>
+            <w:proofErr w:type="spellEnd"/>
+          </w:p>
+        </w:tc>
+        <w:tc>
+          <w:tcPr>
+            <w:tcW w:w="1828" w:type="dxa"/>
+            <w:shd w:val="clear" w:color="auto" w:fill="D9E2F3" w:themeFill="accent1" w:themeFillTint="33"/>
+          </w:tcPr>
+          <w:p>
+            <w:pPr>
+              <w:jc w:val="center"/>
+              <w:rPr>
+                <w:rFonts w:cstheme="minorHAnsi"/>
+              </w:rPr>
+            </w:pPr>
+            <w:r>
+              <w:rPr>
+                <w:rFonts w:cstheme="minorHAnsi"/>
+              </w:rPr>
+              <w:t>[6.5 10 10]</w:t>
+            </w:r>
+          </w:p>
+        </w:tc>
+      </w:tr>
+      <w:tr>
+        <w:tc>
+          <w:tcPr>
+            <w:tcW w:w="1413" w:type="dxa"/>
+            <w:vMerge w:val="restart"/>
+            <w:shd w:val="clear" w:color="auto" w:fill="B4C6E7" w:themeFill="accent1" w:themeFillTint="66"/>
+          </w:tcPr>
+          <w:p>
+            <w:pPr>
+              <w:jc w:val="center"/>
+              <w:rPr>
+                <w:rFonts w:cstheme="minorHAnsi"/>
+                <w:b/>
+                <w:bCs/>
+              </w:rPr>
+            </w:pPr>
+            <w:proofErr w:type="spellStart"/>
+            <w:r>
+              <w:rPr>
+                <w:rFonts w:cstheme="minorHAnsi"/>
+                <w:b/>
+                <w:bCs/>
+              </w:rPr>
+              <w:t>E_theta</w:t>
+            </w:r>
+            <w:proofErr w:type="spellEnd"/>
+          </w:p>
+        </w:tc>
+        <w:tc>
+          <w:tcPr>
+            <w:tcW w:w="1417" w:type="dxa"/>
+            <w:vMerge w:val="restart"/>
+            <w:shd w:val="clear" w:color="auto" w:fill="D9E2F3" w:themeFill="accent1" w:themeFillTint="33"/>
+          </w:tcPr>
+          <w:p>
+            <w:pPr>
+              <w:jc w:val="center"/>
+              <w:rPr>
+                <w:rFonts w:cstheme="minorHAnsi"/>
+              </w:rPr>
+            </w:pPr>
+            <w:r>
+              <w:rPr>
+                <w:rFonts w:cstheme="minorHAnsi"/>
+              </w:rPr>
+              <w:t>[</w:t>
+            </w:r>
+            <w:r>
+              <w:rPr>
+                <w:rFonts w:cstheme="minorHAnsi"/>
+              </w:rPr>
+              <w:t>-pi, pi</w:t>
+            </w:r>
+            <w:r>
+              <w:rPr>
+                <w:rFonts w:cstheme="minorHAnsi"/>
+              </w:rPr>
+              <w:t>]</w:t>
+            </w:r>
+          </w:p>
+        </w:tc>
+        <w:tc>
+          <w:tcPr>
+            <w:tcW w:w="2166" w:type="dxa"/>
+            <w:shd w:val="clear" w:color="auto" w:fill="B4C6E7" w:themeFill="accent1" w:themeFillTint="66"/>
+          </w:tcPr>
+          <w:p>
+            <w:pPr>
+              <w:jc w:val="center"/>
+              <w:rPr>
+                <w:rFonts w:cstheme="minorHAnsi"/>
+                <w:b/>
+                <w:bCs/>
+              </w:rPr>
+            </w:pPr>
+            <w:r>
+              <w:rPr>
+                <w:rFonts w:cstheme="minorHAnsi"/>
+                <w:b/>
+                <w:bCs/>
+              </w:rPr>
+              <w:t>NEGATIVO</w:t>
+            </w:r>
+          </w:p>
+        </w:tc>
+        <w:tc>
+          <w:tcPr>
+            <w:tcW w:w="1670" w:type="dxa"/>
+            <w:shd w:val="clear" w:color="auto" w:fill="B4C6E7" w:themeFill="accent1" w:themeFillTint="66"/>
+          </w:tcPr>
+          <w:p>
+            <w:pPr>
+              <w:jc w:val="center"/>
+              <w:rPr>
+                <w:rFonts w:cstheme="minorHAnsi"/>
+              </w:rPr>
+            </w:pPr>
+            <w:proofErr w:type="spellStart"/>
+            <w:r>
+              <w:rPr>
+                <w:rFonts w:cstheme="minorHAnsi"/>
+              </w:rPr>
+              <w:t>T</w:t>
+            </w:r>
+            <w:r>
+              <w:rPr>
+                <w:rFonts w:cstheme="minorHAnsi"/>
+              </w:rPr>
+              <w:t>rimf</w:t>
+            </w:r>
+            <w:proofErr w:type="spellEnd"/>
+          </w:p>
+        </w:tc>
+        <w:tc>
+          <w:tcPr>
+            <w:tcW w:w="1828" w:type="dxa"/>
+            <w:shd w:val="clear" w:color="auto" w:fill="B4C6E7" w:themeFill="accent1" w:themeFillTint="66"/>
+          </w:tcPr>
+          <w:p>
+            <w:pPr>
+              <w:jc w:val="center"/>
+              <w:rPr>
+                <w:rFonts w:cstheme="minorHAnsi"/>
+              </w:rPr>
+            </w:pPr>
+            <w:r>
+              <w:rPr>
+                <w:rFonts w:cstheme="minorHAnsi"/>
+              </w:rPr>
+              <w:t>[-3.142 -3.142 0]</w:t>
+            </w:r>
+          </w:p>
+        </w:tc>
+      </w:tr>
+      <w:tr>
+        <w:tc>
+          <w:tcPr>
+            <w:tcW w:w="1413" w:type="dxa"/>
+            <w:vMerge/>
+            <w:shd w:val="clear" w:color="auto" w:fill="B4C6E7" w:themeFill="accent1" w:themeFillTint="66"/>
+          </w:tcPr>
+          <w:p>
+            <w:pPr>
+              <w:jc w:val="center"/>
+              <w:rPr>
+                <w:rFonts w:cstheme="minorHAnsi"/>
+                <w:b/>
+                <w:bCs/>
+              </w:rPr>
+            </w:pPr>
+          </w:p>
+        </w:tc>
+        <w:tc>
+          <w:tcPr>
+            <w:tcW w:w="1417" w:type="dxa"/>
+            <w:vMerge/>
+            <w:shd w:val="clear" w:color="auto" w:fill="D9E2F3" w:themeFill="accent1" w:themeFillTint="33"/>
+          </w:tcPr>
+          <w:p>
+            <w:pPr>
+              <w:jc w:val="center"/>
+              <w:rPr>
+                <w:rFonts w:cstheme="minorHAnsi"/>
+              </w:rPr>
+            </w:pPr>
+          </w:p>
+        </w:tc>
+        <w:tc>
+          <w:tcPr>
+            <w:tcW w:w="2166" w:type="dxa"/>
+            <w:shd w:val="clear" w:color="auto" w:fill="D9E2F3" w:themeFill="accent1" w:themeFillTint="33"/>
+          </w:tcPr>
+          <w:p>
+            <w:pPr>
+              <w:jc w:val="center"/>
+              <w:rPr>
+                <w:rFonts w:cstheme="minorHAnsi"/>
+                <w:b/>
+                <w:bCs/>
+              </w:rPr>
+            </w:pPr>
+            <w:r>
+              <w:rPr>
+                <w:rFonts w:cstheme="minorHAnsi"/>
+                <w:b/>
+                <w:bCs/>
+              </w:rPr>
+              <w:t>CERO</w:t>
+            </w:r>
+          </w:p>
+        </w:tc>
+        <w:tc>
+          <w:tcPr>
+            <w:tcW w:w="1670" w:type="dxa"/>
+            <w:shd w:val="clear" w:color="auto" w:fill="D9E2F3" w:themeFill="accent1" w:themeFillTint="33"/>
+          </w:tcPr>
+          <w:p>
+            <w:pPr>
+              <w:jc w:val="center"/>
+              <w:rPr>
+                <w:rFonts w:cstheme="minorHAnsi"/>
+              </w:rPr>
+            </w:pPr>
+            <w:proofErr w:type="spellStart"/>
+            <w:r>
+              <w:rPr>
+                <w:rFonts w:cstheme="minorHAnsi"/>
+              </w:rPr>
+              <w:t>T</w:t>
+            </w:r>
+            <w:r>
+              <w:rPr>
+                <w:rFonts w:cstheme="minorHAnsi"/>
+              </w:rPr>
+              <w:t>rimf</w:t>
+            </w:r>
+            <w:proofErr w:type="spellEnd"/>
+          </w:p>
+        </w:tc>
+        <w:tc>
+          <w:tcPr>
+            <w:tcW w:w="1828" w:type="dxa"/>
+            <w:shd w:val="clear" w:color="auto" w:fill="D9E2F3" w:themeFill="accent1" w:themeFillTint="33"/>
+          </w:tcPr>
+          <w:p>
+            <w:pPr>
+              <w:jc w:val="center"/>
+              <w:rPr>
+                <w:rFonts w:cstheme="minorHAnsi"/>
+              </w:rPr>
+            </w:pPr>
+            <w:r>
+              <w:rPr>
+                <w:rFonts w:cstheme="minorHAnsi"/>
+              </w:rPr>
+              <w:t>[-0.2 0 0.2]</w:t>
+            </w:r>
+          </w:p>
+        </w:tc>
+      </w:tr>
+      <w:tr>
+        <w:tc>
+          <w:tcPr>
+            <w:tcW w:w="1413" w:type="dxa"/>
+            <w:vMerge/>
+            <w:shd w:val="clear" w:color="auto" w:fill="B4C6E7" w:themeFill="accent1" w:themeFillTint="66"/>
+          </w:tcPr>
+          <w:p>
+            <w:pPr>
+              <w:jc w:val="center"/>
+              <w:rPr>
+                <w:rFonts w:cstheme="minorHAnsi"/>
+                <w:b/>
+                <w:bCs/>
+              </w:rPr>
+            </w:pPr>
+          </w:p>
+        </w:tc>
+        <w:tc>
+          <w:tcPr>
+            <w:tcW w:w="1417" w:type="dxa"/>
+            <w:vMerge/>
+            <w:shd w:val="clear" w:color="auto" w:fill="D9E2F3" w:themeFill="accent1" w:themeFillTint="33"/>
+          </w:tcPr>
+          <w:p>
+            <w:pPr>
+              <w:jc w:val="center"/>
+              <w:rPr>
+                <w:rFonts w:cstheme="minorHAnsi"/>
+              </w:rPr>
+            </w:pPr>
+          </w:p>
+        </w:tc>
+        <w:tc>
+          <w:tcPr>
+            <w:tcW w:w="2166" w:type="dxa"/>
+            <w:shd w:val="clear" w:color="auto" w:fill="B4C6E7" w:themeFill="accent1" w:themeFillTint="66"/>
+          </w:tcPr>
+          <w:p>
+            <w:pPr>
+              <w:jc w:val="center"/>
+              <w:rPr>
+                <w:rFonts w:cstheme="minorHAnsi"/>
+                <w:b/>
+                <w:bCs/>
+              </w:rPr>
+            </w:pPr>
+            <w:r>
+              <w:rPr>
+                <w:rFonts w:cstheme="minorHAnsi"/>
+                <w:b/>
+                <w:bCs/>
+              </w:rPr>
+              <w:t>POSITIVO</w:t>
+            </w:r>
+          </w:p>
+        </w:tc>
+        <w:tc>
+          <w:tcPr>
+            <w:tcW w:w="1670" w:type="dxa"/>
+            <w:shd w:val="clear" w:color="auto" w:fill="B4C6E7" w:themeFill="accent1" w:themeFillTint="66"/>
+          </w:tcPr>
+          <w:p>
+            <w:pPr>
+              <w:jc w:val="center"/>
+              <w:rPr>
+                <w:rFonts w:cstheme="minorHAnsi"/>
+              </w:rPr>
+            </w:pPr>
+            <w:proofErr w:type="spellStart"/>
+            <w:r>
+              <w:rPr>
+                <w:rFonts w:cstheme="minorHAnsi"/>
+              </w:rPr>
+              <w:t>T</w:t>
+            </w:r>
+            <w:r>
+              <w:rPr>
+                <w:rFonts w:cstheme="minorHAnsi"/>
+              </w:rPr>
+              <w:t>rimf</w:t>
+            </w:r>
+            <w:proofErr w:type="spellEnd"/>
+          </w:p>
+        </w:tc>
+        <w:tc>
+          <w:tcPr>
+            <w:tcW w:w="1828" w:type="dxa"/>
+            <w:shd w:val="clear" w:color="auto" w:fill="B4C6E7" w:themeFill="accent1" w:themeFillTint="66"/>
+          </w:tcPr>
+          <w:p>
+            <w:pPr>
+              <w:jc w:val="center"/>
+              <w:rPr>
+                <w:rFonts w:cstheme="minorHAnsi"/>
+              </w:rPr>
+            </w:pPr>
+            <w:r>
+              <w:rPr>
+                <w:rFonts w:cstheme="minorHAnsi"/>
+              </w:rPr>
+              <w:t>[0 3.142 3.142]</w:t>
+            </w:r>
+          </w:p>
+        </w:tc>
+      </w:tr>
+      <w:tr>
+        <w:tc>
+          <w:tcPr>
+            <w:tcW w:w="1413" w:type="dxa"/>
+            <w:vMerge w:val="restart"/>
+            <w:shd w:val="clear" w:color="auto" w:fill="B4C6E7" w:themeFill="accent1" w:themeFillTint="66"/>
+          </w:tcPr>
+          <w:p>
+            <w:pPr>
+              <w:jc w:val="center"/>
+              <w:rPr>
+                <w:rFonts w:cstheme="minorHAnsi"/>
+                <w:b/>
+                <w:bCs/>
+              </w:rPr>
+            </w:pPr>
+            <w:r>
+              <w:rPr>
+                <w:rFonts w:cstheme="minorHAnsi"/>
+                <w:b/>
+                <w:bCs/>
+              </w:rPr>
+              <w:t>V</w:t>
+            </w:r>
+          </w:p>
+        </w:tc>
+        <w:tc>
+          <w:tcPr>
+            <w:tcW w:w="1417" w:type="dxa"/>
+            <w:vMerge w:val="restart"/>
+            <w:shd w:val="clear" w:color="auto" w:fill="D9E2F3" w:themeFill="accent1" w:themeFillTint="33"/>
+          </w:tcPr>
+          <w:p>
+            <w:pPr>
+              <w:jc w:val="center"/>
+              <w:rPr>
+                <w:rFonts w:cstheme="minorHAnsi"/>
+              </w:rPr>
+            </w:pPr>
+            <w:r>
+              <w:rPr>
+                <w:rFonts w:cstheme="minorHAnsi"/>
+              </w:rPr>
+              <w:t>[0</w:t>
+            </w:r>
+            <w:r>
+              <w:rPr>
+                <w:rFonts w:cstheme="minorHAnsi"/>
+              </w:rPr>
+              <w:t>, 2</w:t>
+            </w:r>
+            <w:r>
+              <w:rPr>
+                <w:rFonts w:cstheme="minorHAnsi"/>
+              </w:rPr>
+              <w:t>]</w:t>
+            </w:r>
+          </w:p>
+        </w:tc>
+        <w:tc>
+          <w:tcPr>
+            <w:tcW w:w="2166" w:type="dxa"/>
+            <w:shd w:val="clear" w:color="auto" w:fill="D9E2F3" w:themeFill="accent1" w:themeFillTint="33"/>
+          </w:tcPr>
+          <w:p>
+            <w:pPr>
+              <w:jc w:val="center"/>
+              <w:rPr>
+                <w:rFonts w:cstheme="minorHAnsi"/>
+                <w:b/>
+                <w:bCs/>
+              </w:rPr>
+            </w:pPr>
+            <w:r>
+              <w:rPr>
+                <w:rFonts w:cstheme="minorHAnsi"/>
+                <w:b/>
+                <w:bCs/>
+              </w:rPr>
+              <w:t>PEQUEÑA</w:t>
+            </w:r>
+          </w:p>
+        </w:tc>
+        <w:tc>
+          <w:tcPr>
+            <w:tcW w:w="1670" w:type="dxa"/>
+            <w:shd w:val="clear" w:color="auto" w:fill="D9E2F3" w:themeFill="accent1" w:themeFillTint="33"/>
+          </w:tcPr>
+          <w:p>
+            <w:pPr>
+              <w:jc w:val="center"/>
+              <w:rPr>
+                <w:rFonts w:cstheme="minorHAnsi"/>
+              </w:rPr>
+            </w:pPr>
+            <w:proofErr w:type="spellStart"/>
+            <w:r>
+              <w:rPr>
+                <w:rFonts w:cstheme="minorHAnsi"/>
+              </w:rPr>
+              <w:t>T</w:t>
+            </w:r>
+            <w:r>
+              <w:rPr>
+                <w:rFonts w:cstheme="minorHAnsi"/>
+              </w:rPr>
+              <w:t>rimf</w:t>
+            </w:r>
+            <w:proofErr w:type="spellEnd"/>
+          </w:p>
+        </w:tc>
+        <w:tc>
+          <w:tcPr>
+            <w:tcW w:w="1828" w:type="dxa"/>
+            <w:shd w:val="clear" w:color="auto" w:fill="D9E2F3" w:themeFill="accent1" w:themeFillTint="33"/>
+          </w:tcPr>
+          <w:p>
+            <w:pPr>
+              <w:jc w:val="center"/>
+              <w:rPr>
+                <w:rFonts w:cstheme="minorHAnsi"/>
+              </w:rPr>
+            </w:pPr>
+            <w:r>
+              <w:rPr>
+                <w:rFonts w:cstheme="minorHAnsi"/>
+              </w:rPr>
+              <w:t>[0 0 0.75]</w:t>
+            </w:r>
+          </w:p>
+        </w:tc>
+      </w:tr>
+      <w:tr>
+        <w:tc>
+          <w:tcPr>
+            <w:tcW w:w="1413" w:type="dxa"/>
+            <w:vMerge/>
+            <w:shd w:val="clear" w:color="auto" w:fill="B4C6E7" w:themeFill="accent1" w:themeFillTint="66"/>
+          </w:tcPr>
+          <w:p>
+            <w:pPr>
+              <w:jc w:val="center"/>
+              <w:rPr>
+                <w:rFonts w:cstheme="minorHAnsi"/>
+                <w:b/>
+                <w:bCs/>
+              </w:rPr>
+            </w:pPr>
+          </w:p>
+        </w:tc>
+        <w:tc>
+          <w:tcPr>
+            <w:tcW w:w="1417" w:type="dxa"/>
+            <w:vMerge/>
+            <w:shd w:val="clear" w:color="auto" w:fill="D9E2F3" w:themeFill="accent1" w:themeFillTint="33"/>
+          </w:tcPr>
+          <w:p>
+            <w:pPr>
+              <w:jc w:val="center"/>
+              <w:rPr>
+                <w:rFonts w:cstheme="minorHAnsi"/>
+              </w:rPr>
+            </w:pPr>
+          </w:p>
+        </w:tc>
+        <w:tc>
+          <w:tcPr>
+            <w:tcW w:w="2166" w:type="dxa"/>
+            <w:shd w:val="clear" w:color="auto" w:fill="B4C6E7" w:themeFill="accent1" w:themeFillTint="66"/>
+          </w:tcPr>
+          <w:p>
+            <w:pPr>
+              <w:jc w:val="center"/>
+              <w:rPr>
+                <w:rFonts w:cstheme="minorHAnsi"/>
+                <w:b/>
+                <w:bCs/>
+              </w:rPr>
+            </w:pPr>
+            <w:r>
+              <w:rPr>
+                <w:rFonts w:cstheme="minorHAnsi"/>
+                <w:b/>
+                <w:bCs/>
+              </w:rPr>
+              <w:t>MEDIA</w:t>
+            </w:r>
+          </w:p>
+        </w:tc>
+        <w:tc>
+          <w:tcPr>
+            <w:tcW w:w="1670" w:type="dxa"/>
+            <w:shd w:val="clear" w:color="auto" w:fill="B4C6E7" w:themeFill="accent1" w:themeFillTint="66"/>
+          </w:tcPr>
+          <w:p>
+            <w:pPr>
+              <w:jc w:val="center"/>
+              <w:rPr>
+                <w:rFonts w:cstheme="minorHAnsi"/>
+              </w:rPr>
+            </w:pPr>
+            <w:proofErr w:type="spellStart"/>
+            <w:r>
+              <w:rPr>
+                <w:rFonts w:cstheme="minorHAnsi"/>
+              </w:rPr>
+              <w:t>T</w:t>
+            </w:r>
+            <w:r>
+              <w:rPr>
+                <w:rFonts w:cstheme="minorHAnsi"/>
+              </w:rPr>
+              <w:t>rimf</w:t>
+            </w:r>
+            <w:proofErr w:type="spellEnd"/>
+          </w:p>
+        </w:tc>
+        <w:tc>
+          <w:tcPr>
+            <w:tcW w:w="1828" w:type="dxa"/>
+            <w:shd w:val="clear" w:color="auto" w:fill="B4C6E7" w:themeFill="accent1" w:themeFillTint="66"/>
+          </w:tcPr>
+          <w:p>
+            <w:pPr>
+              <w:jc w:val="center"/>
+              <w:rPr>
+                <w:rFonts w:cstheme="minorHAnsi"/>
+              </w:rPr>
+            </w:pPr>
+            <w:r>
+              <w:rPr>
+                <w:rFonts w:cstheme="minorHAnsi"/>
+              </w:rPr>
+              <w:t>[0.25 1 1.75]</w:t>
+            </w:r>
+          </w:p>
+        </w:tc>
+      </w:tr>
+      <w:tr>
+        <w:tc>
+          <w:tcPr>
+            <w:tcW w:w="1413" w:type="dxa"/>
+            <w:vMerge/>
+            <w:shd w:val="clear" w:color="auto" w:fill="B4C6E7" w:themeFill="accent1" w:themeFillTint="66"/>
+          </w:tcPr>
+          <w:p>
+            <w:pPr>
+              <w:jc w:val="center"/>
+              <w:rPr>
+                <w:rFonts w:cstheme="minorHAnsi"/>
+                <w:b/>
+                <w:bCs/>
+              </w:rPr>
+            </w:pPr>
+          </w:p>
+        </w:tc>
+        <w:tc>
+          <w:tcPr>
+            <w:tcW w:w="1417" w:type="dxa"/>
+            <w:vMerge/>
+            <w:shd w:val="clear" w:color="auto" w:fill="D9E2F3" w:themeFill="accent1" w:themeFillTint="33"/>
+          </w:tcPr>
+          <w:p>
+            <w:pPr>
+              <w:jc w:val="center"/>
+              <w:rPr>
+                <w:rFonts w:cstheme="minorHAnsi"/>
+              </w:rPr>
+            </w:pPr>
+          </w:p>
+        </w:tc>
+        <w:tc>
+          <w:tcPr>
+            <w:tcW w:w="2166" w:type="dxa"/>
+            <w:shd w:val="clear" w:color="auto" w:fill="D9E2F3" w:themeFill="accent1" w:themeFillTint="33"/>
+          </w:tcPr>
+          <w:p>
+            <w:pPr>
+              <w:jc w:val="center"/>
+              <w:rPr>
+                <w:rFonts w:cstheme="minorHAnsi"/>
+                <w:b/>
+                <w:bCs/>
+              </w:rPr>
+            </w:pPr>
+            <w:r>
+              <w:rPr>
+                <w:rFonts w:cstheme="minorHAnsi"/>
+                <w:b/>
+                <w:bCs/>
+              </w:rPr>
+              <w:t>GRANDE</w:t>
+            </w:r>
+          </w:p>
+        </w:tc>
+        <w:tc>
+          <w:tcPr>
+            <w:tcW w:w="1670" w:type="dxa"/>
+            <w:shd w:val="clear" w:color="auto" w:fill="D9E2F3" w:themeFill="accent1" w:themeFillTint="33"/>
+          </w:tcPr>
+          <w:p>
+            <w:pPr>
+              <w:jc w:val="center"/>
+              <w:rPr>
+                <w:rFonts w:cstheme="minorHAnsi"/>
+              </w:rPr>
+            </w:pPr>
+            <w:proofErr w:type="spellStart"/>
+            <w:r>
+              <w:rPr>
+                <w:rFonts w:cstheme="minorHAnsi"/>
+              </w:rPr>
+              <w:t>T</w:t>
+            </w:r>
+            <w:r>
+              <w:rPr>
+                <w:rFonts w:cstheme="minorHAnsi"/>
+              </w:rPr>
+              <w:t>rimf</w:t>
+            </w:r>
+            <w:proofErr w:type="spellEnd"/>
+          </w:p>
+        </w:tc>
+        <w:tc>
+          <w:tcPr>
+            <w:tcW w:w="1828" w:type="dxa"/>
+            <w:shd w:val="clear" w:color="auto" w:fill="D9E2F3" w:themeFill="accent1" w:themeFillTint="33"/>
+          </w:tcPr>
+          <w:p>
+            <w:pPr>
+              <w:jc w:val="center"/>
+              <w:rPr>
+                <w:rFonts w:cstheme="minorHAnsi"/>
+              </w:rPr>
+            </w:pPr>
+            <w:r>
+              <w:rPr>
+                <w:rFonts w:cstheme="minorHAnsi"/>
+              </w:rPr>
+              <w:t>[1.25 2 2]</w:t>
+            </w:r>
+          </w:p>
+        </w:tc>
+      </w:tr>
+      <w:tr>
+        <w:tc>
+          <w:tcPr>
+            <w:tcW w:w="1413" w:type="dxa"/>
+            <w:vMerge w:val="restart"/>
+            <w:shd w:val="clear" w:color="auto" w:fill="B4C6E7" w:themeFill="accent1" w:themeFillTint="66"/>
+          </w:tcPr>
+          <w:p>
+            <w:pPr>
+              <w:jc w:val="center"/>
+              <w:rPr>
+                <w:rFonts w:cstheme="minorHAnsi"/>
+                <w:b/>
+                <w:bCs/>
+              </w:rPr>
+            </w:pPr>
+            <w:r>
+              <w:rPr>
+                <w:rFonts w:cstheme="minorHAnsi"/>
+                <w:b/>
+                <w:bCs/>
+              </w:rPr>
+              <w:t>W</w:t>
+            </w:r>
+          </w:p>
+        </w:tc>
+        <w:tc>
+          <w:tcPr>
+            <w:tcW w:w="1417" w:type="dxa"/>
+            <w:vMerge w:val="restart"/>
+            <w:shd w:val="clear" w:color="auto" w:fill="D9E2F3" w:themeFill="accent1" w:themeFillTint="33"/>
+          </w:tcPr>
+          <w:p>
+            <w:pPr>
+              <w:jc w:val="center"/>
+              <w:rPr>
+                <w:rFonts w:cstheme="minorHAnsi"/>
+              </w:rPr>
+            </w:pPr>
+            <w:r>
+              <w:rPr>
+                <w:rFonts w:cstheme="minorHAnsi"/>
+              </w:rPr>
+              <w:t>[</w:t>
+            </w:r>
+            <w:r>
+              <w:rPr>
+                <w:rFonts w:cstheme="minorHAnsi"/>
+              </w:rPr>
+              <w:t>-1, 1</w:t>
+            </w:r>
+            <w:r>
+              <w:rPr>
+                <w:rFonts w:cstheme="minorHAnsi"/>
+              </w:rPr>
+              <w:t>]</w:t>
+            </w:r>
+          </w:p>
+        </w:tc>
+        <w:tc>
+          <w:tcPr>
+            <w:tcW w:w="2166" w:type="dxa"/>
+            <w:shd w:val="clear" w:color="auto" w:fill="B4C6E7" w:themeFill="accent1" w:themeFillTint="66"/>
+          </w:tcPr>
+          <w:p>
+            <w:pPr>
+              <w:jc w:val="center"/>
+              <w:rPr>
+                <w:rFonts w:cstheme="minorHAnsi"/>
+                <w:b/>
+                <w:bCs/>
+              </w:rPr>
+            </w:pPr>
+            <w:r>
+              <w:rPr>
+                <w:rFonts w:cstheme="minorHAnsi"/>
+                <w:b/>
+                <w:bCs/>
+              </w:rPr>
+              <w:t>NEG</w:t>
+            </w:r>
+          </w:p>
+        </w:tc>
+        <w:tc>
+          <w:tcPr>
+            <w:tcW w:w="1670" w:type="dxa"/>
+            <w:shd w:val="clear" w:color="auto" w:fill="B4C6E7" w:themeFill="accent1" w:themeFillTint="66"/>
+          </w:tcPr>
+          <w:p>
+            <w:pPr>
+              <w:jc w:val="center"/>
+              <w:rPr>
+                <w:rFonts w:cstheme="minorHAnsi"/>
+              </w:rPr>
+            </w:pPr>
+            <w:proofErr w:type="spellStart"/>
+            <w:r>
+              <w:rPr>
+                <w:rFonts w:cstheme="minorHAnsi"/>
+              </w:rPr>
+              <w:t>T</w:t>
+            </w:r>
+            <w:r>
+              <w:rPr>
+                <w:rFonts w:cstheme="minorHAnsi"/>
+              </w:rPr>
+              <w:t>rimf</w:t>
+            </w:r>
+            <w:proofErr w:type="spellEnd"/>
+          </w:p>
+        </w:tc>
+        <w:tc>
+          <w:tcPr>
+            <w:tcW w:w="1828" w:type="dxa"/>
+            <w:shd w:val="clear" w:color="auto" w:fill="B4C6E7" w:themeFill="accent1" w:themeFillTint="66"/>
+          </w:tcPr>
+          <w:p>
+            <w:pPr>
+              <w:jc w:val="center"/>
+              <w:rPr>
+                <w:rFonts w:cstheme="minorHAnsi"/>
+              </w:rPr>
+            </w:pPr>
+            <w:r>
+              <w:rPr>
+                <w:rFonts w:cstheme="minorHAnsi"/>
+              </w:rPr>
+              <w:t>[-1 -1 0]</w:t>
+            </w:r>
+          </w:p>
+        </w:tc>
+      </w:tr>
+      <w:tr>
+        <w:tc>
+          <w:tcPr>
+            <w:tcW w:w="1413" w:type="dxa"/>
+            <w:vMerge/>
+            <w:shd w:val="clear" w:color="auto" w:fill="B4C6E7" w:themeFill="accent1" w:themeFillTint="66"/>
+          </w:tcPr>
+          <w:p>
+            <w:pPr>
+              <w:rPr>
+                <w:rFonts w:cstheme="minorHAnsi"/>
+              </w:rPr>
+            </w:pPr>
+          </w:p>
+        </w:tc>
+        <w:tc>
+          <w:tcPr>
+            <w:tcW w:w="1417" w:type="dxa"/>
+            <w:vMerge/>
+            <w:shd w:val="clear" w:color="auto" w:fill="D9E2F3" w:themeFill="accent1" w:themeFillTint="33"/>
+          </w:tcPr>
+          <w:p>
+            <w:pPr>
+              <w:jc w:val="center"/>
+              <w:rPr>
+                <w:rFonts w:cstheme="minorHAnsi"/>
+              </w:rPr>
+            </w:pPr>
+          </w:p>
+        </w:tc>
+        <w:tc>
+          <w:tcPr>
+            <w:tcW w:w="2166" w:type="dxa"/>
+            <w:shd w:val="clear" w:color="auto" w:fill="D9E2F3" w:themeFill="accent1" w:themeFillTint="33"/>
+          </w:tcPr>
+          <w:p>
+            <w:pPr>
+              <w:jc w:val="center"/>
+              <w:rPr>
+                <w:rFonts w:cstheme="minorHAnsi"/>
+                <w:b/>
+                <w:bCs/>
+              </w:rPr>
+            </w:pPr>
+            <w:r>
+              <w:rPr>
+                <w:rFonts w:cstheme="minorHAnsi"/>
+                <w:b/>
+                <w:bCs/>
+              </w:rPr>
+              <w:t>CERO</w:t>
+            </w:r>
+          </w:p>
+        </w:tc>
+        <w:tc>
+          <w:tcPr>
+            <w:tcW w:w="1670" w:type="dxa"/>
+            <w:shd w:val="clear" w:color="auto" w:fill="D9E2F3" w:themeFill="accent1" w:themeFillTint="33"/>
+          </w:tcPr>
+          <w:p>
+            <w:pPr>
+              <w:jc w:val="center"/>
+              <w:rPr>
+                <w:rFonts w:cstheme="minorHAnsi"/>
+              </w:rPr>
+            </w:pPr>
+            <w:proofErr w:type="spellStart"/>
+            <w:r>
+              <w:rPr>
+                <w:rFonts w:cstheme="minorHAnsi"/>
+              </w:rPr>
+              <w:t>T</w:t>
+            </w:r>
+            <w:r>
+              <w:rPr>
+                <w:rFonts w:cstheme="minorHAnsi"/>
+              </w:rPr>
+              <w:t>rimf</w:t>
+            </w:r>
+            <w:proofErr w:type="spellEnd"/>
+          </w:p>
+        </w:tc>
+        <w:tc>
+          <w:tcPr>
+            <w:tcW w:w="1828" w:type="dxa"/>
+            <w:shd w:val="clear" w:color="auto" w:fill="D9E2F3" w:themeFill="accent1" w:themeFillTint="33"/>
+          </w:tcPr>
+          <w:p>
+            <w:pPr>
+              <w:jc w:val="center"/>
+              <w:rPr>
+                <w:rFonts w:cstheme="minorHAnsi"/>
+              </w:rPr>
+            </w:pPr>
+            <w:r>
+              <w:rPr>
+                <w:rFonts w:cstheme="minorHAnsi"/>
+              </w:rPr>
+              <w:t>[-0.1 0 0.1]</w:t>
+            </w:r>
+          </w:p>
+        </w:tc>
+      </w:tr>
+      <w:tr>
+        <w:tc>
+          <w:tcPr>
+            <w:tcW w:w="1413" w:type="dxa"/>
+            <w:vMerge/>
+            <w:shd w:val="clear" w:color="auto" w:fill="B4C6E7" w:themeFill="accent1" w:themeFillTint="66"/>
+          </w:tcPr>
+          <w:p>
+            <w:pPr>
+              <w:rPr>
+                <w:rFonts w:cstheme="minorHAnsi"/>
+              </w:rPr>
+            </w:pPr>
+          </w:p>
+        </w:tc>
+        <w:tc>
+          <w:tcPr>
+            <w:tcW w:w="1417" w:type="dxa"/>
+            <w:vMerge/>
+            <w:shd w:val="clear" w:color="auto" w:fill="D9E2F3" w:themeFill="accent1" w:themeFillTint="33"/>
+          </w:tcPr>
+          <w:p>
+            <w:pPr>
+              <w:jc w:val="center"/>
+              <w:rPr>
+                <w:rFonts w:cstheme="minorHAnsi"/>
+              </w:rPr>
+            </w:pPr>
+          </w:p>
+        </w:tc>
+        <w:tc>
+          <w:tcPr>
+            <w:tcW w:w="2166" w:type="dxa"/>
+            <w:shd w:val="clear" w:color="auto" w:fill="B4C6E7" w:themeFill="accent1" w:themeFillTint="66"/>
+          </w:tcPr>
+          <w:p>
+            <w:pPr>
+              <w:jc w:val="center"/>
+              <w:rPr>
+                <w:rFonts w:cstheme="minorHAnsi"/>
+                <w:b/>
+                <w:bCs/>
+              </w:rPr>
+            </w:pPr>
+            <w:r>
+              <w:rPr>
+                <w:rFonts w:cstheme="minorHAnsi"/>
+                <w:b/>
+                <w:bCs/>
+              </w:rPr>
+              <w:t>POS</w:t>
+            </w:r>
+          </w:p>
+        </w:tc>
+        <w:tc>
+          <w:tcPr>
+            <w:tcW w:w="1670" w:type="dxa"/>
+            <w:shd w:val="clear" w:color="auto" w:fill="B4C6E7" w:themeFill="accent1" w:themeFillTint="66"/>
+          </w:tcPr>
+          <w:p>
+            <w:pPr>
+              <w:jc w:val="center"/>
+              <w:rPr>
+                <w:rFonts w:cstheme="minorHAnsi"/>
+              </w:rPr>
+            </w:pPr>
+            <w:proofErr w:type="spellStart"/>
+            <w:r>
+              <w:rPr>
+                <w:rFonts w:cstheme="minorHAnsi"/>
+              </w:rPr>
+              <w:t>T</w:t>
+            </w:r>
+            <w:r>
+              <w:rPr>
+                <w:rFonts w:cstheme="minorHAnsi"/>
+              </w:rPr>
+              <w:t>rimf</w:t>
+            </w:r>
+            <w:proofErr w:type="spellEnd"/>
+          </w:p>
+        </w:tc>
+        <w:tc>
+          <w:tcPr>
+            <w:tcW w:w="1828" w:type="dxa"/>
+            <w:shd w:val="clear" w:color="auto" w:fill="B4C6E7" w:themeFill="accent1" w:themeFillTint="66"/>
+          </w:tcPr>
+          <w:p>
+            <w:pPr>
+              <w:jc w:val="center"/>
+              <w:rPr>
+                <w:rFonts w:cstheme="minorHAnsi"/>
+              </w:rPr>
+            </w:pPr>
+            <w:r>
+              <w:rPr>
+                <w:rFonts w:cstheme="minorHAnsi"/>
+              </w:rPr>
+              <w:t>[0 1 1]</w:t>
+            </w:r>
+          </w:p>
+        </w:tc>
+      </w:tr>
+    </w:tbl>
+    <w:p>
+      <w:pPr>
+        <w:jc w:val="center"/>
+        <w:rPr>
+          <w:rFonts w:cstheme="minorHAnsi"/>
+        </w:rPr>
+      </w:pPr>
+      <w:r>
+        <w:rPr>
+          <w:rFonts w:cstheme="minorHAnsi"/>
+          <w:b/>
+          <w:bCs/>
+        </w:rPr>
+        <w:t>Tabla 1:</w:t>
+      </w:r>
+      <w:r>
+        <w:rPr>
+          <w:rFonts w:cstheme="minorHAnsi"/>
+        </w:rPr>
+        <w:t xml:space="preserve"> </w:t>
+      </w:r>
+      <w:r>
+        <w:rPr>
+          <w:rFonts w:cstheme="minorHAnsi"/>
+        </w:rPr>
+        <w:t>Definición de las funciones de pertenencia</w:t>
+      </w:r>
     </w:p>
     <w:p>
       <w:pPr>
@@ -920,7 +2507,14 @@
         <w:rPr>
           <w:rFonts w:cstheme="minorHAnsi"/>
         </w:rPr>
-        <w:t xml:space="preserve"> que seguirá nuestro controlador. Utilizaremos estas reglas para </w:t>
+        <w:t xml:space="preserve"> que seguirá nuestro controlador. Utilizaremos </w:t>
+      </w:r>
+      <w:r>
+        <w:rPr>
+          <w:rFonts w:cstheme="minorHAnsi"/>
+        </w:rPr>
+        <w:lastRenderedPageBreak/>
+        <w:t xml:space="preserve">estas reglas para </w:t>
       </w:r>
       <w:r>
         <w:rPr>
@@ -1133,7 +2727,6 @@
           <w:noProof/>
           <w:color w:val="FF0000"/>
         </w:rPr>
-        <w:lastRenderedPageBreak/>
         <w:drawing>
           <wp:inline distT="0" distB="0" distL="0" distR="0" wp14:anchorId="69AE86BC" wp14:editId="3E8ED1D5">
             <wp:extent cx="5307330" cy="1884152"/>
@@ -1361,6 +2954,7 @@
         <w:rPr>
           <w:noProof/>
         </w:rPr>
+        <w:lastRenderedPageBreak/>
         <w:drawing>
           <wp:inline distT="0" distB="0" distL="0" distR="0" wp14:anchorId="538B5CED" wp14:editId="649E21A9">
             <wp:extent cx="4216581" cy="3718560"/>
@@ -1561,7 +3155,6 @@
           <w:b/>
           <w:bCs/>
         </w:rPr>
-        <w:lastRenderedPageBreak/>
         <w:t xml:space="preserve">PARTE </w:t>
       </w:r>
       <w:r>
@@ -1645,6 +3238,7 @@
           <w:noProof/>
           <w:color w:val="FF0000"/>
         </w:rPr>
+        <w:lastRenderedPageBreak/>
         <w:drawing>
           <wp:inline distT="0" distB="0" distL="0" distR="0" wp14:anchorId="5BD19B88" wp14:editId="255F2CF3">
             <wp:extent cx="4244708" cy="3581710"/>
@@ -1894,6 +3488,7 @@
         <w:rPr>
           <w:noProof/>
         </w:rPr>
+        <w:lastRenderedPageBreak/>
         <w:drawing>
           <wp:inline distT="0" distB="0" distL="0" distR="0" wp14:anchorId="1BEE054D" wp14:editId="5C6F76B6">
             <wp:extent cx="4541791" cy="4038600"/>
@@ -1966,8 +3561,6 @@
           </wp:inline>
         </w:drawing>
       </w:r>
-      <w:bookmarkStart w:id="0" w:name="_GoBack"/>
-      <w:bookmarkEnd w:id="0"/>
     </w:p>
     <w:p>
       <w:pPr>
@@ -2113,6 +3706,797 @@
           <w:szCs w:val="28"/>
         </w:rPr>
         <w:t xml:space="preserve"> DE LA PRACTICA</w:t>
+      </w:r>
+    </w:p>
+    <w:p>
+      <w:pPr>
+        <w:autoSpaceDE w:val="0"/>
+        <w:autoSpaceDN w:val="0"/>
+        <w:adjustRightInd w:val="0"/>
+        <w:spacing w:after="0" w:line="240" w:lineRule="auto"/>
+        <w:rPr>
+          <w:rFonts w:cstheme="minorHAnsi"/>
+        </w:rPr>
+      </w:pPr>
+      <w:r>
+        <w:rPr>
+          <w:rFonts w:cstheme="minorHAnsi"/>
+        </w:rPr>
+        <w:t>El objetivo de esta parte de la práctica es diseñar un controlador borroso de manera que el robot</w:t>
+      </w:r>
+      <w:r>
+        <w:rPr>
+          <w:rFonts w:cstheme="minorHAnsi"/>
+        </w:rPr>
+        <w:t xml:space="preserve"> </w:t>
+      </w:r>
+      <w:r>
+        <w:rPr>
+          <w:rFonts w:cstheme="minorHAnsi"/>
+        </w:rPr>
+        <w:t xml:space="preserve">sea capaz de alcanzar una posición determinada por las referencias de posición </w:t>
+      </w:r>
+      <w:proofErr w:type="spellStart"/>
+      <w:r>
+        <w:rPr>
+          <w:rFonts w:cstheme="minorHAnsi"/>
+        </w:rPr>
+        <w:t>refx</w:t>
+      </w:r>
+      <w:proofErr w:type="spellEnd"/>
+      <w:r>
+        <w:rPr>
+          <w:rFonts w:cstheme="minorHAnsi"/>
+        </w:rPr>
+        <w:t xml:space="preserve"> y </w:t>
+      </w:r>
+      <w:proofErr w:type="spellStart"/>
+      <w:r>
+        <w:rPr>
+          <w:rFonts w:cstheme="minorHAnsi"/>
+        </w:rPr>
+        <w:t>refy</w:t>
+      </w:r>
+      <w:proofErr w:type="spellEnd"/>
+      <w:r>
+        <w:rPr>
+          <w:rFonts w:cstheme="minorHAnsi"/>
+        </w:rPr>
+        <w:t xml:space="preserve"> al</w:t>
+      </w:r>
+      <w:r>
+        <w:rPr>
+          <w:rFonts w:cstheme="minorHAnsi"/>
+        </w:rPr>
+        <w:t xml:space="preserve"> </w:t>
+      </w:r>
+      <w:r>
+        <w:rPr>
+          <w:rFonts w:cstheme="minorHAnsi"/>
+        </w:rPr>
+        <w:t xml:space="preserve">mismo tiempo que se evita colisionar con un obstáculo que se encuentra en la posición </w:t>
+      </w:r>
+      <w:proofErr w:type="spellStart"/>
+      <w:r>
+        <w:rPr>
+          <w:rFonts w:cstheme="minorHAnsi"/>
+        </w:rPr>
+        <w:t>obsx</w:t>
+      </w:r>
+      <w:proofErr w:type="spellEnd"/>
+      <w:r>
+        <w:rPr>
+          <w:rFonts w:cstheme="minorHAnsi"/>
+        </w:rPr>
+        <w:t xml:space="preserve"> y</w:t>
+      </w:r>
+      <w:r>
+        <w:rPr>
+          <w:rFonts w:cstheme="minorHAnsi"/>
+        </w:rPr>
+        <w:t xml:space="preserve"> </w:t>
+      </w:r>
+      <w:proofErr w:type="spellStart"/>
+      <w:r>
+        <w:rPr>
+          <w:rFonts w:cstheme="minorHAnsi"/>
+        </w:rPr>
+        <w:t>obsy</w:t>
+      </w:r>
+      <w:proofErr w:type="spellEnd"/>
+      <w:r>
+        <w:rPr>
+          <w:rFonts w:cstheme="minorHAnsi"/>
+        </w:rPr>
+        <w:t>.</w:t>
+      </w:r>
+    </w:p>
+    <w:p>
+      <w:pPr>
+        <w:autoSpaceDE w:val="0"/>
+        <w:autoSpaceDN w:val="0"/>
+        <w:adjustRightInd w:val="0"/>
+        <w:spacing w:after="0" w:line="240" w:lineRule="auto"/>
+        <w:rPr>
+          <w:rFonts w:cstheme="minorHAnsi"/>
+        </w:rPr>
+      </w:pPr>
+      <w:r>
+        <w:rPr>
+          <w:rFonts w:cstheme="minorHAnsi"/>
+        </w:rPr>
+        <w:t xml:space="preserve">Para lograr este objetivo generaremos el siguiente esquema de </w:t>
+      </w:r>
+      <w:proofErr w:type="spellStart"/>
+      <w:r>
+        <w:rPr>
+          <w:rFonts w:cstheme="minorHAnsi"/>
+          <w:i/>
+          <w:iCs/>
+        </w:rPr>
+        <w:t>Simulink</w:t>
+      </w:r>
+      <w:proofErr w:type="spellEnd"/>
+      <w:r>
+        <w:rPr>
+          <w:rFonts w:cstheme="minorHAnsi"/>
+          <w:i/>
+          <w:iCs/>
+        </w:rPr>
+        <w:t xml:space="preserve"> </w:t>
+      </w:r>
+      <w:r>
+        <w:rPr>
+          <w:rFonts w:cstheme="minorHAnsi"/>
+        </w:rPr>
+        <w:t>mostrado en la Figura 9:</w:t>
+      </w:r>
+    </w:p>
+    <w:p>
+      <w:pPr>
+        <w:autoSpaceDE w:val="0"/>
+        <w:autoSpaceDN w:val="0"/>
+        <w:adjustRightInd w:val="0"/>
+        <w:spacing w:after="0" w:line="240" w:lineRule="auto"/>
+        <w:jc w:val="center"/>
+        <w:rPr>
+          <w:rFonts w:cstheme="minorHAnsi"/>
+          <w:color w:val="FF0000"/>
+        </w:rPr>
+      </w:pPr>
+      <w:r>
+        <w:rPr>
+          <w:rFonts w:cstheme="minorHAnsi"/>
+          <w:color w:val="FF0000"/>
+        </w:rPr>
+        <w:t>FOTO DEL ESQUEMA SIMULINK</w:t>
+      </w:r>
+    </w:p>
+    <w:p>
+      <w:pPr>
+        <w:autoSpaceDE w:val="0"/>
+        <w:autoSpaceDN w:val="0"/>
+        <w:adjustRightInd w:val="0"/>
+        <w:spacing w:after="0" w:line="240" w:lineRule="auto"/>
+        <w:jc w:val="center"/>
+        <w:rPr>
+          <w:rFonts w:cstheme="minorHAnsi"/>
+        </w:rPr>
+      </w:pPr>
+      <w:r>
+        <w:rPr>
+          <w:rFonts w:cstheme="minorHAnsi"/>
+          <w:b/>
+          <w:bCs/>
+        </w:rPr>
+        <w:t>Figura 9:</w:t>
+      </w:r>
+      <w:r>
+        <w:rPr>
+          <w:rFonts w:cstheme="minorHAnsi"/>
+        </w:rPr>
+        <w:t xml:space="preserve"> Esquema general de un control de posición con evitación de obstáculos</w:t>
+      </w:r>
+    </w:p>
+    <w:p>
+      <w:pPr>
+        <w:autoSpaceDE w:val="0"/>
+        <w:autoSpaceDN w:val="0"/>
+        <w:adjustRightInd w:val="0"/>
+        <w:spacing w:after="0" w:line="240" w:lineRule="auto"/>
+        <w:rPr>
+          <w:rFonts w:cstheme="minorHAnsi"/>
+        </w:rPr>
+      </w:pPr>
+      <w:r>
+        <w:rPr>
+          <w:rFonts w:cstheme="minorHAnsi"/>
+        </w:rPr>
+        <w:t>Esta vez crearemos un nuevo Controlador Borroso con la función “</w:t>
+      </w:r>
+      <w:proofErr w:type="spellStart"/>
+      <w:r>
+        <w:rPr>
+          <w:rFonts w:cstheme="minorHAnsi"/>
+        </w:rPr>
+        <w:t>fuzzy</w:t>
+      </w:r>
+      <w:proofErr w:type="spellEnd"/>
+      <w:r>
+        <w:rPr>
+          <w:rFonts w:cstheme="minorHAnsi"/>
+        </w:rPr>
+        <w:t>” en Matlab. A diferencia del controlador borroso utilizado en el anterior apartado de la práctica, el nuevo controlador contará con 4 entradas, 2 para los errores de referencia (E</w:t>
+      </w:r>
+      <w:r>
+        <w:rPr>
+          <w:rFonts w:cstheme="minorHAnsi"/>
+          <w:vertAlign w:val="subscript"/>
+        </w:rPr>
+        <w:t>d</w:t>
+      </w:r>
+      <w:r>
+        <w:rPr>
+          <w:rFonts w:cstheme="minorHAnsi"/>
+        </w:rPr>
+        <w:t xml:space="preserve"> y E</w:t>
+      </w:r>
+      <w:r>
+        <w:rPr>
+          <w:rFonts w:ascii="Cambria Math" w:hAnsi="Cambria Math" w:cs="Cambria Math"/>
+          <w:vertAlign w:val="subscript"/>
+        </w:rPr>
+        <w:t>𝜃</w:t>
+      </w:r>
+      <w:r>
+        <w:rPr>
+          <w:rFonts w:cstheme="minorHAnsi"/>
+        </w:rPr>
+        <w:t>) y otras 2 para los errores respecto al obstáculo (</w:t>
+      </w:r>
+      <w:proofErr w:type="spellStart"/>
+      <w:r>
+        <w:rPr>
+          <w:rFonts w:cstheme="minorHAnsi"/>
+        </w:rPr>
+        <w:t>E</w:t>
+      </w:r>
+      <w:r>
+        <w:rPr>
+          <w:rFonts w:cstheme="minorHAnsi"/>
+          <w:vertAlign w:val="subscript"/>
+        </w:rPr>
+        <w:t>d_obs</w:t>
+      </w:r>
+      <w:proofErr w:type="spellEnd"/>
+      <w:r>
+        <w:rPr>
+          <w:rFonts w:cstheme="minorHAnsi"/>
+          <w:vertAlign w:val="subscript"/>
+        </w:rPr>
+        <w:t xml:space="preserve"> </w:t>
+      </w:r>
+      <w:r>
+        <w:rPr>
+          <w:rFonts w:cstheme="minorHAnsi"/>
+        </w:rPr>
+        <w:t>y E</w:t>
+      </w:r>
+      <w:r>
+        <w:rPr>
+          <w:rFonts w:ascii="Cambria Math" w:hAnsi="Cambria Math" w:cs="Cambria Math"/>
+          <w:vertAlign w:val="subscript"/>
+        </w:rPr>
+        <w:t>𝜃</w:t>
+      </w:r>
+      <w:r>
+        <w:rPr>
+          <w:rFonts w:ascii="Cambria Math" w:hAnsi="Cambria Math" w:cs="Cambria Math"/>
+          <w:vertAlign w:val="subscript"/>
+        </w:rPr>
+        <w:t>_</w:t>
+      </w:r>
+      <w:proofErr w:type="spellStart"/>
+      <w:r>
+        <w:rPr>
+          <w:rFonts w:ascii="Cambria Math" w:hAnsi="Cambria Math" w:cs="Cambria Math"/>
+          <w:vertAlign w:val="subscript"/>
+        </w:rPr>
+        <w:t>obs</w:t>
+      </w:r>
+      <w:proofErr w:type="spellEnd"/>
+      <w:r>
+        <w:rPr>
+          <w:rFonts w:cstheme="minorHAnsi"/>
+        </w:rPr>
+        <w:t>)</w:t>
+      </w:r>
+      <w:r>
+        <w:rPr>
+          <w:rFonts w:cstheme="minorHAnsi"/>
+        </w:rPr>
+        <w:t>. El número de salidas se mantendrá igual, 2 salidas para velocidad lineal V y velocidad angular W.</w:t>
+      </w:r>
+    </w:p>
+    <w:p>
+      <w:pPr>
+        <w:autoSpaceDE w:val="0"/>
+        <w:autoSpaceDN w:val="0"/>
+        <w:adjustRightInd w:val="0"/>
+        <w:spacing w:after="0" w:line="240" w:lineRule="auto"/>
+        <w:rPr>
+          <w:rFonts w:cstheme="minorHAnsi"/>
+        </w:rPr>
+      </w:pPr>
+    </w:p>
+    <w:p>
+      <w:pPr>
+        <w:autoSpaceDE w:val="0"/>
+        <w:autoSpaceDN w:val="0"/>
+        <w:adjustRightInd w:val="0"/>
+        <w:spacing w:after="0" w:line="240" w:lineRule="auto"/>
+        <w:jc w:val="center"/>
+        <w:rPr>
+          <w:rFonts w:cstheme="minorHAnsi"/>
+          <w:color w:val="FF0000"/>
+        </w:rPr>
+      </w:pPr>
+      <w:r>
+        <w:rPr>
+          <w:rFonts w:cstheme="minorHAnsi"/>
+          <w:color w:val="FF0000"/>
+        </w:rPr>
+        <w:lastRenderedPageBreak/>
+        <w:t>FOTO DEL CONTROLADOR EN FUZZY</w:t>
+      </w:r>
+    </w:p>
+    <w:p>
+      <w:pPr>
+        <w:autoSpaceDE w:val="0"/>
+        <w:autoSpaceDN w:val="0"/>
+        <w:adjustRightInd w:val="0"/>
+        <w:spacing w:after="0" w:line="240" w:lineRule="auto"/>
+        <w:jc w:val="center"/>
+        <w:rPr>
+          <w:rFonts w:cstheme="minorHAnsi"/>
+        </w:rPr>
+      </w:pPr>
+      <w:r>
+        <w:rPr>
+          <w:rFonts w:cstheme="minorHAnsi"/>
+          <w:b/>
+          <w:bCs/>
+        </w:rPr>
+        <w:t>Figura 10:</w:t>
+      </w:r>
+      <w:r>
+        <w:rPr>
+          <w:rFonts w:cstheme="minorHAnsi"/>
+        </w:rPr>
+        <w:t xml:space="preserve"> Diseño del nuevo controlador borroso</w:t>
+      </w:r>
+      <w:r>
+        <w:rPr>
+          <w:rFonts w:cstheme="minorHAnsi"/>
+        </w:rPr>
+        <w:t>.</w:t>
+      </w:r>
+    </w:p>
+    <w:p>
+      <w:pPr>
+        <w:autoSpaceDE w:val="0"/>
+        <w:autoSpaceDN w:val="0"/>
+        <w:adjustRightInd w:val="0"/>
+        <w:spacing w:after="0" w:line="240" w:lineRule="auto"/>
+        <w:jc w:val="center"/>
+        <w:rPr>
+          <w:rFonts w:cstheme="minorHAnsi"/>
+        </w:rPr>
+      </w:pPr>
+    </w:p>
+    <w:p>
+      <w:pPr>
+        <w:autoSpaceDE w:val="0"/>
+        <w:autoSpaceDN w:val="0"/>
+        <w:adjustRightInd w:val="0"/>
+        <w:spacing w:after="0" w:line="240" w:lineRule="auto"/>
+        <w:rPr>
+          <w:rFonts w:cstheme="minorHAnsi"/>
+        </w:rPr>
+      </w:pPr>
+      <w:r>
+        <w:rPr>
+          <w:rFonts w:cstheme="minorHAnsi"/>
+        </w:rPr>
+        <w:t xml:space="preserve">A continuación, es necesario definir las funciones de pertenencia de las nuevas entradas </w:t>
+      </w:r>
+      <w:r>
+        <w:rPr>
+          <w:rFonts w:cstheme="minorHAnsi"/>
+        </w:rPr>
+        <w:t>(</w:t>
+      </w:r>
+      <w:proofErr w:type="spellStart"/>
+      <w:r>
+        <w:rPr>
+          <w:rFonts w:cstheme="minorHAnsi"/>
+        </w:rPr>
+        <w:t>E</w:t>
+      </w:r>
+      <w:r>
+        <w:rPr>
+          <w:rFonts w:cstheme="minorHAnsi"/>
+          <w:vertAlign w:val="subscript"/>
+        </w:rPr>
+        <w:t>d_obs</w:t>
+      </w:r>
+      <w:proofErr w:type="spellEnd"/>
+      <w:r>
+        <w:rPr>
+          <w:rFonts w:cstheme="minorHAnsi"/>
+          <w:vertAlign w:val="subscript"/>
+        </w:rPr>
+        <w:t xml:space="preserve"> </w:t>
+      </w:r>
+      <w:r>
+        <w:rPr>
+          <w:rFonts w:cstheme="minorHAnsi"/>
+        </w:rPr>
+        <w:t>y E</w:t>
+      </w:r>
+      <w:r>
+        <w:rPr>
+          <w:rFonts w:ascii="Cambria Math" w:hAnsi="Cambria Math" w:cs="Cambria Math"/>
+          <w:vertAlign w:val="subscript"/>
+        </w:rPr>
+        <w:t>𝜃</w:t>
+      </w:r>
+      <w:r>
+        <w:rPr>
+          <w:rFonts w:ascii="Cambria Math" w:hAnsi="Cambria Math" w:cs="Cambria Math"/>
+          <w:vertAlign w:val="subscript"/>
+        </w:rPr>
+        <w:t>_</w:t>
+      </w:r>
+      <w:proofErr w:type="spellStart"/>
+      <w:r>
+        <w:rPr>
+          <w:rFonts w:ascii="Cambria Math" w:hAnsi="Cambria Math" w:cs="Cambria Math"/>
+          <w:vertAlign w:val="subscript"/>
+        </w:rPr>
+        <w:t>obs</w:t>
+      </w:r>
+      <w:proofErr w:type="spellEnd"/>
+      <w:r>
+        <w:rPr>
+          <w:rFonts w:cstheme="minorHAnsi"/>
+        </w:rPr>
+        <w:t>).</w:t>
+      </w:r>
+      <w:r>
+        <w:rPr>
+          <w:rFonts w:cstheme="minorHAnsi"/>
+        </w:rPr>
+        <w:t xml:space="preserve"> Como hemos introducido 2 nuevas variables de entrada, es posible que haya que realizar ligeros cambios en las funciones de pertenencia de las variables ya existentes. En la Figura 11 se pueden apreciar todas las funciones de pertenencia:</w:t>
+      </w:r>
+    </w:p>
+    <w:p>
+      <w:pPr>
+        <w:autoSpaceDE w:val="0"/>
+        <w:autoSpaceDN w:val="0"/>
+        <w:adjustRightInd w:val="0"/>
+        <w:spacing w:after="0" w:line="240" w:lineRule="auto"/>
+        <w:rPr>
+          <w:rFonts w:cstheme="minorHAnsi"/>
+        </w:rPr>
+      </w:pPr>
+    </w:p>
+    <w:p>
+      <w:pPr>
+        <w:autoSpaceDE w:val="0"/>
+        <w:autoSpaceDN w:val="0"/>
+        <w:adjustRightInd w:val="0"/>
+        <w:spacing w:after="0" w:line="240" w:lineRule="auto"/>
+        <w:jc w:val="center"/>
+        <w:rPr>
+          <w:rFonts w:cstheme="minorHAnsi"/>
+          <w:color w:val="FF0000"/>
+        </w:rPr>
+      </w:pPr>
+      <w:r>
+        <w:rPr>
+          <w:rFonts w:cstheme="minorHAnsi"/>
+          <w:color w:val="FF0000"/>
+        </w:rPr>
+        <w:t>FOTO DE FUNCIONES DE PERTENENCIA</w:t>
+      </w:r>
+    </w:p>
+    <w:p>
+      <w:pPr>
+        <w:autoSpaceDE w:val="0"/>
+        <w:autoSpaceDN w:val="0"/>
+        <w:adjustRightInd w:val="0"/>
+        <w:spacing w:after="0" w:line="240" w:lineRule="auto"/>
+        <w:jc w:val="center"/>
+        <w:rPr>
+          <w:rFonts w:cstheme="minorHAnsi"/>
+        </w:rPr>
+      </w:pPr>
+      <w:r>
+        <w:rPr>
+          <w:rFonts w:cstheme="minorHAnsi"/>
+          <w:b/>
+          <w:bCs/>
+        </w:rPr>
+        <w:t>Figura 11:</w:t>
+      </w:r>
+      <w:r>
+        <w:rPr>
+          <w:rFonts w:cstheme="minorHAnsi"/>
+        </w:rPr>
+        <w:t xml:space="preserve"> Nuevas funciones de pertenencia para las seis variables</w:t>
+      </w:r>
+      <w:r>
+        <w:rPr>
+          <w:rFonts w:cstheme="minorHAnsi"/>
+        </w:rPr>
+        <w:t>.</w:t>
+      </w:r>
+    </w:p>
+    <w:p>
+      <w:pPr>
+        <w:autoSpaceDE w:val="0"/>
+        <w:autoSpaceDN w:val="0"/>
+        <w:adjustRightInd w:val="0"/>
+        <w:spacing w:after="0" w:line="240" w:lineRule="auto"/>
+        <w:jc w:val="center"/>
+        <w:rPr>
+          <w:rFonts w:cstheme="minorHAnsi"/>
+        </w:rPr>
+      </w:pPr>
+    </w:p>
+    <w:p>
+      <w:pPr>
+        <w:autoSpaceDE w:val="0"/>
+        <w:autoSpaceDN w:val="0"/>
+        <w:adjustRightInd w:val="0"/>
+        <w:spacing w:after="0" w:line="240" w:lineRule="auto"/>
+        <w:rPr>
+          <w:rFonts w:cstheme="minorHAnsi"/>
+        </w:rPr>
+      </w:pPr>
+      <w:r>
+        <w:rPr>
+          <w:rFonts w:cstheme="minorHAnsi"/>
+        </w:rPr>
+        <w:t xml:space="preserve">Como hemos agregado 2 nuevas entradas, los valores de salida ya no dependerán únicamente del valor de </w:t>
+      </w:r>
+      <w:r>
+        <w:rPr>
+          <w:rFonts w:cstheme="minorHAnsi"/>
+        </w:rPr>
+        <w:t>E</w:t>
+      </w:r>
+      <w:r>
+        <w:rPr>
+          <w:rFonts w:cstheme="minorHAnsi"/>
+          <w:vertAlign w:val="subscript"/>
+        </w:rPr>
+        <w:t>d</w:t>
+      </w:r>
+      <w:r>
+        <w:rPr>
+          <w:rFonts w:cstheme="minorHAnsi"/>
+        </w:rPr>
+        <w:t xml:space="preserve"> y E</w:t>
+      </w:r>
+      <w:r>
+        <w:rPr>
+          <w:rFonts w:ascii="Cambria Math" w:hAnsi="Cambria Math" w:cs="Cambria Math"/>
+          <w:vertAlign w:val="subscript"/>
+        </w:rPr>
+        <w:t>𝜃</w:t>
+      </w:r>
+      <w:r>
+        <w:rPr>
+          <w:rFonts w:cstheme="minorHAnsi"/>
+        </w:rPr>
+        <w:t xml:space="preserve">, por lo que deberemos modificar </w:t>
+      </w:r>
+      <w:r>
+        <w:rPr>
+          <w:rFonts w:cstheme="minorHAnsi"/>
+        </w:rPr>
+        <w:t>las reglas del controlador para incorporar el comportamiento con respecto a las nuevas variables correspondientes al obstáculo.</w:t>
+      </w:r>
+    </w:p>
+    <w:p>
+      <w:pPr>
+        <w:autoSpaceDE w:val="0"/>
+        <w:autoSpaceDN w:val="0"/>
+        <w:adjustRightInd w:val="0"/>
+        <w:spacing w:after="0" w:line="240" w:lineRule="auto"/>
+        <w:jc w:val="center"/>
+        <w:rPr>
+          <w:rFonts w:cstheme="minorHAnsi"/>
+        </w:rPr>
+      </w:pPr>
+    </w:p>
+    <w:p>
+      <w:pPr>
+        <w:autoSpaceDE w:val="0"/>
+        <w:autoSpaceDN w:val="0"/>
+        <w:adjustRightInd w:val="0"/>
+        <w:spacing w:after="0" w:line="240" w:lineRule="auto"/>
+        <w:jc w:val="center"/>
+        <w:rPr>
+          <w:rFonts w:cstheme="minorHAnsi"/>
+          <w:color w:val="FF0000"/>
+        </w:rPr>
+      </w:pPr>
+      <w:r>
+        <w:rPr>
+          <w:rFonts w:cstheme="minorHAnsi"/>
+          <w:color w:val="FF0000"/>
+        </w:rPr>
+        <w:t>FOTO DE LAS NUEVAS REGLAS</w:t>
+      </w:r>
+    </w:p>
+    <w:p>
+      <w:pPr>
+        <w:autoSpaceDE w:val="0"/>
+        <w:autoSpaceDN w:val="0"/>
+        <w:adjustRightInd w:val="0"/>
+        <w:spacing w:after="0" w:line="240" w:lineRule="auto"/>
+        <w:jc w:val="center"/>
+        <w:rPr>
+          <w:rFonts w:cstheme="minorHAnsi"/>
+        </w:rPr>
+      </w:pPr>
+      <w:r>
+        <w:rPr>
+          <w:rFonts w:cstheme="minorHAnsi"/>
+          <w:b/>
+          <w:bCs/>
+        </w:rPr>
+        <w:t>Figura 12:</w:t>
+      </w:r>
+      <w:r>
+        <w:rPr>
+          <w:rFonts w:cstheme="minorHAnsi"/>
+        </w:rPr>
+        <w:t xml:space="preserve"> Reglas del nuevo controlador borroso</w:t>
+      </w:r>
+      <w:r>
+        <w:rPr>
+          <w:rFonts w:cstheme="minorHAnsi"/>
+        </w:rPr>
+        <w:t>.</w:t>
+      </w:r>
+    </w:p>
+    <w:p>
+      <w:pPr>
+        <w:autoSpaceDE w:val="0"/>
+        <w:autoSpaceDN w:val="0"/>
+        <w:adjustRightInd w:val="0"/>
+        <w:spacing w:after="0" w:line="240" w:lineRule="auto"/>
+        <w:jc w:val="center"/>
+        <w:rPr>
+          <w:rFonts w:cstheme="minorHAnsi"/>
+        </w:rPr>
+      </w:pPr>
+    </w:p>
+    <w:p>
+      <w:pPr>
+        <w:autoSpaceDE w:val="0"/>
+        <w:autoSpaceDN w:val="0"/>
+        <w:adjustRightInd w:val="0"/>
+        <w:spacing w:after="0" w:line="240" w:lineRule="auto"/>
+        <w:rPr>
+          <w:rFonts w:cstheme="minorHAnsi"/>
+        </w:rPr>
+      </w:pPr>
+      <w:r>
+        <w:rPr>
+          <w:rFonts w:cstheme="minorHAnsi"/>
+        </w:rPr>
+        <w:t xml:space="preserve">Una vez hemos configurado nuestro controlador completamente, lo añadiremos a nuestro esquema de </w:t>
+      </w:r>
+      <w:proofErr w:type="spellStart"/>
+      <w:r>
+        <w:rPr>
+          <w:rFonts w:cstheme="minorHAnsi"/>
+          <w:i/>
+          <w:iCs/>
+        </w:rPr>
+        <w:t>Simulink</w:t>
+      </w:r>
+      <w:proofErr w:type="spellEnd"/>
+      <w:r>
+        <w:rPr>
+          <w:rFonts w:cstheme="minorHAnsi"/>
+          <w:i/>
+          <w:iCs/>
+        </w:rPr>
+        <w:t xml:space="preserve"> </w:t>
+      </w:r>
+      <w:r>
+        <w:rPr>
+          <w:rFonts w:cstheme="minorHAnsi"/>
+        </w:rPr>
+        <w:t xml:space="preserve">y ejecutaremos un código de simulación con la referencia en el punto </w:t>
+      </w:r>
+      <w:proofErr w:type="gramStart"/>
+      <w:r>
+        <w:rPr>
+          <w:rFonts w:cstheme="minorHAnsi"/>
+        </w:rPr>
+        <w:t>R(</w:t>
+      </w:r>
+      <w:proofErr w:type="gramEnd"/>
+      <w:r>
+        <w:rPr>
+          <w:rFonts w:cstheme="minorHAnsi"/>
+        </w:rPr>
+        <w:t>5, 5) y el obstáculo en el punto O(2.5, 2.5). En la Figura 13 podemos apreciar la trayectoria que ha seguido nuestro robot hasta el punto de referencia evitando el obstáculo:</w:t>
+      </w:r>
+    </w:p>
+    <w:p>
+      <w:pPr>
+        <w:autoSpaceDE w:val="0"/>
+        <w:autoSpaceDN w:val="0"/>
+        <w:adjustRightInd w:val="0"/>
+        <w:spacing w:after="0" w:line="240" w:lineRule="auto"/>
+        <w:jc w:val="center"/>
+        <w:rPr>
+          <w:rFonts w:cstheme="minorHAnsi"/>
+        </w:rPr>
+      </w:pPr>
+    </w:p>
+    <w:p>
+      <w:pPr>
+        <w:autoSpaceDE w:val="0"/>
+        <w:autoSpaceDN w:val="0"/>
+        <w:adjustRightInd w:val="0"/>
+        <w:spacing w:after="0" w:line="240" w:lineRule="auto"/>
+        <w:jc w:val="center"/>
+        <w:rPr>
+          <w:rFonts w:cstheme="minorHAnsi"/>
+          <w:color w:val="FF0000"/>
+        </w:rPr>
+      </w:pPr>
+      <w:r>
+        <w:rPr>
+          <w:rFonts w:cstheme="minorHAnsi"/>
+          <w:color w:val="FF0000"/>
+        </w:rPr>
+        <w:t>FOTO DE LA TRAYECTORIA HASTA EL PUNTO 5,5</w:t>
+      </w:r>
+    </w:p>
+    <w:p>
+      <w:pPr>
+        <w:autoSpaceDE w:val="0"/>
+        <w:autoSpaceDN w:val="0"/>
+        <w:adjustRightInd w:val="0"/>
+        <w:spacing w:after="0" w:line="240" w:lineRule="auto"/>
+        <w:jc w:val="center"/>
+        <w:rPr>
+          <w:rFonts w:cstheme="minorHAnsi"/>
+        </w:rPr>
+      </w:pPr>
+      <w:r>
+        <w:rPr>
+          <w:rFonts w:cstheme="minorHAnsi"/>
+          <w:b/>
+          <w:bCs/>
+        </w:rPr>
+        <w:t>Figura 13:</w:t>
+      </w:r>
+      <w:r>
+        <w:rPr>
+          <w:rFonts w:cstheme="minorHAnsi"/>
+        </w:rPr>
+        <w:t xml:space="preserve"> Trayectoria seguida por el robot evitando el obstáculo.</w:t>
       </w:r>
     </w:p>
     <w:p>
@@ -2688,6 +5072,25 @@
       <w:contextualSpacing/>
     </w:pPr>
   </w:style>
+  <w:style w:type="table" w:styleId="Tablaconcuadrcula">
+    <w:name w:val="Table Grid"/>
+    <w:basedOn w:val="Tablanormal"/>
+    <w:uiPriority w:val="39"/>
+    <w:rsid w:val="003C4A68"/>
+    <w:pPr>
+      <w:spacing w:after="0" w:line="240" w:lineRule="auto"/>
+    </w:pPr>
+    <w:tblPr>
+      <w:tblBorders>
+        <w:top w:val="single" w:sz="4" w:space="0" w:color="auto"/>
+        <w:left w:val="single" w:sz="4" w:space="0" w:color="auto"/>
+        <w:bottom w:val="single" w:sz="4" w:space="0" w:color="auto"/>
+        <w:right w:val="single" w:sz="4" w:space="0" w:color="auto"/>
+        <w:insideH w:val="single" w:sz="4" w:space="0" w:color="auto"/>
+        <w:insideV w:val="single" w:sz="4" w:space="0" w:color="auto"/>
+      </w:tblBorders>
+    </w:tblPr>
+  </w:style>
 </w:styles>
 </file>
 

</xml_diff>

<commit_message>
formato a la memoria
</commit_message>
<xml_diff>
--- a/Laboratorio/Practica 2/MEMORIA_SCI_BORROSO.docx
+++ b/Laboratorio/Practica 2/MEMORIA_SCI_BORROSO.docx
@@ -4,200 +4,110 @@
   <w:body>
     <w:p>
       <w:pPr>
+        <w:pStyle w:val="Ttulo1"/>
+      </w:pPr>
+      <w:r>
+        <w:t xml:space="preserve">PARTE 1 </w:t>
+      </w:r>
+    </w:p>
+    <w:p>
+      <w:pPr>
+        <w:pStyle w:val="Subttulo"/>
+        <w:rPr>
+          <w:rStyle w:val="SubttuloCar"/>
+        </w:rPr>
+      </w:pPr>
+      <w:r>
+        <w:t>1.</w:t>
+      </w:r>
+      <w:r>
+        <w:t>1: LLEGAR A UN PUNTO</w:t>
+      </w:r>
+    </w:p>
+    <w:p>
+      <w:r>
+        <w:t>En este apartado se plantea el control de posición de un robot móvil dentro de un entorno sin obstáculos de dimensiones 10x10 metros y cuyo origen de coordenadas se encuentra en el centro geométrico del entorno.</w:t>
+      </w:r>
+    </w:p>
+    <w:p>
+      <w:r>
+        <w:t xml:space="preserve">El objetivo de esta parte de la práctica </w:t>
+      </w:r>
+      <w:r>
+        <w:t>es</w:t>
+      </w:r>
+      <w:r>
         <w:rPr>
           <w:b/>
           <w:bCs/>
-          <w:sz w:val="28"/>
-          <w:szCs w:val="28"/>
-        </w:rPr>
-      </w:pPr>
+        </w:rPr>
+        <w:t xml:space="preserve"> diseñar un controlador</w:t>
+      </w:r>
+      <w:r>
+        <w:t xml:space="preserve"> </w:t>
+      </w:r>
       <w:r>
         <w:rPr>
           <w:b/>
           <w:bCs/>
-          <w:sz w:val="28"/>
-          <w:szCs w:val="28"/>
-        </w:rPr>
-        <w:t>PARTE 1 DE LA PRACTICA</w:t>
-      </w:r>
-    </w:p>
-    <w:p>
-      <w:pPr>
+        </w:rPr>
+        <w:t>borroso</w:t>
+      </w:r>
+      <w:r>
+        <w:t xml:space="preserve"> de manera que el robot sea capaz de alcanzar una posición determinada por las referencias de posición refx y refy.</w:t>
+      </w:r>
+    </w:p>
+    <w:p>
+      <w:r>
+        <w:t>El esquema de control es el mismo que hemos utilizado en anteriores prácticas, con un bloque Position_errors, un bloque de Control y un bloque Robot. Sin embargo, a diferencia de otras prácticas, el bloque de control lo generaremos utilizando un controlador borroso tal y como hemos aprendido en clase.</w:t>
+      </w:r>
+    </w:p>
+    <w:p>
+      <w:r>
+        <w:t xml:space="preserve">Para generar este controlador utilizaremos el </w:t>
+      </w:r>
+      <w:r>
+        <w:t>comando de Matlab</w:t>
+      </w:r>
+      <w:r>
         <w:rPr>
           <w:b/>
           <w:bCs/>
         </w:rPr>
-      </w:pPr>
+        <w:t xml:space="preserve"> “fuzzy”</w:t>
+      </w:r>
+      <w:r>
+        <w:t>,</w:t>
+      </w:r>
+      <w:r>
+        <w:t xml:space="preserve"> el cual nos </w:t>
+      </w:r>
+      <w:r>
+        <w:t>proporciona</w:t>
+      </w:r>
+      <w:r>
+        <w:t xml:space="preserve"> una interfaz desde la cual podemos configurar nuestro controlador borroso.</w:t>
+      </w:r>
+    </w:p>
+    <w:p>
+      <w:r>
+        <w:t>Para este controlador mantendremos las operaciones AND/OR y el d</w:t>
+      </w:r>
+      <w:r>
+        <w:t>e</w:t>
+      </w:r>
+      <w:r>
+        <w:t xml:space="preserve">sborrosificador por defecto. A continuación, añadiremos a nuestro controlador </w:t>
+      </w:r>
       <w:r>
         <w:rPr>
           <w:b/>
           <w:bCs/>
         </w:rPr>
-        <w:t xml:space="preserve">PARTE </w:t>
-      </w:r>
-      <w:r>
-        <w:rPr>
-          <w:b/>
-          <w:bCs/>
-        </w:rPr>
-        <w:t>1.</w:t>
-      </w:r>
-      <w:r>
-        <w:rPr>
-          <w:b/>
-          <w:bCs/>
-        </w:rPr>
-        <w:t>1: LLEGAR A UN PUNTO</w:t>
-      </w:r>
-    </w:p>
-    <w:p>
-      <w:r>
-        <w:t>En este apartado se plantea el control de posición de un robot móvil dentro de un entorno sin obstáculos de dimensiones 10x10 metros y cuyo origen de coordenadas se encuentra en el centro geométrico del entorno.</w:t>
-      </w:r>
-    </w:p>
-    <w:p>
-      <w:r>
-        <w:t xml:space="preserve">El objetivo de esta parte de la práctica </w:t>
-      </w:r>
-      <w:r>
-        <w:t>es</w:t>
-      </w:r>
-      <w:r>
-        <w:rPr>
-          <w:b/>
-          <w:bCs/>
-        </w:rPr>
-        <w:t xml:space="preserve"> diseñar un controlador</w:t>
-      </w:r>
-      <w:r>
-        <w:t xml:space="preserve"> </w:t>
-      </w:r>
-      <w:r>
-        <w:rPr>
-          <w:b/>
-          <w:bCs/>
-        </w:rPr>
-        <w:t>borroso</w:t>
-      </w:r>
-      <w:r>
-        <w:t xml:space="preserve"> de manera que el robot sea capaz de alcanzar una posición determinada por las referencias de posición </w:t>
-      </w:r>
-      <w:proofErr w:type="spellStart"/>
-      <w:r>
-        <w:t>refx</w:t>
-      </w:r>
-      <w:proofErr w:type="spellEnd"/>
-      <w:r>
-        <w:t xml:space="preserve"> y </w:t>
-      </w:r>
-      <w:proofErr w:type="spellStart"/>
-      <w:r>
-        <w:t>refy</w:t>
-      </w:r>
-      <w:proofErr w:type="spellEnd"/>
-      <w:r>
-        <w:t>.</w:t>
-      </w:r>
-    </w:p>
-    <w:p>
-      <w:r>
-        <w:t xml:space="preserve">El esquema de control es el mismo que hemos utilizado en anteriores prácticas, con un bloque </w:t>
-      </w:r>
-      <w:proofErr w:type="spellStart"/>
-      <w:r>
-        <w:t>Position_errors</w:t>
-      </w:r>
-      <w:proofErr w:type="spellEnd"/>
-      <w:r>
-        <w:t>, un bloque de Control y un bloque Robot. Sin embargo, a diferencia de otras prácticas, el bloque de control lo generaremos utilizando un controlador borroso tal y como hemos aprendido en clase.</w:t>
-      </w:r>
-    </w:p>
-    <w:p>
-      <w:r>
-        <w:t xml:space="preserve">Para generar este controlador utilizaremos el </w:t>
-      </w:r>
-      <w:r>
-        <w:t>comando de Matlab</w:t>
-      </w:r>
-      <w:r>
-        <w:rPr>
-          <w:b/>
-          <w:bCs/>
-        </w:rPr>
-        <w:t xml:space="preserve"> “</w:t>
-      </w:r>
-      <w:proofErr w:type="spellStart"/>
-      <w:r>
-        <w:rPr>
-          <w:b/>
-          <w:bCs/>
-        </w:rPr>
-        <w:t>fuzzy</w:t>
-      </w:r>
-      <w:proofErr w:type="spellEnd"/>
-      <w:r>
-        <w:rPr>
-          <w:b/>
-          <w:bCs/>
-        </w:rPr>
-        <w:t>”</w:t>
-      </w:r>
-      <w:r>
-        <w:t>,</w:t>
-      </w:r>
-      <w:r>
-        <w:t xml:space="preserve"> el cual nos </w:t>
-      </w:r>
-      <w:r>
-        <w:t>proporciona</w:t>
-      </w:r>
-      <w:r>
-        <w:t xml:space="preserve"> una interfaz desde la cual podemos configurar nuestro controlador borroso.</w:t>
-      </w:r>
-    </w:p>
-    <w:p>
-      <w:r>
-        <w:t xml:space="preserve">Para este controlador mantendremos las operaciones AND/OR y el </w:t>
-      </w:r>
-      <w:proofErr w:type="spellStart"/>
-      <w:r>
-        <w:t>d</w:t>
-      </w:r>
-      <w:r>
-        <w:t>e</w:t>
-      </w:r>
-      <w:r>
-        <w:t>sborrosificador</w:t>
-      </w:r>
-      <w:proofErr w:type="spellEnd"/>
-      <w:r>
-        <w:t xml:space="preserve"> por defecto. A continuación, añadiremos a nuestro controlador </w:t>
-      </w:r>
-      <w:r>
-        <w:rPr>
-          <w:b/>
-          <w:bCs/>
-        </w:rPr>
         <w:t>2 entradas</w:t>
       </w:r>
       <w:r>
-        <w:t xml:space="preserve"> (</w:t>
-      </w:r>
-      <w:proofErr w:type="spellStart"/>
-      <w:r>
-        <w:t>E_d</w:t>
-      </w:r>
-      <w:proofErr w:type="spellEnd"/>
-      <w:r>
-        <w:t xml:space="preserve"> y </w:t>
-      </w:r>
-      <w:proofErr w:type="spellStart"/>
-      <w:r>
-        <w:t>E_theta</w:t>
-      </w:r>
-      <w:proofErr w:type="spellEnd"/>
-      <w:r>
-        <w:t xml:space="preserve">) </w:t>
+        <w:t xml:space="preserve"> (E_d y E_theta) </w:t>
       </w:r>
       <w:r>
         <w:rPr>
@@ -882,21 +792,7 @@
         <w:rPr>
           <w:rFonts w:cstheme="minorHAnsi"/>
         </w:rPr>
-        <w:t xml:space="preserve"> (</w:t>
-      </w:r>
-      <w:proofErr w:type="spellStart"/>
-      <w:r>
-        <w:rPr>
-          <w:rFonts w:cstheme="minorHAnsi"/>
-        </w:rPr>
-        <w:t>E_d</w:t>
-      </w:r>
-      <w:proofErr w:type="spellEnd"/>
-      <w:r>
-        <w:rPr>
-          <w:rFonts w:cstheme="minorHAnsi"/>
-        </w:rPr>
-        <w:t xml:space="preserve"> y V)</w:t>
+        <w:t xml:space="preserve"> (E_d y V)</w:t>
       </w:r>
       <w:r>
         <w:rPr>
@@ -935,21 +831,7 @@
         <w:rPr>
           <w:rFonts w:cstheme="minorHAnsi"/>
         </w:rPr>
-        <w:t xml:space="preserve"> tanto en </w:t>
-      </w:r>
-      <w:proofErr w:type="spellStart"/>
-      <w:r>
-        <w:rPr>
-          <w:rFonts w:cstheme="minorHAnsi"/>
-        </w:rPr>
-        <w:t>E_theta</w:t>
-      </w:r>
-      <w:proofErr w:type="spellEnd"/>
-      <w:r>
-        <w:rPr>
-          <w:rFonts w:cstheme="minorHAnsi"/>
-        </w:rPr>
-        <w:t xml:space="preserve"> como en W sirven para evitar errores de ejecución ya que el </w:t>
+        <w:t xml:space="preserve"> tanto en E_theta como en W sirven para evitar errores de ejecución ya que el </w:t>
       </w:r>
       <w:r>
         <w:rPr>
@@ -1112,7 +994,6 @@
                 <w:bCs/>
               </w:rPr>
             </w:pPr>
-            <w:proofErr w:type="spellStart"/>
             <w:r>
               <w:rPr>
                 <w:rFonts w:cstheme="minorHAnsi"/>
@@ -1121,7 +1002,6 @@
               </w:rPr>
               <w:t>E_d</w:t>
             </w:r>
-            <w:proofErr w:type="spellEnd"/>
           </w:p>
         </w:tc>
         <w:tc>
@@ -1181,14 +1061,12 @@
                 <w:rFonts w:cstheme="minorHAnsi"/>
               </w:rPr>
             </w:pPr>
-            <w:proofErr w:type="spellStart"/>
             <w:r>
               <w:rPr>
                 <w:rFonts w:cstheme="minorHAnsi"/>
               </w:rPr>
               <w:t>Trimf</w:t>
             </w:r>
-            <w:proofErr w:type="spellEnd"/>
           </w:p>
         </w:tc>
         <w:tc>
@@ -1281,14 +1159,12 @@
                 <w:rFonts w:cstheme="minorHAnsi"/>
               </w:rPr>
             </w:pPr>
-            <w:proofErr w:type="spellStart"/>
             <w:r>
               <w:rPr>
                 <w:rFonts w:cstheme="minorHAnsi"/>
               </w:rPr>
               <w:t>Trimf</w:t>
             </w:r>
-            <w:proofErr w:type="spellEnd"/>
           </w:p>
         </w:tc>
         <w:tc>
@@ -1381,14 +1257,12 @@
                 <w:rFonts w:cstheme="minorHAnsi"/>
               </w:rPr>
             </w:pPr>
-            <w:proofErr w:type="spellStart"/>
             <w:r>
               <w:rPr>
                 <w:rFonts w:cstheme="minorHAnsi"/>
               </w:rPr>
               <w:t>Trimf</w:t>
             </w:r>
-            <w:proofErr w:type="spellEnd"/>
           </w:p>
         </w:tc>
         <w:tc>
@@ -1428,7 +1302,6 @@
                 <w:bCs/>
               </w:rPr>
             </w:pPr>
-            <w:proofErr w:type="spellStart"/>
             <w:r>
               <w:rPr>
                 <w:rFonts w:cstheme="minorHAnsi"/>
@@ -1437,7 +1310,6 @@
               </w:rPr>
               <w:t>E_theta</w:t>
             </w:r>
-            <w:proofErr w:type="spellEnd"/>
           </w:p>
         </w:tc>
         <w:tc>
@@ -1497,14 +1369,12 @@
                 <w:rFonts w:cstheme="minorHAnsi"/>
               </w:rPr>
             </w:pPr>
-            <w:proofErr w:type="spellStart"/>
             <w:r>
               <w:rPr>
                 <w:rFonts w:cstheme="minorHAnsi"/>
               </w:rPr>
               <w:t>Trimf</w:t>
             </w:r>
-            <w:proofErr w:type="spellEnd"/>
           </w:p>
         </w:tc>
         <w:tc>
@@ -1597,14 +1467,12 @@
                 <w:rFonts w:cstheme="minorHAnsi"/>
               </w:rPr>
             </w:pPr>
-            <w:proofErr w:type="spellStart"/>
             <w:r>
               <w:rPr>
                 <w:rFonts w:cstheme="minorHAnsi"/>
               </w:rPr>
               <w:t>Trimf</w:t>
             </w:r>
-            <w:proofErr w:type="spellEnd"/>
           </w:p>
         </w:tc>
         <w:tc>
@@ -1697,14 +1565,12 @@
                 <w:rFonts w:cstheme="minorHAnsi"/>
               </w:rPr>
             </w:pPr>
-            <w:proofErr w:type="spellStart"/>
             <w:r>
               <w:rPr>
                 <w:rFonts w:cstheme="minorHAnsi"/>
               </w:rPr>
               <w:t>Trimf</w:t>
             </w:r>
-            <w:proofErr w:type="spellEnd"/>
           </w:p>
         </w:tc>
         <w:tc>
@@ -1811,14 +1677,12 @@
                 <w:rFonts w:cstheme="minorHAnsi"/>
               </w:rPr>
             </w:pPr>
-            <w:proofErr w:type="spellStart"/>
             <w:r>
               <w:rPr>
                 <w:rFonts w:cstheme="minorHAnsi"/>
               </w:rPr>
               <w:t>Trimf</w:t>
             </w:r>
-            <w:proofErr w:type="spellEnd"/>
           </w:p>
         </w:tc>
         <w:tc>
@@ -1911,14 +1775,12 @@
                 <w:rFonts w:cstheme="minorHAnsi"/>
               </w:rPr>
             </w:pPr>
-            <w:proofErr w:type="spellStart"/>
             <w:r>
               <w:rPr>
                 <w:rFonts w:cstheme="minorHAnsi"/>
               </w:rPr>
               <w:t>Trimf</w:t>
             </w:r>
-            <w:proofErr w:type="spellEnd"/>
           </w:p>
         </w:tc>
         <w:tc>
@@ -2011,14 +1873,12 @@
                 <w:rFonts w:cstheme="minorHAnsi"/>
               </w:rPr>
             </w:pPr>
-            <w:proofErr w:type="spellStart"/>
             <w:r>
               <w:rPr>
                 <w:rFonts w:cstheme="minorHAnsi"/>
               </w:rPr>
               <w:t>Trimf</w:t>
             </w:r>
-            <w:proofErr w:type="spellEnd"/>
           </w:p>
         </w:tc>
         <w:tc>
@@ -2125,14 +1985,12 @@
                 <w:rFonts w:cstheme="minorHAnsi"/>
               </w:rPr>
             </w:pPr>
-            <w:proofErr w:type="spellStart"/>
             <w:r>
               <w:rPr>
                 <w:rFonts w:cstheme="minorHAnsi"/>
               </w:rPr>
               <w:t>Trimf</w:t>
             </w:r>
-            <w:proofErr w:type="spellEnd"/>
           </w:p>
         </w:tc>
         <w:tc>
@@ -2222,14 +2080,12 @@
                 <w:rFonts w:cstheme="minorHAnsi"/>
               </w:rPr>
             </w:pPr>
-            <w:proofErr w:type="spellStart"/>
             <w:r>
               <w:rPr>
                 <w:rFonts w:cstheme="minorHAnsi"/>
               </w:rPr>
               <w:t>Trimf</w:t>
             </w:r>
-            <w:proofErr w:type="spellEnd"/>
           </w:p>
         </w:tc>
         <w:tc>
@@ -2319,14 +2175,12 @@
                 <w:rFonts w:cstheme="minorHAnsi"/>
               </w:rPr>
             </w:pPr>
-            <w:proofErr w:type="spellStart"/>
             <w:r>
               <w:rPr>
                 <w:rFonts w:cstheme="minorHAnsi"/>
               </w:rPr>
               <w:t>Trimf</w:t>
             </w:r>
-            <w:proofErr w:type="spellEnd"/>
           </w:p>
         </w:tc>
         <w:tc>
@@ -2403,14 +2257,14 @@
         <w:rPr>
           <w:rFonts w:cstheme="minorHAnsi"/>
         </w:rPr>
-        <w:t xml:space="preserve"> que seguirá nuestro controlador. Utilizaremos </w:t>
+        <w:t xml:space="preserve"> que seguirá nuestro controlador. Utilizaremos estas </w:t>
       </w:r>
       <w:r>
         <w:rPr>
           <w:rFonts w:cstheme="minorHAnsi"/>
         </w:rPr>
         <w:lastRenderedPageBreak/>
-        <w:t xml:space="preserve">estas reglas para </w:t>
+        <w:t xml:space="preserve">reglas para </w:t>
       </w:r>
       <w:r>
         <w:rPr>
@@ -2548,7 +2402,6 @@
         </w:rPr>
         <w:t xml:space="preserve">Por último, generaremos un bloque de </w:t>
       </w:r>
-      <w:proofErr w:type="spellStart"/>
       <w:r>
         <w:rPr>
           <w:rFonts w:cstheme="minorHAnsi"/>
@@ -2557,7 +2410,6 @@
         </w:rPr>
         <w:t>Simulink</w:t>
       </w:r>
-      <w:proofErr w:type="spellEnd"/>
       <w:r>
         <w:rPr>
           <w:rFonts w:cstheme="minorHAnsi"/>
@@ -2728,35 +2580,7 @@
         <w:rPr>
           <w:rFonts w:cstheme="minorHAnsi"/>
         </w:rPr>
-        <w:t xml:space="preserve">Ejecutaremos el código de prueba de la simulación y comprobaremos si nuestro Controlador Borroso es capaz de llevar el robot hasta el punto de destino indicado en las variables </w:t>
-      </w:r>
-      <w:proofErr w:type="spellStart"/>
-      <w:r>
-        <w:rPr>
-          <w:rFonts w:cstheme="minorHAnsi"/>
-        </w:rPr>
-        <w:t>refx</w:t>
-      </w:r>
-      <w:proofErr w:type="spellEnd"/>
-      <w:r>
-        <w:rPr>
-          <w:rFonts w:cstheme="minorHAnsi"/>
-        </w:rPr>
-        <w:t xml:space="preserve"> y </w:t>
-      </w:r>
-      <w:proofErr w:type="spellStart"/>
-      <w:r>
-        <w:rPr>
-          <w:rFonts w:cstheme="minorHAnsi"/>
-        </w:rPr>
-        <w:t>refy</w:t>
-      </w:r>
-      <w:proofErr w:type="spellEnd"/>
-      <w:r>
-        <w:rPr>
-          <w:rFonts w:cstheme="minorHAnsi"/>
-        </w:rPr>
-        <w:t>:</w:t>
+        <w:t>Ejecutaremos el código de prueba de la simulación y comprobaremos si nuestro Controlador Borroso es capaz de llevar el robot hasta el punto de destino indicado en las variables refx y refy:</w:t>
       </w:r>
     </w:p>
     <w:p>
@@ -2961,7 +2785,6 @@
         </w:rPr>
         <w:t xml:space="preserve">Como podemos observar en la Figura 5, los valores objetivo a alcanzar por el robot son </w:t>
       </w:r>
-      <w:proofErr w:type="spellStart"/>
       <w:r>
         <w:rPr>
           <w:rFonts w:cstheme="minorHAnsi"/>
@@ -2969,9 +2792,15 @@
           <w:bCs/>
           <w:color w:val="000000" w:themeColor="text1"/>
         </w:rPr>
-        <w:t>refx</w:t>
-      </w:r>
-      <w:proofErr w:type="spellEnd"/>
+        <w:t>refx=-3.7301</w:t>
+      </w:r>
+      <w:r>
+        <w:rPr>
+          <w:rFonts w:cstheme="minorHAnsi"/>
+          <w:color w:val="000000" w:themeColor="text1"/>
+        </w:rPr>
+        <w:t xml:space="preserve"> y </w:t>
+      </w:r>
       <w:r>
         <w:rPr>
           <w:rFonts w:cstheme="minorHAnsi"/>
@@ -2979,16 +2808,8 @@
           <w:bCs/>
           <w:color w:val="000000" w:themeColor="text1"/>
         </w:rPr>
-        <w:t>=-3.7301</w:t>
-      </w:r>
-      <w:r>
-        <w:rPr>
-          <w:rFonts w:cstheme="minorHAnsi"/>
-          <w:color w:val="000000" w:themeColor="text1"/>
-        </w:rPr>
-        <w:t xml:space="preserve"> y </w:t>
-      </w:r>
-      <w:proofErr w:type="spellStart"/>
+        <w:t>refy= 4.1338</w:t>
+      </w:r>
       <w:r>
         <w:rPr>
           <w:rFonts w:cstheme="minorHAnsi"/>
@@ -2996,121 +2817,66 @@
           <w:bCs/>
           <w:color w:val="000000" w:themeColor="text1"/>
         </w:rPr>
-        <w:t>refy</w:t>
-      </w:r>
-      <w:proofErr w:type="spellEnd"/>
-      <w:r>
-        <w:rPr>
-          <w:rFonts w:cstheme="minorHAnsi"/>
+        <w:t xml:space="preserve">, </w:t>
+      </w:r>
+      <w:r>
+        <w:rPr>
+          <w:rFonts w:cstheme="minorHAnsi"/>
+          <w:color w:val="000000" w:themeColor="text1"/>
+        </w:rPr>
+        <w:t>y nuestro Controlador Borros</w:t>
+      </w:r>
+      <w:r>
+        <w:rPr>
+          <w:rFonts w:cstheme="minorHAnsi"/>
+          <w:color w:val="000000" w:themeColor="text1"/>
+        </w:rPr>
+        <w:t>o</w:t>
+      </w:r>
+      <w:r>
+        <w:rPr>
+          <w:rFonts w:cstheme="minorHAnsi"/>
+          <w:color w:val="000000" w:themeColor="text1"/>
+        </w:rPr>
+        <w:t xml:space="preserve"> ha sido capaz de alcanzarlo a la perfección realizando un giro desde la posición inicial.</w:t>
+      </w:r>
+    </w:p>
+    <w:p>
+      <w:pPr>
+        <w:pStyle w:val="Subttulo"/>
+      </w:pPr>
+      <w:r>
+        <w:t>1.</w:t>
+      </w:r>
+      <w:r>
+        <w:t>2: COPIAR LA TRAYECTORIA DEL TRAJECTORY_GENERATION</w:t>
+      </w:r>
+    </w:p>
+    <w:p>
+      <w:r>
+        <w:t xml:space="preserve">En este apartado vamos a sustituir las referencias de posición de nuestro esquema de control (refx y refy) por el </w:t>
+      </w:r>
+      <w:r>
+        <w:rPr>
           <w:b/>
           <w:bCs/>
-          <w:color w:val="000000" w:themeColor="text1"/>
-        </w:rPr>
-        <w:t>= 4.1338</w:t>
-      </w:r>
-      <w:r>
-        <w:rPr>
-          <w:rFonts w:cstheme="minorHAnsi"/>
+        </w:rPr>
+        <w:t xml:space="preserve">bloque </w:t>
+      </w:r>
+      <w:r>
+        <w:rPr>
           <w:b/>
           <w:bCs/>
-          <w:color w:val="000000" w:themeColor="text1"/>
-        </w:rPr>
-        <w:t xml:space="preserve">, </w:t>
-      </w:r>
-      <w:r>
-        <w:rPr>
-          <w:rFonts w:cstheme="minorHAnsi"/>
-          <w:color w:val="000000" w:themeColor="text1"/>
-        </w:rPr>
-        <w:t>y nuestro Controlador Borros</w:t>
-      </w:r>
-      <w:r>
-        <w:rPr>
-          <w:rFonts w:cstheme="minorHAnsi"/>
-          <w:color w:val="000000" w:themeColor="text1"/>
-        </w:rPr>
-        <w:t>o</w:t>
-      </w:r>
-      <w:r>
-        <w:rPr>
-          <w:rFonts w:cstheme="minorHAnsi"/>
-          <w:color w:val="000000" w:themeColor="text1"/>
-        </w:rPr>
-        <w:t xml:space="preserve"> ha sido capaz de alcanzarlo a la perfección realizando un giro desde la posición inicial.</w:t>
-      </w:r>
-    </w:p>
-    <w:p>
-      <w:pPr>
+        </w:rPr>
+        <w:t>“</w:t>
+      </w:r>
+      <w:r>
         <w:rPr>
           <w:b/>
           <w:bCs/>
         </w:rPr>
-      </w:pPr>
-      <w:r>
-        <w:rPr>
-          <w:b/>
-          <w:bCs/>
-        </w:rPr>
-        <w:t xml:space="preserve">PARTE </w:t>
-      </w:r>
-      <w:r>
-        <w:rPr>
-          <w:b/>
-          <w:bCs/>
-        </w:rPr>
-        <w:t>1.</w:t>
-      </w:r>
-      <w:r>
-        <w:rPr>
-          <w:b/>
-          <w:bCs/>
-        </w:rPr>
-        <w:t>2: COPIAR LA TRAYECTORIA DEL TRAJECTORY_GENERATION</w:t>
-      </w:r>
-    </w:p>
-    <w:p>
-      <w:r>
-        <w:t>En este apartado vamos a sustituir las referencias de posición de nuestro esquema de control (</w:t>
-      </w:r>
-      <w:proofErr w:type="spellStart"/>
-      <w:r>
-        <w:t>refx</w:t>
-      </w:r>
-      <w:proofErr w:type="spellEnd"/>
-      <w:r>
-        <w:t xml:space="preserve"> y </w:t>
-      </w:r>
-      <w:proofErr w:type="spellStart"/>
-      <w:r>
-        <w:t>refy</w:t>
-      </w:r>
-      <w:proofErr w:type="spellEnd"/>
-      <w:r>
-        <w:t xml:space="preserve">) por el </w:t>
-      </w:r>
-      <w:r>
-        <w:rPr>
-          <w:b/>
-          <w:bCs/>
-        </w:rPr>
-        <w:t xml:space="preserve">bloque </w:t>
-      </w:r>
-      <w:r>
-        <w:rPr>
-          <w:b/>
-          <w:bCs/>
-        </w:rPr>
-        <w:t>“</w:t>
-      </w:r>
-      <w:proofErr w:type="spellStart"/>
-      <w:r>
-        <w:rPr>
-          <w:b/>
-          <w:bCs/>
-        </w:rPr>
         <w:t>Trajectory_control</w:t>
       </w:r>
-      <w:proofErr w:type="spellEnd"/>
       <w:r>
         <w:rPr>
           <w:b/>
@@ -3220,36 +2986,19 @@
         <w:t>Figura 6:</w:t>
       </w:r>
       <w:r>
-        <w:t xml:space="preserve"> Trayectoria generada por el bloque “</w:t>
-      </w:r>
-      <w:proofErr w:type="spellStart"/>
-      <w:r>
-        <w:t>Trajectory_generation</w:t>
-      </w:r>
-      <w:proofErr w:type="spellEnd"/>
-      <w:r>
-        <w:t>”</w:t>
+        <w:t xml:space="preserve"> Trayectoria generada por el bloque “Trajectory_generation”</w:t>
       </w:r>
     </w:p>
     <w:p>
       <w:r>
         <w:t xml:space="preserve">Tras introducir el bloque en nuestro esquema nos encontraremos con el esquema de </w:t>
       </w:r>
-      <w:proofErr w:type="spellStart"/>
       <w:r>
         <w:rPr>
           <w:i/>
           <w:iCs/>
         </w:rPr>
-        <w:t>Simulink</w:t>
-      </w:r>
-      <w:proofErr w:type="spellEnd"/>
-      <w:r>
-        <w:rPr>
-          <w:i/>
-          <w:iCs/>
-        </w:rPr>
-        <w:t xml:space="preserve"> </w:t>
+        <w:t xml:space="preserve">Simulink </w:t>
       </w:r>
       <w:r>
         <w:t>mostrado en la Figura 7</w:t>
@@ -3348,13 +3097,8 @@
         <w:t>Figura 7:</w:t>
       </w:r>
       <w:r>
-        <w:t xml:space="preserve"> Esquema con el bloque </w:t>
-      </w:r>
-      <w:proofErr w:type="spellStart"/>
-      <w:r>
-        <w:t>Trajectory_generation</w:t>
-      </w:r>
-      <w:proofErr w:type="spellEnd"/>
+        <w:t xml:space="preserve"> Esquema con el bloque Trajectory_generation</w:t>
+      </w:r>
     </w:p>
     <w:p>
       <w:pPr>
@@ -3373,15 +3117,7 @@
     </w:p>
     <w:p>
       <w:r>
-        <w:t xml:space="preserve"> Al ejecutar una simulación con este esquema podemos observar </w:t>
-      </w:r>
-      <w:proofErr w:type="spellStart"/>
-      <w:r>
-        <w:t>como</w:t>
-      </w:r>
-      <w:proofErr w:type="spellEnd"/>
-      <w:r>
-        <w:t xml:space="preserve"> nuestro Controlador Borroso es capaz de imitar perfectamente la trayectoria creada por el bloque recién introducido:</w:t>
+        <w:t xml:space="preserve"> Al ejecutar una simulación con este esquema podemos observar como nuestro Controlador Borroso es capaz de imitar perfectamente la trayectoria creada por el bloque recién introducido:</w:t>
       </w:r>
     </w:p>
     <w:p>
@@ -3494,15 +3230,7 @@
         <w:t>Azul</w:t>
       </w:r>
       <w:r>
-        <w:t xml:space="preserve"> (</w:t>
-      </w:r>
-      <w:proofErr w:type="spellStart"/>
-      <w:r>
-        <w:t>Trajectory_generation</w:t>
-      </w:r>
-      <w:proofErr w:type="spellEnd"/>
-      <w:r>
-        <w:t xml:space="preserve">) y </w:t>
+        <w:t xml:space="preserve"> (Trajectory_generation) y </w:t>
       </w:r>
       <w:r>
         <w:rPr>
@@ -3577,58 +3305,39 @@
     </w:p>
     <w:p>
       <w:pPr>
-        <w:rPr>
-          <w:b/>
-          <w:bCs/>
-          <w:sz w:val="28"/>
-          <w:szCs w:val="28"/>
-        </w:rPr>
-      </w:pPr>
-      <w:r>
-        <w:rPr>
-          <w:b/>
-          <w:bCs/>
-          <w:sz w:val="28"/>
-          <w:szCs w:val="28"/>
-        </w:rPr>
+        <w:pStyle w:val="Ttulo1"/>
+      </w:pPr>
+      <w:r>
         <w:t xml:space="preserve">PARTE </w:t>
       </w:r>
       <w:r>
-        <w:rPr>
-          <w:b/>
-          <w:bCs/>
-          <w:sz w:val="28"/>
-          <w:szCs w:val="28"/>
-        </w:rPr>
         <w:t>2</w:t>
       </w:r>
       <w:r>
-        <w:rPr>
-          <w:b/>
-          <w:bCs/>
-          <w:sz w:val="28"/>
-          <w:szCs w:val="28"/>
-        </w:rPr>
-        <w:t xml:space="preserve"> DE LA PRACTICA</w:t>
-      </w:r>
-    </w:p>
-    <w:p>
-      <w:pPr>
-        <w:rPr>
-          <w:b/>
-          <w:bCs/>
-          <w:sz w:val="28"/>
-          <w:szCs w:val="28"/>
-        </w:rPr>
-      </w:pPr>
-      <w:r>
-        <w:rPr>
-          <w:b/>
-          <w:bCs/>
-          <w:sz w:val="28"/>
-          <w:szCs w:val="28"/>
-        </w:rPr>
-        <w:t>PARTE 2.1 LLEGAR AL PUNTO BRO</w:t>
+        <w:t xml:space="preserve"> </w:t>
+      </w:r>
+    </w:p>
+    <w:p>
+      <w:pPr>
+        <w:pStyle w:val="Subttulo"/>
+      </w:pPr>
+      <w:r>
+        <w:t xml:space="preserve">2.1 </w:t>
+      </w:r>
+      <w:r>
+        <w:t>ALCANZAR</w:t>
+      </w:r>
+      <w:r>
+        <w:t xml:space="preserve"> </w:t>
+      </w:r>
+      <w:r>
+        <w:t>UN</w:t>
+      </w:r>
+      <w:r>
+        <w:t xml:space="preserve"> PUNTO </w:t>
+      </w:r>
+      <w:r>
+        <w:t>DESTINO</w:t>
       </w:r>
     </w:p>
     <w:p>
@@ -3657,35 +3366,7 @@
         <w:rPr>
           <w:rFonts w:cstheme="minorHAnsi"/>
         </w:rPr>
-        <w:t xml:space="preserve">sea capaz de alcanzar una posición determinada por las referencias de posición </w:t>
-      </w:r>
-      <w:proofErr w:type="spellStart"/>
-      <w:r>
-        <w:rPr>
-          <w:rFonts w:cstheme="minorHAnsi"/>
-        </w:rPr>
-        <w:t>refx</w:t>
-      </w:r>
-      <w:proofErr w:type="spellEnd"/>
-      <w:r>
-        <w:rPr>
-          <w:rFonts w:cstheme="minorHAnsi"/>
-        </w:rPr>
-        <w:t xml:space="preserve"> y </w:t>
-      </w:r>
-      <w:proofErr w:type="spellStart"/>
-      <w:r>
-        <w:rPr>
-          <w:rFonts w:cstheme="minorHAnsi"/>
-        </w:rPr>
-        <w:t>refy</w:t>
-      </w:r>
-      <w:proofErr w:type="spellEnd"/>
-      <w:r>
-        <w:rPr>
-          <w:rFonts w:cstheme="minorHAnsi"/>
-        </w:rPr>
-        <w:t xml:space="preserve"> al</w:t>
+        <w:t>sea capaz de alcanzar una posición determinada por las referencias de posición refx y refy al</w:t>
       </w:r>
       <w:r>
         <w:rPr>
@@ -3697,21 +3378,7 @@
         <w:rPr>
           <w:rFonts w:cstheme="minorHAnsi"/>
         </w:rPr>
-        <w:t xml:space="preserve">mismo tiempo que se evita colisionar con un obstáculo que se encuentra en la posición </w:t>
-      </w:r>
-      <w:proofErr w:type="spellStart"/>
-      <w:r>
-        <w:rPr>
-          <w:rFonts w:cstheme="minorHAnsi"/>
-        </w:rPr>
-        <w:t>obsx</w:t>
-      </w:r>
-      <w:proofErr w:type="spellEnd"/>
-      <w:r>
-        <w:rPr>
-          <w:rFonts w:cstheme="minorHAnsi"/>
-        </w:rPr>
-        <w:t xml:space="preserve"> y</w:t>
+        <w:t>mismo tiempo que se evita colisionar con un obstáculo que se encuentra en la posición obsx y</w:t>
       </w:r>
       <w:r>
         <w:rPr>
@@ -3719,14 +3386,12 @@
         </w:rPr>
         <w:t xml:space="preserve"> </w:t>
       </w:r>
-      <w:proofErr w:type="spellStart"/>
       <w:r>
         <w:rPr>
           <w:rFonts w:cstheme="minorHAnsi"/>
         </w:rPr>
         <w:t>obsy</w:t>
       </w:r>
-      <w:proofErr w:type="spellEnd"/>
       <w:r>
         <w:rPr>
           <w:rFonts w:cstheme="minorHAnsi"/>
@@ -3750,7 +3415,6 @@
         </w:rPr>
         <w:t xml:space="preserve">Para lograr este objetivo generaremos el esquema de </w:t>
       </w:r>
-      <w:proofErr w:type="spellStart"/>
       <w:r>
         <w:rPr>
           <w:rFonts w:cstheme="minorHAnsi"/>
@@ -3759,7 +3423,6 @@
         </w:rPr>
         <w:t>Simulink</w:t>
       </w:r>
-      <w:proofErr w:type="spellEnd"/>
       <w:r>
         <w:rPr>
           <w:rFonts w:cstheme="minorHAnsi"/>
@@ -3778,35 +3441,7 @@
         <w:rPr>
           <w:rFonts w:cstheme="minorHAnsi"/>
         </w:rPr>
-        <w:t xml:space="preserve">. El nuevo bloque </w:t>
-      </w:r>
-      <w:proofErr w:type="spellStart"/>
-      <w:r>
-        <w:rPr>
-          <w:rFonts w:cstheme="minorHAnsi"/>
-        </w:rPr>
-        <w:t>Position_errors_obs</w:t>
-      </w:r>
-      <w:proofErr w:type="spellEnd"/>
-      <w:r>
-        <w:rPr>
-          <w:rFonts w:cstheme="minorHAnsi"/>
-        </w:rPr>
-        <w:t xml:space="preserve"> es exactamente igual que el bloque </w:t>
-      </w:r>
-      <w:proofErr w:type="spellStart"/>
-      <w:r>
-        <w:rPr>
-          <w:rFonts w:cstheme="minorHAnsi"/>
-        </w:rPr>
-        <w:t>Position_error</w:t>
-      </w:r>
-      <w:proofErr w:type="spellEnd"/>
-      <w:r>
-        <w:rPr>
-          <w:rFonts w:cstheme="minorHAnsi"/>
-        </w:rPr>
-        <w:t>, a excepción de que hemos retirado la condición de parada para evitar colisiones y que nuestro robot no llegue al objetivo.</w:t>
+        <w:t>. El nuevo bloque Position_errors_obs es exactamente igual que el bloque Position_error, a excepción de que hemos retirado la condición de parada para evitar colisiones y que nuestro robot no llegue al objetivo.</w:t>
       </w:r>
     </w:p>
     <w:p>
@@ -3923,21 +3558,7 @@
         <w:rPr>
           <w:rFonts w:cstheme="minorHAnsi"/>
         </w:rPr>
-        <w:t>Esta vez crearemos un nuevo Controlador Borroso con la función “</w:t>
-      </w:r>
-      <w:proofErr w:type="spellStart"/>
-      <w:r>
-        <w:rPr>
-          <w:rFonts w:cstheme="minorHAnsi"/>
-        </w:rPr>
-        <w:t>fuzzy</w:t>
-      </w:r>
-      <w:proofErr w:type="spellEnd"/>
-      <w:r>
-        <w:rPr>
-          <w:rFonts w:cstheme="minorHAnsi"/>
-        </w:rPr>
-        <w:t>” en Matlab. A diferencia del controlador borroso utilizado en el anterior apartado de la práctica, el nuevo controlador contará con 4 entradas, 2 para los errores de referencia (E</w:t>
+        <w:t>Esta vez crearemos un nuevo Controlador Borroso con la función “fuzzy” en Matlab. A diferencia del controlador borroso utilizado en el anterior apartado de la práctica, el nuevo controlador contará con 4 entradas, 2 para los errores de referencia (E</w:t>
       </w:r>
       <w:r>
         <w:rPr>
@@ -3963,29 +3584,14 @@
         <w:rPr>
           <w:rFonts w:cstheme="minorHAnsi"/>
         </w:rPr>
-        <w:t>) y otras 2 para los errores respecto al obstáculo (</w:t>
-      </w:r>
-      <w:proofErr w:type="spellStart"/>
-      <w:r>
-        <w:rPr>
-          <w:rFonts w:cstheme="minorHAnsi"/>
-        </w:rPr>
-        <w:t>E</w:t>
+        <w:t>) y otras 2 para los errores respecto al obstáculo (E</w:t>
       </w:r>
       <w:r>
         <w:rPr>
           <w:rFonts w:cstheme="minorHAnsi"/>
           <w:vertAlign w:val="subscript"/>
         </w:rPr>
-        <w:t>d_obs</w:t>
-      </w:r>
-      <w:proofErr w:type="spellEnd"/>
-      <w:r>
-        <w:rPr>
-          <w:rFonts w:cstheme="minorHAnsi"/>
-          <w:vertAlign w:val="subscript"/>
-        </w:rPr>
-        <w:t xml:space="preserve"> </w:t>
+        <w:t xml:space="preserve">d_obs </w:t>
       </w:r>
       <w:r>
         <w:rPr>
@@ -4005,17 +3611,8 @@
           <w:rFonts w:ascii="Cambria Math" w:hAnsi="Cambria Math" w:cs="Cambria Math"/>
           <w:vertAlign w:val="subscript"/>
         </w:rPr>
-        <w:t>_</w:t>
-      </w:r>
-      <w:proofErr w:type="spellStart"/>
-      <w:r>
-        <w:rPr>
-          <w:rFonts w:ascii="Cambria Math" w:hAnsi="Cambria Math" w:cs="Cambria Math"/>
-          <w:vertAlign w:val="subscript"/>
-        </w:rPr>
-        <w:t>obs</w:t>
-      </w:r>
-      <w:proofErr w:type="spellEnd"/>
+        <w:t>_obs</w:t>
+      </w:r>
       <w:r>
         <w:rPr>
           <w:rFonts w:cstheme="minorHAnsi"/>
@@ -4159,29 +3756,14 @@
         <w:rPr>
           <w:rFonts w:cstheme="minorHAnsi"/>
         </w:rPr>
-        <w:t>A continuación, es necesario definir las funciones de pertenencia de las nuevas entradas (</w:t>
-      </w:r>
-      <w:proofErr w:type="spellStart"/>
-      <w:r>
-        <w:rPr>
-          <w:rFonts w:cstheme="minorHAnsi"/>
-        </w:rPr>
-        <w:t>E</w:t>
+        <w:t>A continuación, es necesario definir las funciones de pertenencia de las nuevas entradas (E</w:t>
       </w:r>
       <w:r>
         <w:rPr>
           <w:rFonts w:cstheme="minorHAnsi"/>
           <w:vertAlign w:val="subscript"/>
         </w:rPr>
-        <w:t>d_obs</w:t>
-      </w:r>
-      <w:proofErr w:type="spellEnd"/>
-      <w:r>
-        <w:rPr>
-          <w:rFonts w:cstheme="minorHAnsi"/>
-          <w:vertAlign w:val="subscript"/>
-        </w:rPr>
-        <w:t xml:space="preserve"> </w:t>
+        <w:t xml:space="preserve">d_obs </w:t>
       </w:r>
       <w:r>
         <w:rPr>
@@ -4201,17 +3783,8 @@
           <w:rFonts w:ascii="Cambria Math" w:hAnsi="Cambria Math" w:cs="Cambria Math"/>
           <w:vertAlign w:val="subscript"/>
         </w:rPr>
-        <w:t>_</w:t>
-      </w:r>
-      <w:proofErr w:type="spellStart"/>
-      <w:r>
-        <w:rPr>
-          <w:rFonts w:ascii="Cambria Math" w:hAnsi="Cambria Math" w:cs="Cambria Math"/>
-          <w:vertAlign w:val="subscript"/>
-        </w:rPr>
-        <w:t>obs</w:t>
-      </w:r>
-      <w:proofErr w:type="spellEnd"/>
+        <w:t>_obs</w:t>
+      </w:r>
       <w:r>
         <w:rPr>
           <w:rFonts w:cstheme="minorHAnsi"/>
@@ -4745,7 +4318,6 @@
                 <w:bCs/>
               </w:rPr>
             </w:pPr>
-            <w:proofErr w:type="spellStart"/>
             <w:r>
               <w:rPr>
                 <w:rFonts w:cstheme="minorHAnsi"/>
@@ -4754,7 +4326,6 @@
               </w:rPr>
               <w:t>E_d</w:t>
             </w:r>
-            <w:proofErr w:type="spellEnd"/>
           </w:p>
         </w:tc>
         <w:tc>
@@ -4814,14 +4385,12 @@
                 <w:rFonts w:cstheme="minorHAnsi"/>
               </w:rPr>
             </w:pPr>
-            <w:proofErr w:type="spellStart"/>
             <w:r>
               <w:rPr>
                 <w:rFonts w:cstheme="minorHAnsi"/>
               </w:rPr>
               <w:t>Trimf</w:t>
             </w:r>
-            <w:proofErr w:type="spellEnd"/>
           </w:p>
         </w:tc>
         <w:tc>
@@ -4914,14 +4483,12 @@
                 <w:rFonts w:cstheme="minorHAnsi"/>
               </w:rPr>
             </w:pPr>
-            <w:proofErr w:type="spellStart"/>
             <w:r>
               <w:rPr>
                 <w:rFonts w:cstheme="minorHAnsi"/>
               </w:rPr>
               <w:t>Trimf</w:t>
             </w:r>
-            <w:proofErr w:type="spellEnd"/>
           </w:p>
         </w:tc>
         <w:tc>
@@ -5014,14 +4581,12 @@
                 <w:rFonts w:cstheme="minorHAnsi"/>
               </w:rPr>
             </w:pPr>
-            <w:proofErr w:type="spellStart"/>
             <w:r>
               <w:rPr>
                 <w:rFonts w:cstheme="minorHAnsi"/>
               </w:rPr>
               <w:t>Trimf</w:t>
             </w:r>
-            <w:proofErr w:type="spellEnd"/>
           </w:p>
         </w:tc>
         <w:tc>
@@ -5061,7 +4626,6 @@
                 <w:bCs/>
               </w:rPr>
             </w:pPr>
-            <w:proofErr w:type="spellStart"/>
             <w:r>
               <w:rPr>
                 <w:rFonts w:cstheme="minorHAnsi"/>
@@ -5070,7 +4634,6 @@
               </w:rPr>
               <w:t>E_theta</w:t>
             </w:r>
-            <w:proofErr w:type="spellEnd"/>
           </w:p>
         </w:tc>
         <w:tc>
@@ -5130,14 +4693,12 @@
                 <w:rFonts w:cstheme="minorHAnsi"/>
               </w:rPr>
             </w:pPr>
-            <w:proofErr w:type="spellStart"/>
             <w:r>
               <w:rPr>
                 <w:rFonts w:cstheme="minorHAnsi"/>
               </w:rPr>
               <w:t>Trimf</w:t>
             </w:r>
-            <w:proofErr w:type="spellEnd"/>
           </w:p>
         </w:tc>
         <w:tc>
@@ -5230,14 +4791,12 @@
                 <w:rFonts w:cstheme="minorHAnsi"/>
               </w:rPr>
             </w:pPr>
-            <w:proofErr w:type="spellStart"/>
             <w:r>
               <w:rPr>
                 <w:rFonts w:cstheme="minorHAnsi"/>
               </w:rPr>
               <w:t>Trimf</w:t>
             </w:r>
-            <w:proofErr w:type="spellEnd"/>
           </w:p>
         </w:tc>
         <w:tc>
@@ -5330,14 +4889,12 @@
                 <w:rFonts w:cstheme="minorHAnsi"/>
               </w:rPr>
             </w:pPr>
-            <w:proofErr w:type="spellStart"/>
             <w:r>
               <w:rPr>
                 <w:rFonts w:cstheme="minorHAnsi"/>
               </w:rPr>
               <w:t>Trimf</w:t>
             </w:r>
-            <w:proofErr w:type="spellEnd"/>
           </w:p>
         </w:tc>
         <w:tc>
@@ -5377,7 +4934,6 @@
                 <w:bCs/>
               </w:rPr>
             </w:pPr>
-            <w:proofErr w:type="spellStart"/>
             <w:r>
               <w:rPr>
                 <w:rFonts w:cstheme="minorHAnsi"/>
@@ -5386,7 +4942,6 @@
               </w:rPr>
               <w:t>E_d_obs</w:t>
             </w:r>
-            <w:proofErr w:type="spellEnd"/>
           </w:p>
         </w:tc>
         <w:tc>
@@ -5446,14 +5001,12 @@
                 <w:rFonts w:cstheme="minorHAnsi"/>
               </w:rPr>
             </w:pPr>
-            <w:proofErr w:type="spellStart"/>
             <w:r>
               <w:rPr>
                 <w:rFonts w:cstheme="minorHAnsi"/>
               </w:rPr>
               <w:t>Trimf</w:t>
             </w:r>
-            <w:proofErr w:type="spellEnd"/>
           </w:p>
         </w:tc>
         <w:tc>
@@ -5546,14 +5099,12 @@
                 <w:rFonts w:cstheme="minorHAnsi"/>
               </w:rPr>
             </w:pPr>
-            <w:proofErr w:type="spellStart"/>
             <w:r>
               <w:rPr>
                 <w:rFonts w:cstheme="minorHAnsi"/>
               </w:rPr>
               <w:t>Trimf</w:t>
             </w:r>
-            <w:proofErr w:type="spellEnd"/>
           </w:p>
         </w:tc>
         <w:tc>
@@ -5682,14 +5233,12 @@
                 <w:rFonts w:cstheme="minorHAnsi"/>
               </w:rPr>
             </w:pPr>
-            <w:proofErr w:type="spellStart"/>
             <w:r>
               <w:rPr>
                 <w:rFonts w:cstheme="minorHAnsi"/>
               </w:rPr>
               <w:t>Trimf</w:t>
             </w:r>
-            <w:proofErr w:type="spellEnd"/>
           </w:p>
         </w:tc>
         <w:tc>
@@ -5741,7 +5290,6 @@
                 <w:bCs/>
               </w:rPr>
             </w:pPr>
-            <w:proofErr w:type="spellStart"/>
             <w:r>
               <w:rPr>
                 <w:rFonts w:cstheme="minorHAnsi"/>
@@ -5750,7 +5298,6 @@
               </w:rPr>
               <w:t>E_theta_obs</w:t>
             </w:r>
-            <w:proofErr w:type="spellEnd"/>
           </w:p>
         </w:tc>
         <w:tc>
@@ -5810,14 +5357,12 @@
                 <w:rFonts w:cstheme="minorHAnsi"/>
               </w:rPr>
             </w:pPr>
-            <w:proofErr w:type="spellStart"/>
             <w:r>
               <w:rPr>
                 <w:rFonts w:cstheme="minorHAnsi"/>
               </w:rPr>
               <w:t>Trimf</w:t>
             </w:r>
-            <w:proofErr w:type="spellEnd"/>
           </w:p>
         </w:tc>
         <w:tc>
@@ -5910,14 +5455,12 @@
                 <w:rFonts w:cstheme="minorHAnsi"/>
               </w:rPr>
             </w:pPr>
-            <w:proofErr w:type="spellStart"/>
             <w:r>
               <w:rPr>
                 <w:rFonts w:cstheme="minorHAnsi"/>
               </w:rPr>
               <w:t>Trimf</w:t>
             </w:r>
-            <w:proofErr w:type="spellEnd"/>
           </w:p>
         </w:tc>
         <w:tc>
@@ -6010,14 +5553,12 @@
                 <w:rFonts w:cstheme="minorHAnsi"/>
               </w:rPr>
             </w:pPr>
-            <w:proofErr w:type="spellStart"/>
             <w:r>
               <w:rPr>
                 <w:rFonts w:cstheme="minorHAnsi"/>
               </w:rPr>
               <w:t>Trimf</w:t>
             </w:r>
-            <w:proofErr w:type="spellEnd"/>
           </w:p>
         </w:tc>
         <w:tc>
@@ -6086,8 +5627,6 @@
               </w:rPr>
               <w:t>[0, 2]</w:t>
             </w:r>
-            <w:bookmarkStart w:id="0" w:name="_GoBack"/>
-            <w:bookmarkEnd w:id="0"/>
           </w:p>
         </w:tc>
         <w:tc>
@@ -6126,14 +5665,12 @@
                 <w:rFonts w:cstheme="minorHAnsi"/>
               </w:rPr>
             </w:pPr>
-            <w:proofErr w:type="spellStart"/>
             <w:r>
               <w:rPr>
                 <w:rFonts w:cstheme="minorHAnsi"/>
               </w:rPr>
               <w:t>Trimf</w:t>
             </w:r>
-            <w:proofErr w:type="spellEnd"/>
           </w:p>
         </w:tc>
         <w:tc>
@@ -6226,14 +5763,12 @@
                 <w:rFonts w:cstheme="minorHAnsi"/>
               </w:rPr>
             </w:pPr>
-            <w:proofErr w:type="spellStart"/>
             <w:r>
               <w:rPr>
                 <w:rFonts w:cstheme="minorHAnsi"/>
               </w:rPr>
               <w:t>Trimf</w:t>
             </w:r>
-            <w:proofErr w:type="spellEnd"/>
           </w:p>
         </w:tc>
         <w:tc>
@@ -6338,14 +5873,12 @@
                 <w:rFonts w:cstheme="minorHAnsi"/>
               </w:rPr>
             </w:pPr>
-            <w:proofErr w:type="spellStart"/>
             <w:r>
               <w:rPr>
                 <w:rFonts w:cstheme="minorHAnsi"/>
               </w:rPr>
               <w:t>Trimf</w:t>
             </w:r>
-            <w:proofErr w:type="spellEnd"/>
           </w:p>
         </w:tc>
         <w:tc>
@@ -6452,14 +5985,12 @@
                 <w:rFonts w:cstheme="minorHAnsi"/>
               </w:rPr>
             </w:pPr>
-            <w:proofErr w:type="spellStart"/>
             <w:r>
               <w:rPr>
                 <w:rFonts w:cstheme="minorHAnsi"/>
               </w:rPr>
               <w:t>Trimf</w:t>
             </w:r>
-            <w:proofErr w:type="spellEnd"/>
           </w:p>
         </w:tc>
         <w:tc>
@@ -6549,14 +6080,12 @@
                 <w:rFonts w:cstheme="minorHAnsi"/>
               </w:rPr>
             </w:pPr>
-            <w:proofErr w:type="spellStart"/>
             <w:r>
               <w:rPr>
                 <w:rFonts w:cstheme="minorHAnsi"/>
               </w:rPr>
               <w:t>Trimf</w:t>
             </w:r>
-            <w:proofErr w:type="spellEnd"/>
           </w:p>
         </w:tc>
         <w:tc>
@@ -6646,14 +6175,12 @@
                 <w:rFonts w:cstheme="minorHAnsi"/>
               </w:rPr>
             </w:pPr>
-            <w:proofErr w:type="spellStart"/>
             <w:r>
               <w:rPr>
                 <w:rFonts w:cstheme="minorHAnsi"/>
               </w:rPr>
               <w:t>Trimf</w:t>
             </w:r>
-            <w:proofErr w:type="spellEnd"/>
           </w:p>
         </w:tc>
         <w:tc>
@@ -6807,6 +6334,7 @@
           <w:noProof/>
           <w:color w:val="FF0000"/>
         </w:rPr>
+        <w:lastRenderedPageBreak/>
         <w:drawing>
           <wp:inline distT="0" distB="0" distL="0" distR="0" wp14:anchorId="63E23290" wp14:editId="51EC6278">
             <wp:extent cx="5281118" cy="2103302"/>
@@ -6948,34 +6476,14 @@
                 <w:rFonts w:cstheme="minorHAnsi"/>
               </w:rPr>
             </w:pPr>
-            <w:proofErr w:type="spellStart"/>
             <w:r>
               <w:rPr>
                 <w:rFonts w:cstheme="minorHAnsi"/>
                 <w:sz w:val="20"/>
                 <w:szCs w:val="20"/>
               </w:rPr>
-              <w:t>E_d_obs</w:t>
-            </w:r>
-            <w:proofErr w:type="spellEnd"/>
-            <w:r>
-              <w:rPr>
-                <w:rFonts w:cstheme="minorHAnsi"/>
-                <w:sz w:val="20"/>
-                <w:szCs w:val="20"/>
-              </w:rPr>
-              <w:t>\</w:t>
-            </w:r>
-            <w:proofErr w:type="spellStart"/>
-            <w:r>
-              <w:rPr>
-                <w:rFonts w:cstheme="minorHAnsi"/>
-                <w:sz w:val="20"/>
-                <w:szCs w:val="20"/>
-              </w:rPr>
-              <w:t>E_d</w:t>
-            </w:r>
-            <w:proofErr w:type="spellEnd"/>
+              <w:t>E_d_obs\E_d</w:t>
+            </w:r>
           </w:p>
         </w:tc>
         <w:tc>
@@ -7442,7 +6950,6 @@
                 <w:color w:val="000000" w:themeColor="text1"/>
               </w:rPr>
             </w:pPr>
-            <w:proofErr w:type="spellStart"/>
             <w:r>
               <w:rPr>
                 <w:rFonts w:cstheme="minorHAnsi"/>
@@ -7450,56 +6957,8 @@
                 <w:sz w:val="20"/>
                 <w:szCs w:val="20"/>
               </w:rPr>
-              <w:t>E_</w:t>
-            </w:r>
-            <w:r>
-              <w:rPr>
-                <w:rFonts w:cstheme="minorHAnsi"/>
-                <w:color w:val="000000" w:themeColor="text1"/>
-                <w:sz w:val="20"/>
-                <w:szCs w:val="20"/>
-              </w:rPr>
-              <w:t>theta</w:t>
-            </w:r>
-            <w:r>
-              <w:rPr>
-                <w:rFonts w:cstheme="minorHAnsi"/>
-                <w:color w:val="000000" w:themeColor="text1"/>
-                <w:sz w:val="20"/>
-                <w:szCs w:val="20"/>
-              </w:rPr>
-              <w:t>_obs</w:t>
-            </w:r>
-            <w:proofErr w:type="spellEnd"/>
-            <w:r>
-              <w:rPr>
-                <w:rFonts w:cstheme="minorHAnsi"/>
-                <w:color w:val="000000" w:themeColor="text1"/>
-                <w:sz w:val="20"/>
-                <w:szCs w:val="20"/>
-              </w:rPr>
-              <w:t>\</w:t>
-            </w:r>
-            <w:proofErr w:type="spellStart"/>
-            <w:r>
-              <w:rPr>
-                <w:rFonts w:cstheme="minorHAnsi"/>
-                <w:color w:val="000000" w:themeColor="text1"/>
-                <w:sz w:val="20"/>
-                <w:szCs w:val="20"/>
-              </w:rPr>
-              <w:t>E_</w:t>
-            </w:r>
-            <w:r>
-              <w:rPr>
-                <w:rFonts w:cstheme="minorHAnsi"/>
-                <w:color w:val="000000" w:themeColor="text1"/>
-                <w:sz w:val="20"/>
-                <w:szCs w:val="20"/>
-              </w:rPr>
-              <w:t>theta</w:t>
-            </w:r>
-            <w:proofErr w:type="spellEnd"/>
+              <w:t>E_theta_obs\E_theta</w:t>
+            </w:r>
           </w:p>
         </w:tc>
         <w:tc>
@@ -7983,39 +7442,7 @@
           <w:rFonts w:cstheme="minorHAnsi"/>
           <w:color w:val="000000" w:themeColor="text1"/>
         </w:rPr>
-        <w:t xml:space="preserve"> </w:t>
-      </w:r>
-      <w:proofErr w:type="spellStart"/>
-      <w:r>
-        <w:rPr>
-          <w:rFonts w:cstheme="minorHAnsi"/>
-          <w:color w:val="000000" w:themeColor="text1"/>
-        </w:rPr>
-        <w:t>E_theta_obs</w:t>
-      </w:r>
-      <w:proofErr w:type="spellEnd"/>
-      <w:r>
-        <w:rPr>
-          <w:rFonts w:cstheme="minorHAnsi"/>
-          <w:color w:val="000000" w:themeColor="text1"/>
-        </w:rPr>
-        <w:t xml:space="preserve">= CERO y </w:t>
-      </w:r>
-      <w:proofErr w:type="spellStart"/>
-      <w:r>
-        <w:rPr>
-          <w:rFonts w:cstheme="minorHAnsi"/>
-          <w:color w:val="000000" w:themeColor="text1"/>
-        </w:rPr>
-        <w:t>E_theta</w:t>
-      </w:r>
-      <w:proofErr w:type="spellEnd"/>
-      <w:r>
-        <w:rPr>
-          <w:rFonts w:cstheme="minorHAnsi"/>
-          <w:color w:val="000000" w:themeColor="text1"/>
-        </w:rPr>
-        <w:t>=CERO, hemos elegido que la salida sea POS, pero valdría también NEG, son intercambiables.</w:t>
+        <w:t xml:space="preserve"> E_theta_obs= CERO y E_theta=CERO, hemos elegido que la salida sea POS, pero valdría también NEG, son intercambiables.</w:t>
       </w:r>
     </w:p>
     <w:p>
@@ -8047,7 +7474,6 @@
         </w:rPr>
         <w:t xml:space="preserve">Una vez hemos configurado nuestro controlador completamente, lo añadiremos a nuestro esquema de </w:t>
       </w:r>
-      <w:proofErr w:type="spellStart"/>
       <w:r>
         <w:rPr>
           <w:rFonts w:cstheme="minorHAnsi"/>
@@ -8056,7 +7482,6 @@
         </w:rPr>
         <w:t>Simulink</w:t>
       </w:r>
-      <w:proofErr w:type="spellEnd"/>
       <w:r>
         <w:rPr>
           <w:rFonts w:cstheme="minorHAnsi"/>
@@ -8069,21 +7494,7 @@
         <w:rPr>
           <w:rFonts w:cstheme="minorHAnsi"/>
         </w:rPr>
-        <w:t xml:space="preserve">y ejecutaremos un código de simulación con la referencia en el punto </w:t>
-      </w:r>
-      <w:proofErr w:type="gramStart"/>
-      <w:r>
-        <w:rPr>
-          <w:rFonts w:cstheme="minorHAnsi"/>
-        </w:rPr>
-        <w:t>R(</w:t>
-      </w:r>
-      <w:proofErr w:type="gramEnd"/>
-      <w:r>
-        <w:rPr>
-          <w:rFonts w:cstheme="minorHAnsi"/>
-        </w:rPr>
-        <w:t>5, 5) y el obstáculo en el punto O(2.5, 2.5). En la Figura 13 podemos apreciar la trayectoria que ha seguido nuestro robot hasta el punto de referencia evitando el obstáculo:</w:t>
+        <w:t>y ejecutaremos un código de simulación con la referencia en el punto R(5, 5) y el obstáculo en el punto O(2.5, 2.5). En la Figura 13 podemos apreciar la trayectoria que ha seguido nuestro robot hasta el punto de referencia evitando el obstáculo:</w:t>
       </w:r>
     </w:p>
     <w:p>
@@ -8212,21 +7623,7 @@
         <w:rPr>
           <w:rFonts w:cstheme="minorHAnsi"/>
         </w:rPr>
-        <w:t xml:space="preserve">Como se puede apreciar, el robot realiza la trayectoria completa desde el punto inicial </w:t>
-      </w:r>
-      <w:proofErr w:type="gramStart"/>
-      <w:r>
-        <w:rPr>
-          <w:rFonts w:cstheme="minorHAnsi"/>
-        </w:rPr>
-        <w:t>I(</w:t>
-      </w:r>
-      <w:proofErr w:type="gramEnd"/>
-      <w:r>
-        <w:rPr>
-          <w:rFonts w:cstheme="minorHAnsi"/>
-        </w:rPr>
-        <w:t>0, 0) hasta la referencia R(5, 5) esquivando el obstáculo situado en el punto O(2.5, 2.5) sin problemas.</w:t>
+        <w:t>Como se puede apreciar, el robot realiza la trayectoria completa desde el punto inicial I(0, 0) hasta la referencia R(5, 5) esquivando el obstáculo situado en el punto O(2.5, 2.5) sin problemas.</w:t>
       </w:r>
     </w:p>
     <w:p>
@@ -8242,76 +7639,32 @@
     </w:p>
     <w:p>
       <w:pPr>
-        <w:rPr>
-          <w:b/>
-          <w:bCs/>
-          <w:sz w:val="28"/>
-          <w:szCs w:val="28"/>
-        </w:rPr>
-      </w:pPr>
-      <w:r>
-        <w:rPr>
-          <w:b/>
-          <w:bCs/>
-          <w:sz w:val="28"/>
-          <w:szCs w:val="28"/>
-        </w:rPr>
-        <w:t>PARTE 2.2 TRAJECTORY_GENERATION</w:t>
-      </w:r>
-    </w:p>
-    <w:p>
-      <w:pPr>
-        <w:rPr>
-          <w:rFonts w:cstheme="minorHAnsi"/>
-        </w:rPr>
-      </w:pPr>
-      <w:r>
-        <w:rPr>
-          <w:rFonts w:cstheme="minorHAnsi"/>
-        </w:rPr>
-        <w:t xml:space="preserve">Al igual que en el apartado 1.2, intercambiaremos los parámetros </w:t>
-      </w:r>
-      <w:proofErr w:type="spellStart"/>
-      <w:r>
-        <w:rPr>
-          <w:rFonts w:cstheme="minorHAnsi"/>
-        </w:rPr>
-        <w:t>refx</w:t>
-      </w:r>
-      <w:proofErr w:type="spellEnd"/>
-      <w:r>
-        <w:rPr>
-          <w:rFonts w:cstheme="minorHAnsi"/>
-        </w:rPr>
-        <w:t xml:space="preserve"> y </w:t>
-      </w:r>
-      <w:proofErr w:type="spellStart"/>
-      <w:r>
-        <w:rPr>
-          <w:rFonts w:cstheme="minorHAnsi"/>
-        </w:rPr>
-        <w:t>refy</w:t>
-      </w:r>
-      <w:proofErr w:type="spellEnd"/>
-      <w:r>
-        <w:rPr>
-          <w:rFonts w:cstheme="minorHAnsi"/>
-        </w:rPr>
-        <w:t xml:space="preserve"> por el bloque “</w:t>
-      </w:r>
-      <w:proofErr w:type="spellStart"/>
-      <w:r>
-        <w:rPr>
-          <w:rFonts w:cstheme="minorHAnsi"/>
-        </w:rPr>
-        <w:t>Trajectory_generation</w:t>
-      </w:r>
-      <w:proofErr w:type="spellEnd"/>
-      <w:r>
-        <w:rPr>
-          <w:rFonts w:cstheme="minorHAnsi"/>
-        </w:rPr>
-        <w:t>” e introduciremos un obstáculo en la trayectoria generada por el bloque para comprobar si nuestro Controlador Borroso es capaz de evitarlo y reincorporarse a la trayectoria original.</w:t>
+        <w:pStyle w:val="Subttulo"/>
+      </w:pPr>
+      <w:r>
+        <w:t xml:space="preserve">2.2 </w:t>
+      </w:r>
+      <w:r>
+        <w:t xml:space="preserve">Seguimiento de </w:t>
+      </w:r>
+      <w:r>
+        <w:t>TRAJECTORY_GENERATION</w:t>
+      </w:r>
+      <w:r>
+        <w:t xml:space="preserve"> con obstáculo</w:t>
+      </w:r>
+    </w:p>
+    <w:p>
+      <w:pPr>
+        <w:rPr>
+          <w:rFonts w:cstheme="minorHAnsi"/>
+        </w:rPr>
+      </w:pPr>
+      <w:r>
+        <w:rPr>
+          <w:rFonts w:cstheme="minorHAnsi"/>
+        </w:rPr>
+        <w:t>Al igual que en el apartado 1.2, intercambiaremos los parámetros refx y refy por el bloque “Trajectory_generation” e introduciremos un obstáculo en la trayectoria generada por el bloque para comprobar si nuestro Controlador Borroso es capaz de evitarlo y reincorporarse a la trayectoria original.</w:t>
       </w:r>
     </w:p>
     <w:p>
@@ -8389,21 +7742,7 @@
         <w:rPr>
           <w:rFonts w:cstheme="minorHAnsi"/>
         </w:rPr>
-        <w:t xml:space="preserve"> Esquema con </w:t>
-      </w:r>
-      <w:proofErr w:type="spellStart"/>
-      <w:r>
-        <w:rPr>
-          <w:rFonts w:cstheme="minorHAnsi"/>
-        </w:rPr>
-        <w:t>Trajectory_generation</w:t>
-      </w:r>
-      <w:proofErr w:type="spellEnd"/>
-      <w:r>
-        <w:rPr>
-          <w:rFonts w:cstheme="minorHAnsi"/>
-        </w:rPr>
-        <w:t xml:space="preserve"> y evitación de obstáculos</w:t>
+        <w:t xml:space="preserve"> Esquema con Trajectory_generation y evitación de obstáculos</w:t>
       </w:r>
     </w:p>
     <w:p>
@@ -8875,7 +8214,35 @@
         <w:rPr>
           <w:rFonts w:cstheme="minorHAnsi"/>
         </w:rPr>
-        <w:t>Como conclusión hemos conseguido desarrollar un Controlador Borroso capaz de desplazar un Robot hasta una referencia evitando cualquier obstáculo que encuentre en su camino hacia esta.</w:t>
+        <w:t xml:space="preserve">Como conclusión hemos conseguido desarrollar un </w:t>
+      </w:r>
+      <w:r>
+        <w:rPr>
+          <w:rFonts w:cstheme="minorHAnsi"/>
+          <w:b/>
+          <w:bCs/>
+        </w:rPr>
+        <w:t xml:space="preserve">Controlador Borroso </w:t>
+      </w:r>
+      <w:r>
+        <w:rPr>
+          <w:rFonts w:cstheme="minorHAnsi"/>
+        </w:rPr>
+        <w:t>capaz de desplazar un Robot hasta una referencia</w:t>
+      </w:r>
+      <w:r>
+        <w:rPr>
+          <w:rFonts w:cstheme="minorHAnsi"/>
+        </w:rPr>
+        <w:t>,</w:t>
+      </w:r>
+      <w:bookmarkStart w:id="0" w:name="_GoBack"/>
+      <w:bookmarkEnd w:id="0"/>
+      <w:r>
+        <w:rPr>
+          <w:rFonts w:cstheme="minorHAnsi"/>
+        </w:rPr>
+        <w:t xml:space="preserve"> evitando cualquier obstáculo que encuentre en su camino hacia esta.</w:t>
       </w:r>
     </w:p>
     <w:p>
@@ -9024,15 +8391,15 @@
   <w:docDefaults>
     <w:rPrDefault>
       <w:rPr>
-        <w:rFonts w:asciiTheme="minorHAnsi" w:eastAsiaTheme="minorHAnsi" w:hAnsiTheme="minorHAnsi" w:cstheme="minorBidi"/>
-        <w:sz w:val="22"/>
-        <w:szCs w:val="22"/>
+        <w:rFonts w:asciiTheme="minorHAnsi" w:eastAsiaTheme="minorEastAsia" w:hAnsiTheme="minorHAnsi" w:cstheme="minorBidi"/>
+        <w:sz w:val="21"/>
+        <w:szCs w:val="21"/>
         <w:lang w:val="es-ES" w:eastAsia="en-US" w:bidi="ar-SA"/>
       </w:rPr>
     </w:rPrDefault>
     <w:pPrDefault>
       <w:pPr>
-        <w:spacing w:after="160" w:line="259" w:lineRule="auto"/>
+        <w:spacing w:after="160" w:line="276" w:lineRule="auto"/>
       </w:pPr>
     </w:pPrDefault>
   </w:docDefaults>
@@ -9417,6 +8784,223 @@
   <w:style w:type="paragraph" w:default="1" w:styleId="Normal">
     <w:name w:val="Normal"/>
     <w:qFormat/>
+    <w:rsid w:val="001F4284"/>
+  </w:style>
+  <w:style w:type="paragraph" w:styleId="Ttulo1">
+    <w:name w:val="heading 1"/>
+    <w:basedOn w:val="Normal"/>
+    <w:next w:val="Normal"/>
+    <w:link w:val="Ttulo1Car"/>
+    <w:uiPriority w:val="9"/>
+    <w:qFormat/>
+    <w:rsid w:val="001F4284"/>
+    <w:pPr>
+      <w:keepNext/>
+      <w:keepLines/>
+      <w:pBdr>
+        <w:bottom w:val="single" w:sz="4" w:space="2" w:color="ED7D31" w:themeColor="accent2"/>
+      </w:pBdr>
+      <w:spacing w:before="360" w:after="120" w:line="240" w:lineRule="auto"/>
+      <w:outlineLvl w:val="0"/>
+    </w:pPr>
+    <w:rPr>
+      <w:rFonts w:asciiTheme="majorHAnsi" w:eastAsiaTheme="majorEastAsia" w:hAnsiTheme="majorHAnsi" w:cstheme="majorBidi"/>
+      <w:color w:val="262626" w:themeColor="text1" w:themeTint="D9"/>
+      <w:sz w:val="40"/>
+      <w:szCs w:val="40"/>
+    </w:rPr>
+  </w:style>
+  <w:style w:type="paragraph" w:styleId="Ttulo2">
+    <w:name w:val="heading 2"/>
+    <w:basedOn w:val="Normal"/>
+    <w:next w:val="Normal"/>
+    <w:link w:val="Ttulo2Car"/>
+    <w:uiPriority w:val="9"/>
+    <w:semiHidden/>
+    <w:unhideWhenUsed/>
+    <w:qFormat/>
+    <w:rsid w:val="001F4284"/>
+    <w:pPr>
+      <w:keepNext/>
+      <w:keepLines/>
+      <w:spacing w:before="120" w:after="0" w:line="240" w:lineRule="auto"/>
+      <w:outlineLvl w:val="1"/>
+    </w:pPr>
+    <w:rPr>
+      <w:rFonts w:asciiTheme="majorHAnsi" w:eastAsiaTheme="majorEastAsia" w:hAnsiTheme="majorHAnsi" w:cstheme="majorBidi"/>
+      <w:color w:val="ED7D31" w:themeColor="accent2"/>
+      <w:sz w:val="36"/>
+      <w:szCs w:val="36"/>
+    </w:rPr>
+  </w:style>
+  <w:style w:type="paragraph" w:styleId="Ttulo3">
+    <w:name w:val="heading 3"/>
+    <w:basedOn w:val="Normal"/>
+    <w:next w:val="Normal"/>
+    <w:link w:val="Ttulo3Car"/>
+    <w:uiPriority w:val="9"/>
+    <w:semiHidden/>
+    <w:unhideWhenUsed/>
+    <w:qFormat/>
+    <w:rsid w:val="001F4284"/>
+    <w:pPr>
+      <w:keepNext/>
+      <w:keepLines/>
+      <w:spacing w:before="80" w:after="0" w:line="240" w:lineRule="auto"/>
+      <w:outlineLvl w:val="2"/>
+    </w:pPr>
+    <w:rPr>
+      <w:rFonts w:asciiTheme="majorHAnsi" w:eastAsiaTheme="majorEastAsia" w:hAnsiTheme="majorHAnsi" w:cstheme="majorBidi"/>
+      <w:color w:val="C45911" w:themeColor="accent2" w:themeShade="BF"/>
+      <w:sz w:val="32"/>
+      <w:szCs w:val="32"/>
+    </w:rPr>
+  </w:style>
+  <w:style w:type="paragraph" w:styleId="Ttulo4">
+    <w:name w:val="heading 4"/>
+    <w:basedOn w:val="Normal"/>
+    <w:next w:val="Normal"/>
+    <w:link w:val="Ttulo4Car"/>
+    <w:uiPriority w:val="9"/>
+    <w:semiHidden/>
+    <w:unhideWhenUsed/>
+    <w:qFormat/>
+    <w:rsid w:val="001F4284"/>
+    <w:pPr>
+      <w:keepNext/>
+      <w:keepLines/>
+      <w:spacing w:before="80" w:after="0" w:line="240" w:lineRule="auto"/>
+      <w:outlineLvl w:val="3"/>
+    </w:pPr>
+    <w:rPr>
+      <w:rFonts w:asciiTheme="majorHAnsi" w:eastAsiaTheme="majorEastAsia" w:hAnsiTheme="majorHAnsi" w:cstheme="majorBidi"/>
+      <w:i/>
+      <w:iCs/>
+      <w:color w:val="833C0B" w:themeColor="accent2" w:themeShade="80"/>
+      <w:sz w:val="28"/>
+      <w:szCs w:val="28"/>
+    </w:rPr>
+  </w:style>
+  <w:style w:type="paragraph" w:styleId="Ttulo5">
+    <w:name w:val="heading 5"/>
+    <w:basedOn w:val="Normal"/>
+    <w:next w:val="Normal"/>
+    <w:link w:val="Ttulo5Car"/>
+    <w:uiPriority w:val="9"/>
+    <w:semiHidden/>
+    <w:unhideWhenUsed/>
+    <w:qFormat/>
+    <w:rsid w:val="001F4284"/>
+    <w:pPr>
+      <w:keepNext/>
+      <w:keepLines/>
+      <w:spacing w:before="80" w:after="0" w:line="240" w:lineRule="auto"/>
+      <w:outlineLvl w:val="4"/>
+    </w:pPr>
+    <w:rPr>
+      <w:rFonts w:asciiTheme="majorHAnsi" w:eastAsiaTheme="majorEastAsia" w:hAnsiTheme="majorHAnsi" w:cstheme="majorBidi"/>
+      <w:color w:val="C45911" w:themeColor="accent2" w:themeShade="BF"/>
+      <w:sz w:val="24"/>
+      <w:szCs w:val="24"/>
+    </w:rPr>
+  </w:style>
+  <w:style w:type="paragraph" w:styleId="Ttulo6">
+    <w:name w:val="heading 6"/>
+    <w:basedOn w:val="Normal"/>
+    <w:next w:val="Normal"/>
+    <w:link w:val="Ttulo6Car"/>
+    <w:uiPriority w:val="9"/>
+    <w:semiHidden/>
+    <w:unhideWhenUsed/>
+    <w:qFormat/>
+    <w:rsid w:val="001F4284"/>
+    <w:pPr>
+      <w:keepNext/>
+      <w:keepLines/>
+      <w:spacing w:before="80" w:after="0" w:line="240" w:lineRule="auto"/>
+      <w:outlineLvl w:val="5"/>
+    </w:pPr>
+    <w:rPr>
+      <w:rFonts w:asciiTheme="majorHAnsi" w:eastAsiaTheme="majorEastAsia" w:hAnsiTheme="majorHAnsi" w:cstheme="majorBidi"/>
+      <w:i/>
+      <w:iCs/>
+      <w:color w:val="833C0B" w:themeColor="accent2" w:themeShade="80"/>
+      <w:sz w:val="24"/>
+      <w:szCs w:val="24"/>
+    </w:rPr>
+  </w:style>
+  <w:style w:type="paragraph" w:styleId="Ttulo7">
+    <w:name w:val="heading 7"/>
+    <w:basedOn w:val="Normal"/>
+    <w:next w:val="Normal"/>
+    <w:link w:val="Ttulo7Car"/>
+    <w:uiPriority w:val="9"/>
+    <w:semiHidden/>
+    <w:unhideWhenUsed/>
+    <w:qFormat/>
+    <w:rsid w:val="001F4284"/>
+    <w:pPr>
+      <w:keepNext/>
+      <w:keepLines/>
+      <w:spacing w:before="80" w:after="0" w:line="240" w:lineRule="auto"/>
+      <w:outlineLvl w:val="6"/>
+    </w:pPr>
+    <w:rPr>
+      <w:rFonts w:asciiTheme="majorHAnsi" w:eastAsiaTheme="majorEastAsia" w:hAnsiTheme="majorHAnsi" w:cstheme="majorBidi"/>
+      <w:b/>
+      <w:bCs/>
+      <w:color w:val="833C0B" w:themeColor="accent2" w:themeShade="80"/>
+      <w:sz w:val="22"/>
+      <w:szCs w:val="22"/>
+    </w:rPr>
+  </w:style>
+  <w:style w:type="paragraph" w:styleId="Ttulo8">
+    <w:name w:val="heading 8"/>
+    <w:basedOn w:val="Normal"/>
+    <w:next w:val="Normal"/>
+    <w:link w:val="Ttulo8Car"/>
+    <w:uiPriority w:val="9"/>
+    <w:semiHidden/>
+    <w:unhideWhenUsed/>
+    <w:qFormat/>
+    <w:rsid w:val="001F4284"/>
+    <w:pPr>
+      <w:keepNext/>
+      <w:keepLines/>
+      <w:spacing w:before="80" w:after="0" w:line="240" w:lineRule="auto"/>
+      <w:outlineLvl w:val="7"/>
+    </w:pPr>
+    <w:rPr>
+      <w:rFonts w:asciiTheme="majorHAnsi" w:eastAsiaTheme="majorEastAsia" w:hAnsiTheme="majorHAnsi" w:cstheme="majorBidi"/>
+      <w:color w:val="833C0B" w:themeColor="accent2" w:themeShade="80"/>
+      <w:sz w:val="22"/>
+      <w:szCs w:val="22"/>
+    </w:rPr>
+  </w:style>
+  <w:style w:type="paragraph" w:styleId="Ttulo9">
+    <w:name w:val="heading 9"/>
+    <w:basedOn w:val="Normal"/>
+    <w:next w:val="Normal"/>
+    <w:link w:val="Ttulo9Car"/>
+    <w:uiPriority w:val="9"/>
+    <w:semiHidden/>
+    <w:unhideWhenUsed/>
+    <w:qFormat/>
+    <w:rsid w:val="001F4284"/>
+    <w:pPr>
+      <w:keepNext/>
+      <w:keepLines/>
+      <w:spacing w:before="80" w:after="0" w:line="240" w:lineRule="auto"/>
+      <w:outlineLvl w:val="8"/>
+    </w:pPr>
+    <w:rPr>
+      <w:rFonts w:asciiTheme="majorHAnsi" w:eastAsiaTheme="majorEastAsia" w:hAnsiTheme="majorHAnsi" w:cstheme="majorBidi"/>
+      <w:i/>
+      <w:iCs/>
+      <w:color w:val="833C0B" w:themeColor="accent2" w:themeShade="80"/>
+      <w:sz w:val="22"/>
+      <w:szCs w:val="22"/>
+    </w:rPr>
   </w:style>
   <w:style w:type="character" w:default="1" w:styleId="Fuentedeprrafopredeter">
     <w:name w:val="Default Paragraph Font"/>
@@ -9474,6 +9058,413 @@
         <w:insideV w:val="single" w:sz="4" w:space="0" w:color="auto"/>
       </w:tblBorders>
     </w:tblPr>
+  </w:style>
+  <w:style w:type="character" w:customStyle="1" w:styleId="Ttulo1Car">
+    <w:name w:val="Título 1 Car"/>
+    <w:basedOn w:val="Fuentedeprrafopredeter"/>
+    <w:link w:val="Ttulo1"/>
+    <w:uiPriority w:val="9"/>
+    <w:rsid w:val="001F4284"/>
+    <w:rPr>
+      <w:rFonts w:asciiTheme="majorHAnsi" w:eastAsiaTheme="majorEastAsia" w:hAnsiTheme="majorHAnsi" w:cstheme="majorBidi"/>
+      <w:color w:val="262626" w:themeColor="text1" w:themeTint="D9"/>
+      <w:sz w:val="40"/>
+      <w:szCs w:val="40"/>
+    </w:rPr>
+  </w:style>
+  <w:style w:type="character" w:customStyle="1" w:styleId="Ttulo2Car">
+    <w:name w:val="Título 2 Car"/>
+    <w:basedOn w:val="Fuentedeprrafopredeter"/>
+    <w:link w:val="Ttulo2"/>
+    <w:uiPriority w:val="9"/>
+    <w:semiHidden/>
+    <w:rsid w:val="001F4284"/>
+    <w:rPr>
+      <w:rFonts w:asciiTheme="majorHAnsi" w:eastAsiaTheme="majorEastAsia" w:hAnsiTheme="majorHAnsi" w:cstheme="majorBidi"/>
+      <w:color w:val="ED7D31" w:themeColor="accent2"/>
+      <w:sz w:val="36"/>
+      <w:szCs w:val="36"/>
+    </w:rPr>
+  </w:style>
+  <w:style w:type="character" w:customStyle="1" w:styleId="Ttulo3Car">
+    <w:name w:val="Título 3 Car"/>
+    <w:basedOn w:val="Fuentedeprrafopredeter"/>
+    <w:link w:val="Ttulo3"/>
+    <w:uiPriority w:val="9"/>
+    <w:semiHidden/>
+    <w:rsid w:val="001F4284"/>
+    <w:rPr>
+      <w:rFonts w:asciiTheme="majorHAnsi" w:eastAsiaTheme="majorEastAsia" w:hAnsiTheme="majorHAnsi" w:cstheme="majorBidi"/>
+      <w:color w:val="C45911" w:themeColor="accent2" w:themeShade="BF"/>
+      <w:sz w:val="32"/>
+      <w:szCs w:val="32"/>
+    </w:rPr>
+  </w:style>
+  <w:style w:type="character" w:customStyle="1" w:styleId="Ttulo4Car">
+    <w:name w:val="Título 4 Car"/>
+    <w:basedOn w:val="Fuentedeprrafopredeter"/>
+    <w:link w:val="Ttulo4"/>
+    <w:uiPriority w:val="9"/>
+    <w:semiHidden/>
+    <w:rsid w:val="001F4284"/>
+    <w:rPr>
+      <w:rFonts w:asciiTheme="majorHAnsi" w:eastAsiaTheme="majorEastAsia" w:hAnsiTheme="majorHAnsi" w:cstheme="majorBidi"/>
+      <w:i/>
+      <w:iCs/>
+      <w:color w:val="833C0B" w:themeColor="accent2" w:themeShade="80"/>
+      <w:sz w:val="28"/>
+      <w:szCs w:val="28"/>
+    </w:rPr>
+  </w:style>
+  <w:style w:type="character" w:customStyle="1" w:styleId="Ttulo5Car">
+    <w:name w:val="Título 5 Car"/>
+    <w:basedOn w:val="Fuentedeprrafopredeter"/>
+    <w:link w:val="Ttulo5"/>
+    <w:uiPriority w:val="9"/>
+    <w:semiHidden/>
+    <w:rsid w:val="001F4284"/>
+    <w:rPr>
+      <w:rFonts w:asciiTheme="majorHAnsi" w:eastAsiaTheme="majorEastAsia" w:hAnsiTheme="majorHAnsi" w:cstheme="majorBidi"/>
+      <w:color w:val="C45911" w:themeColor="accent2" w:themeShade="BF"/>
+      <w:sz w:val="24"/>
+      <w:szCs w:val="24"/>
+    </w:rPr>
+  </w:style>
+  <w:style w:type="character" w:customStyle="1" w:styleId="Ttulo6Car">
+    <w:name w:val="Título 6 Car"/>
+    <w:basedOn w:val="Fuentedeprrafopredeter"/>
+    <w:link w:val="Ttulo6"/>
+    <w:uiPriority w:val="9"/>
+    <w:semiHidden/>
+    <w:rsid w:val="001F4284"/>
+    <w:rPr>
+      <w:rFonts w:asciiTheme="majorHAnsi" w:eastAsiaTheme="majorEastAsia" w:hAnsiTheme="majorHAnsi" w:cstheme="majorBidi"/>
+      <w:i/>
+      <w:iCs/>
+      <w:color w:val="833C0B" w:themeColor="accent2" w:themeShade="80"/>
+      <w:sz w:val="24"/>
+      <w:szCs w:val="24"/>
+    </w:rPr>
+  </w:style>
+  <w:style w:type="character" w:customStyle="1" w:styleId="Ttulo7Car">
+    <w:name w:val="Título 7 Car"/>
+    <w:basedOn w:val="Fuentedeprrafopredeter"/>
+    <w:link w:val="Ttulo7"/>
+    <w:uiPriority w:val="9"/>
+    <w:semiHidden/>
+    <w:rsid w:val="001F4284"/>
+    <w:rPr>
+      <w:rFonts w:asciiTheme="majorHAnsi" w:eastAsiaTheme="majorEastAsia" w:hAnsiTheme="majorHAnsi" w:cstheme="majorBidi"/>
+      <w:b/>
+      <w:bCs/>
+      <w:color w:val="833C0B" w:themeColor="accent2" w:themeShade="80"/>
+      <w:sz w:val="22"/>
+      <w:szCs w:val="22"/>
+    </w:rPr>
+  </w:style>
+  <w:style w:type="character" w:customStyle="1" w:styleId="Ttulo8Car">
+    <w:name w:val="Título 8 Car"/>
+    <w:basedOn w:val="Fuentedeprrafopredeter"/>
+    <w:link w:val="Ttulo8"/>
+    <w:uiPriority w:val="9"/>
+    <w:semiHidden/>
+    <w:rsid w:val="001F4284"/>
+    <w:rPr>
+      <w:rFonts w:asciiTheme="majorHAnsi" w:eastAsiaTheme="majorEastAsia" w:hAnsiTheme="majorHAnsi" w:cstheme="majorBidi"/>
+      <w:color w:val="833C0B" w:themeColor="accent2" w:themeShade="80"/>
+      <w:sz w:val="22"/>
+      <w:szCs w:val="22"/>
+    </w:rPr>
+  </w:style>
+  <w:style w:type="character" w:customStyle="1" w:styleId="Ttulo9Car">
+    <w:name w:val="Título 9 Car"/>
+    <w:basedOn w:val="Fuentedeprrafopredeter"/>
+    <w:link w:val="Ttulo9"/>
+    <w:uiPriority w:val="9"/>
+    <w:semiHidden/>
+    <w:rsid w:val="001F4284"/>
+    <w:rPr>
+      <w:rFonts w:asciiTheme="majorHAnsi" w:eastAsiaTheme="majorEastAsia" w:hAnsiTheme="majorHAnsi" w:cstheme="majorBidi"/>
+      <w:i/>
+      <w:iCs/>
+      <w:color w:val="833C0B" w:themeColor="accent2" w:themeShade="80"/>
+      <w:sz w:val="22"/>
+      <w:szCs w:val="22"/>
+    </w:rPr>
+  </w:style>
+  <w:style w:type="paragraph" w:styleId="Descripcin">
+    <w:name w:val="caption"/>
+    <w:basedOn w:val="Normal"/>
+    <w:next w:val="Normal"/>
+    <w:uiPriority w:val="35"/>
+    <w:semiHidden/>
+    <w:unhideWhenUsed/>
+    <w:qFormat/>
+    <w:rsid w:val="001F4284"/>
+    <w:pPr>
+      <w:spacing w:line="240" w:lineRule="auto"/>
+    </w:pPr>
+    <w:rPr>
+      <w:b/>
+      <w:bCs/>
+      <w:color w:val="404040" w:themeColor="text1" w:themeTint="BF"/>
+      <w:sz w:val="16"/>
+      <w:szCs w:val="16"/>
+    </w:rPr>
+  </w:style>
+  <w:style w:type="paragraph" w:styleId="Ttulo">
+    <w:name w:val="Title"/>
+    <w:basedOn w:val="Normal"/>
+    <w:next w:val="Normal"/>
+    <w:link w:val="TtuloCar"/>
+    <w:uiPriority w:val="10"/>
+    <w:qFormat/>
+    <w:rsid w:val="001F4284"/>
+    <w:pPr>
+      <w:spacing w:after="0" w:line="240" w:lineRule="auto"/>
+      <w:contextualSpacing/>
+    </w:pPr>
+    <w:rPr>
+      <w:rFonts w:asciiTheme="majorHAnsi" w:eastAsiaTheme="majorEastAsia" w:hAnsiTheme="majorHAnsi" w:cstheme="majorBidi"/>
+      <w:color w:val="262626" w:themeColor="text1" w:themeTint="D9"/>
+      <w:sz w:val="96"/>
+      <w:szCs w:val="96"/>
+    </w:rPr>
+  </w:style>
+  <w:style w:type="character" w:customStyle="1" w:styleId="TtuloCar">
+    <w:name w:val="Título Car"/>
+    <w:basedOn w:val="Fuentedeprrafopredeter"/>
+    <w:link w:val="Ttulo"/>
+    <w:uiPriority w:val="10"/>
+    <w:rsid w:val="001F4284"/>
+    <w:rPr>
+      <w:rFonts w:asciiTheme="majorHAnsi" w:eastAsiaTheme="majorEastAsia" w:hAnsiTheme="majorHAnsi" w:cstheme="majorBidi"/>
+      <w:color w:val="262626" w:themeColor="text1" w:themeTint="D9"/>
+      <w:sz w:val="96"/>
+      <w:szCs w:val="96"/>
+    </w:rPr>
+  </w:style>
+  <w:style w:type="paragraph" w:styleId="Subttulo">
+    <w:name w:val="Subtitle"/>
+    <w:basedOn w:val="Normal"/>
+    <w:next w:val="Normal"/>
+    <w:link w:val="SubttuloCar"/>
+    <w:uiPriority w:val="11"/>
+    <w:qFormat/>
+    <w:rsid w:val="001F4284"/>
+    <w:pPr>
+      <w:numPr>
+        <w:ilvl w:val="1"/>
+      </w:numPr>
+      <w:spacing w:after="240"/>
+    </w:pPr>
+    <w:rPr>
+      <w:caps/>
+      <w:color w:val="404040" w:themeColor="text1" w:themeTint="BF"/>
+      <w:spacing w:val="20"/>
+      <w:sz w:val="28"/>
+      <w:szCs w:val="28"/>
+    </w:rPr>
+  </w:style>
+  <w:style w:type="character" w:customStyle="1" w:styleId="SubttuloCar">
+    <w:name w:val="Subtítulo Car"/>
+    <w:basedOn w:val="Fuentedeprrafopredeter"/>
+    <w:link w:val="Subttulo"/>
+    <w:uiPriority w:val="11"/>
+    <w:rsid w:val="001F4284"/>
+    <w:rPr>
+      <w:caps/>
+      <w:color w:val="404040" w:themeColor="text1" w:themeTint="BF"/>
+      <w:spacing w:val="20"/>
+      <w:sz w:val="28"/>
+      <w:szCs w:val="28"/>
+    </w:rPr>
+  </w:style>
+  <w:style w:type="character" w:styleId="Textoennegrita">
+    <w:name w:val="Strong"/>
+    <w:basedOn w:val="Fuentedeprrafopredeter"/>
+    <w:uiPriority w:val="22"/>
+    <w:qFormat/>
+    <w:rsid w:val="001F4284"/>
+    <w:rPr>
+      <w:b/>
+      <w:bCs/>
+    </w:rPr>
+  </w:style>
+  <w:style w:type="character" w:styleId="nfasis">
+    <w:name w:val="Emphasis"/>
+    <w:basedOn w:val="Fuentedeprrafopredeter"/>
+    <w:uiPriority w:val="20"/>
+    <w:qFormat/>
+    <w:rsid w:val="001F4284"/>
+    <w:rPr>
+      <w:i/>
+      <w:iCs/>
+      <w:color w:val="000000" w:themeColor="text1"/>
+    </w:rPr>
+  </w:style>
+  <w:style w:type="paragraph" w:styleId="Sinespaciado">
+    <w:name w:val="No Spacing"/>
+    <w:uiPriority w:val="1"/>
+    <w:qFormat/>
+    <w:rsid w:val="001F4284"/>
+    <w:pPr>
+      <w:spacing w:after="0" w:line="240" w:lineRule="auto"/>
+    </w:pPr>
+  </w:style>
+  <w:style w:type="paragraph" w:styleId="Cita">
+    <w:name w:val="Quote"/>
+    <w:basedOn w:val="Normal"/>
+    <w:next w:val="Normal"/>
+    <w:link w:val="CitaCar"/>
+    <w:uiPriority w:val="29"/>
+    <w:qFormat/>
+    <w:rsid w:val="001F4284"/>
+    <w:pPr>
+      <w:spacing w:before="160"/>
+      <w:ind w:left="720" w:right="720"/>
+      <w:jc w:val="center"/>
+    </w:pPr>
+    <w:rPr>
+      <w:rFonts w:asciiTheme="majorHAnsi" w:eastAsiaTheme="majorEastAsia" w:hAnsiTheme="majorHAnsi" w:cstheme="majorBidi"/>
+      <w:color w:val="000000" w:themeColor="text1"/>
+      <w:sz w:val="24"/>
+      <w:szCs w:val="24"/>
+    </w:rPr>
+  </w:style>
+  <w:style w:type="character" w:customStyle="1" w:styleId="CitaCar">
+    <w:name w:val="Cita Car"/>
+    <w:basedOn w:val="Fuentedeprrafopredeter"/>
+    <w:link w:val="Cita"/>
+    <w:uiPriority w:val="29"/>
+    <w:rsid w:val="001F4284"/>
+    <w:rPr>
+      <w:rFonts w:asciiTheme="majorHAnsi" w:eastAsiaTheme="majorEastAsia" w:hAnsiTheme="majorHAnsi" w:cstheme="majorBidi"/>
+      <w:color w:val="000000" w:themeColor="text1"/>
+      <w:sz w:val="24"/>
+      <w:szCs w:val="24"/>
+    </w:rPr>
+  </w:style>
+  <w:style w:type="paragraph" w:styleId="Citadestacada">
+    <w:name w:val="Intense Quote"/>
+    <w:basedOn w:val="Normal"/>
+    <w:next w:val="Normal"/>
+    <w:link w:val="CitadestacadaCar"/>
+    <w:uiPriority w:val="30"/>
+    <w:qFormat/>
+    <w:rsid w:val="001F4284"/>
+    <w:pPr>
+      <w:pBdr>
+        <w:top w:val="single" w:sz="24" w:space="4" w:color="ED7D31" w:themeColor="accent2"/>
+      </w:pBdr>
+      <w:spacing w:before="240" w:after="240" w:line="240" w:lineRule="auto"/>
+      <w:ind w:left="936" w:right="936"/>
+      <w:jc w:val="center"/>
+    </w:pPr>
+    <w:rPr>
+      <w:rFonts w:asciiTheme="majorHAnsi" w:eastAsiaTheme="majorEastAsia" w:hAnsiTheme="majorHAnsi" w:cstheme="majorBidi"/>
+      <w:sz w:val="24"/>
+      <w:szCs w:val="24"/>
+    </w:rPr>
+  </w:style>
+  <w:style w:type="character" w:customStyle="1" w:styleId="CitadestacadaCar">
+    <w:name w:val="Cita destacada Car"/>
+    <w:basedOn w:val="Fuentedeprrafopredeter"/>
+    <w:link w:val="Citadestacada"/>
+    <w:uiPriority w:val="30"/>
+    <w:rsid w:val="001F4284"/>
+    <w:rPr>
+      <w:rFonts w:asciiTheme="majorHAnsi" w:eastAsiaTheme="majorEastAsia" w:hAnsiTheme="majorHAnsi" w:cstheme="majorBidi"/>
+      <w:sz w:val="24"/>
+      <w:szCs w:val="24"/>
+    </w:rPr>
+  </w:style>
+  <w:style w:type="character" w:styleId="nfasissutil">
+    <w:name w:val="Subtle Emphasis"/>
+    <w:basedOn w:val="Fuentedeprrafopredeter"/>
+    <w:uiPriority w:val="19"/>
+    <w:qFormat/>
+    <w:rsid w:val="001F4284"/>
+    <w:rPr>
+      <w:i/>
+      <w:iCs/>
+      <w:color w:val="595959" w:themeColor="text1" w:themeTint="A6"/>
+    </w:rPr>
+  </w:style>
+  <w:style w:type="character" w:styleId="nfasisintenso">
+    <w:name w:val="Intense Emphasis"/>
+    <w:basedOn w:val="Fuentedeprrafopredeter"/>
+    <w:uiPriority w:val="21"/>
+    <w:qFormat/>
+    <w:rsid w:val="001F4284"/>
+    <w:rPr>
+      <w:b/>
+      <w:bCs/>
+      <w:i/>
+      <w:iCs/>
+      <w:caps w:val="0"/>
+      <w:smallCaps w:val="0"/>
+      <w:strike w:val="0"/>
+      <w:dstrike w:val="0"/>
+      <w:color w:val="ED7D31" w:themeColor="accent2"/>
+    </w:rPr>
+  </w:style>
+  <w:style w:type="character" w:styleId="Referenciasutil">
+    <w:name w:val="Subtle Reference"/>
+    <w:basedOn w:val="Fuentedeprrafopredeter"/>
+    <w:uiPriority w:val="31"/>
+    <w:qFormat/>
+    <w:rsid w:val="001F4284"/>
+    <w:rPr>
+      <w:caps w:val="0"/>
+      <w:smallCaps/>
+      <w:color w:val="404040" w:themeColor="text1" w:themeTint="BF"/>
+      <w:spacing w:val="0"/>
+      <w:u w:val="single" w:color="7F7F7F" w:themeColor="text1" w:themeTint="80"/>
+    </w:rPr>
+  </w:style>
+  <w:style w:type="character" w:styleId="Referenciaintensa">
+    <w:name w:val="Intense Reference"/>
+    <w:basedOn w:val="Fuentedeprrafopredeter"/>
+    <w:uiPriority w:val="32"/>
+    <w:qFormat/>
+    <w:rsid w:val="001F4284"/>
+    <w:rPr>
+      <w:b/>
+      <w:bCs/>
+      <w:caps w:val="0"/>
+      <w:smallCaps/>
+      <w:color w:val="auto"/>
+      <w:spacing w:val="0"/>
+      <w:u w:val="single"/>
+    </w:rPr>
+  </w:style>
+  <w:style w:type="character" w:styleId="Ttulodellibro">
+    <w:name w:val="Book Title"/>
+    <w:basedOn w:val="Fuentedeprrafopredeter"/>
+    <w:uiPriority w:val="33"/>
+    <w:qFormat/>
+    <w:rsid w:val="001F4284"/>
+    <w:rPr>
+      <w:b/>
+      <w:bCs/>
+      <w:caps w:val="0"/>
+      <w:smallCaps/>
+      <w:spacing w:val="0"/>
+    </w:rPr>
+  </w:style>
+  <w:style w:type="paragraph" w:styleId="TtuloTDC">
+    <w:name w:val="TOC Heading"/>
+    <w:basedOn w:val="Ttulo1"/>
+    <w:next w:val="Normal"/>
+    <w:uiPriority w:val="39"/>
+    <w:semiHidden/>
+    <w:unhideWhenUsed/>
+    <w:qFormat/>
+    <w:rsid w:val="001F4284"/>
+    <w:pPr>
+      <w:outlineLvl w:val="9"/>
+    </w:pPr>
   </w:style>
 </w:styles>
 </file>

</xml_diff>

<commit_message>
MEMORIA HECHA CON FORMATO PDF
</commit_message>
<xml_diff>
--- a/Laboratorio/Practica 2/MEMORIA_SCI_BORROSO.docx
+++ b/Laboratorio/Practica 2/MEMORIA_SCI_BORROSO.docx
@@ -9,6 +9,8 @@
       <w:r>
         <w:t xml:space="preserve">PARTE 1 </w:t>
       </w:r>
+      <w:bookmarkStart w:id="0" w:name="_GoBack"/>
+      <w:bookmarkEnd w:id="0"/>
     </w:p>
     <w:p>
       <w:pPr>
@@ -54,12 +56,36 @@
         <w:t>borroso</w:t>
       </w:r>
       <w:r>
-        <w:t xml:space="preserve"> de manera que el robot sea capaz de alcanzar una posición determinada por las referencias de posición refx y refy.</w:t>
-      </w:r>
-    </w:p>
-    <w:p>
-      <w:r>
-        <w:t>El esquema de control es el mismo que hemos utilizado en anteriores prácticas, con un bloque Position_errors, un bloque de Control y un bloque Robot. Sin embargo, a diferencia de otras prácticas, el bloque de control lo generaremos utilizando un controlador borroso tal y como hemos aprendido en clase.</w:t>
+        <w:t xml:space="preserve"> de manera que el robot sea capaz de alcanzar una posición determinada por las referencias de posición </w:t>
+      </w:r>
+      <w:proofErr w:type="spellStart"/>
+      <w:r>
+        <w:t>refx</w:t>
+      </w:r>
+      <w:proofErr w:type="spellEnd"/>
+      <w:r>
+        <w:t xml:space="preserve"> y </w:t>
+      </w:r>
+      <w:proofErr w:type="spellStart"/>
+      <w:r>
+        <w:t>refy</w:t>
+      </w:r>
+      <w:proofErr w:type="spellEnd"/>
+      <w:r>
+        <w:t>.</w:t>
+      </w:r>
+    </w:p>
+    <w:p>
+      <w:r>
+        <w:t xml:space="preserve">El esquema de control es el mismo que hemos utilizado en anteriores prácticas, con un bloque </w:t>
+      </w:r>
+      <w:proofErr w:type="spellStart"/>
+      <w:r>
+        <w:t>Position_errors</w:t>
+      </w:r>
+      <w:proofErr w:type="spellEnd"/>
+      <w:r>
+        <w:t>, un bloque de Control y un bloque Robot. Sin embargo, a diferencia de otras prácticas, el bloque de control lo generaremos utilizando un controlador borroso tal y como hemos aprendido en clase.</w:t>
       </w:r>
     </w:p>
     <w:p>
@@ -74,40 +100,80 @@
           <w:b/>
           <w:bCs/>
         </w:rPr>
-        <w:t xml:space="preserve"> “fuzzy”</w:t>
-      </w:r>
-      <w:r>
-        <w:t>,</w:t>
-      </w:r>
-      <w:r>
-        <w:t xml:space="preserve"> el cual nos </w:t>
-      </w:r>
-      <w:r>
-        <w:t>proporciona</w:t>
-      </w:r>
-      <w:r>
-        <w:t xml:space="preserve"> una interfaz desde la cual podemos configurar nuestro controlador borroso.</w:t>
-      </w:r>
-    </w:p>
-    <w:p>
-      <w:r>
-        <w:t>Para este controlador mantendremos las operaciones AND/OR y el d</w:t>
-      </w:r>
-      <w:r>
-        <w:t>e</w:t>
-      </w:r>
-      <w:r>
-        <w:t xml:space="preserve">sborrosificador por defecto. A continuación, añadiremos a nuestro controlador </w:t>
-      </w:r>
+        <w:t xml:space="preserve"> “</w:t>
+      </w:r>
+      <w:proofErr w:type="spellStart"/>
       <w:r>
         <w:rPr>
           <w:b/>
           <w:bCs/>
         </w:rPr>
+        <w:t>fuzzy</w:t>
+      </w:r>
+      <w:proofErr w:type="spellEnd"/>
+      <w:r>
+        <w:rPr>
+          <w:b/>
+          <w:bCs/>
+        </w:rPr>
+        <w:t>”</w:t>
+      </w:r>
+      <w:r>
+        <w:t>,</w:t>
+      </w:r>
+      <w:r>
+        <w:t xml:space="preserve"> el cual nos </w:t>
+      </w:r>
+      <w:r>
+        <w:t>proporciona</w:t>
+      </w:r>
+      <w:r>
+        <w:t xml:space="preserve"> una interfaz desde la cual podemos configurar nuestro controlador borroso.</w:t>
+      </w:r>
+    </w:p>
+    <w:p>
+      <w:r>
+        <w:t xml:space="preserve">Para este controlador mantendremos las operaciones AND/OR y el </w:t>
+      </w:r>
+      <w:proofErr w:type="spellStart"/>
+      <w:r>
+        <w:t>d</w:t>
+      </w:r>
+      <w:r>
+        <w:t>e</w:t>
+      </w:r>
+      <w:r>
+        <w:t>sborrosificador</w:t>
+      </w:r>
+      <w:proofErr w:type="spellEnd"/>
+      <w:r>
+        <w:t xml:space="preserve"> por defecto. A continuación, añadiremos a nuestro controlador </w:t>
+      </w:r>
+      <w:r>
+        <w:rPr>
+          <w:b/>
+          <w:bCs/>
+        </w:rPr>
         <w:t>2 entradas</w:t>
       </w:r>
       <w:r>
-        <w:t xml:space="preserve"> (E_d y E_theta) </w:t>
+        <w:t xml:space="preserve"> (</w:t>
+      </w:r>
+      <w:proofErr w:type="spellStart"/>
+      <w:r>
+        <w:t>E_d</w:t>
+      </w:r>
+      <w:proofErr w:type="spellEnd"/>
+      <w:r>
+        <w:t xml:space="preserve"> y </w:t>
+      </w:r>
+      <w:proofErr w:type="spellStart"/>
+      <w:r>
+        <w:t>E_theta</w:t>
+      </w:r>
+      <w:proofErr w:type="spellEnd"/>
+      <w:r>
+        <w:t xml:space="preserve">) </w:t>
       </w:r>
       <w:r>
         <w:rPr>
@@ -388,7 +454,7 @@
                     <pic:cNvPicPr/>
                   </pic:nvPicPr>
                   <pic:blipFill>
-                    <a:blip r:embed="rId5">
+                    <a:blip r:embed="rId7">
                       <a:extLst>
                         <a:ext uri="{28A0092B-C50C-407E-A947-70E740481C1C}">
                           <a14:useLocalDpi xmlns:a14="http://schemas.microsoft.com/office/drawing/2010/main" val="0"/>
@@ -474,31 +540,18 @@
         <w:jc w:val="center"/>
       </w:pPr>
     </w:p>
-    <w:p>
-      <w:pPr>
-        <w:jc w:val="center"/>
-      </w:pPr>
-    </w:p>
-    <w:p>
-      <w:pPr>
-        <w:jc w:val="center"/>
-      </w:pPr>
-    </w:p>
-    <w:p>
-      <w:pPr>
-        <w:jc w:val="center"/>
-      </w:pPr>
-    </w:p>
-    <w:p>
-      <w:pPr>
-        <w:rPr>
-          <w:rFonts w:cstheme="minorHAnsi"/>
-        </w:rPr>
-      </w:pPr>
-      <w:r>
-        <w:rPr>
-          <w:rFonts w:cstheme="minorHAnsi"/>
-        </w:rPr>
+    <w:p/>
+    <w:p>
+      <w:pPr>
+        <w:rPr>
+          <w:rFonts w:cstheme="minorHAnsi"/>
+        </w:rPr>
+      </w:pPr>
+      <w:r>
+        <w:rPr>
+          <w:rFonts w:cstheme="minorHAnsi"/>
+        </w:rPr>
+        <w:lastRenderedPageBreak/>
         <w:t xml:space="preserve">Ahora modificaremos las </w:t>
       </w:r>
       <w:r>
@@ -546,7 +599,7 @@
                     <pic:cNvPicPr/>
                   </pic:nvPicPr>
                   <pic:blipFill>
-                    <a:blip r:embed="rId6">
+                    <a:blip r:embed="rId8">
                       <a:extLst>
                         <a:ext uri="{28A0092B-C50C-407E-A947-70E740481C1C}">
                           <a14:useLocalDpi xmlns:a14="http://schemas.microsoft.com/office/drawing/2010/main" val="0"/>
@@ -594,7 +647,7 @@
                     <pic:cNvPicPr/>
                   </pic:nvPicPr>
                   <pic:blipFill>
-                    <a:blip r:embed="rId7">
+                    <a:blip r:embed="rId9">
                       <a:extLst>
                         <a:ext uri="{28A0092B-C50C-407E-A947-70E740481C1C}">
                           <a14:useLocalDpi xmlns:a14="http://schemas.microsoft.com/office/drawing/2010/main" val="0"/>
@@ -651,7 +704,7 @@
                     <pic:cNvPicPr/>
                   </pic:nvPicPr>
                   <pic:blipFill>
-                    <a:blip r:embed="rId8">
+                    <a:blip r:embed="rId10">
                       <a:extLst>
                         <a:ext uri="{28A0092B-C50C-407E-A947-70E740481C1C}">
                           <a14:useLocalDpi xmlns:a14="http://schemas.microsoft.com/office/drawing/2010/main" val="0"/>
@@ -699,7 +752,7 @@
                     <pic:cNvPicPr/>
                   </pic:nvPicPr>
                   <pic:blipFill>
-                    <a:blip r:embed="rId9">
+                    <a:blip r:embed="rId11">
                       <a:extLst>
                         <a:ext uri="{28A0092B-C50C-407E-A947-70E740481C1C}">
                           <a14:useLocalDpi xmlns:a14="http://schemas.microsoft.com/office/drawing/2010/main" val="0"/>
@@ -792,7 +845,21 @@
         <w:rPr>
           <w:rFonts w:cstheme="minorHAnsi"/>
         </w:rPr>
-        <w:t xml:space="preserve"> (E_d y V)</w:t>
+        <w:t xml:space="preserve"> (</w:t>
+      </w:r>
+      <w:proofErr w:type="spellStart"/>
+      <w:r>
+        <w:rPr>
+          <w:rFonts w:cstheme="minorHAnsi"/>
+        </w:rPr>
+        <w:t>E_d</w:t>
+      </w:r>
+      <w:proofErr w:type="spellEnd"/>
+      <w:r>
+        <w:rPr>
+          <w:rFonts w:cstheme="minorHAnsi"/>
+        </w:rPr>
+        <w:t xml:space="preserve"> y V)</w:t>
       </w:r>
       <w:r>
         <w:rPr>
@@ -831,7 +898,21 @@
         <w:rPr>
           <w:rFonts w:cstheme="minorHAnsi"/>
         </w:rPr>
-        <w:t xml:space="preserve"> tanto en E_theta como en W sirven para evitar errores de ejecución ya que el </w:t>
+        <w:t xml:space="preserve"> tanto en </w:t>
+      </w:r>
+      <w:proofErr w:type="spellStart"/>
+      <w:r>
+        <w:rPr>
+          <w:rFonts w:cstheme="minorHAnsi"/>
+        </w:rPr>
+        <w:t>E_theta</w:t>
+      </w:r>
+      <w:proofErr w:type="spellEnd"/>
+      <w:r>
+        <w:rPr>
+          <w:rFonts w:cstheme="minorHAnsi"/>
+        </w:rPr>
+        <w:t xml:space="preserve"> como en W sirven para evitar errores de ejecución ya que el </w:t>
       </w:r>
       <w:r>
         <w:rPr>
@@ -994,6 +1075,7 @@
                 <w:bCs/>
               </w:rPr>
             </w:pPr>
+            <w:proofErr w:type="spellStart"/>
             <w:r>
               <w:rPr>
                 <w:rFonts w:cstheme="minorHAnsi"/>
@@ -1002,6 +1084,7 @@
               </w:rPr>
               <w:t>E_d</w:t>
             </w:r>
+            <w:proofErr w:type="spellEnd"/>
           </w:p>
         </w:tc>
         <w:tc>
@@ -1061,12 +1144,14 @@
                 <w:rFonts w:cstheme="minorHAnsi"/>
               </w:rPr>
             </w:pPr>
+            <w:proofErr w:type="spellStart"/>
             <w:r>
               <w:rPr>
                 <w:rFonts w:cstheme="minorHAnsi"/>
               </w:rPr>
               <w:t>Trimf</w:t>
             </w:r>
+            <w:proofErr w:type="spellEnd"/>
           </w:p>
         </w:tc>
         <w:tc>
@@ -1159,12 +1244,14 @@
                 <w:rFonts w:cstheme="minorHAnsi"/>
               </w:rPr>
             </w:pPr>
+            <w:proofErr w:type="spellStart"/>
             <w:r>
               <w:rPr>
                 <w:rFonts w:cstheme="minorHAnsi"/>
               </w:rPr>
               <w:t>Trimf</w:t>
             </w:r>
+            <w:proofErr w:type="spellEnd"/>
           </w:p>
         </w:tc>
         <w:tc>
@@ -1257,12 +1344,14 @@
                 <w:rFonts w:cstheme="minorHAnsi"/>
               </w:rPr>
             </w:pPr>
+            <w:proofErr w:type="spellStart"/>
             <w:r>
               <w:rPr>
                 <w:rFonts w:cstheme="minorHAnsi"/>
               </w:rPr>
               <w:t>Trimf</w:t>
             </w:r>
+            <w:proofErr w:type="spellEnd"/>
           </w:p>
         </w:tc>
         <w:tc>
@@ -1302,6 +1391,7 @@
                 <w:bCs/>
               </w:rPr>
             </w:pPr>
+            <w:proofErr w:type="spellStart"/>
             <w:r>
               <w:rPr>
                 <w:rFonts w:cstheme="minorHAnsi"/>
@@ -1310,6 +1400,7 @@
               </w:rPr>
               <w:t>E_theta</w:t>
             </w:r>
+            <w:proofErr w:type="spellEnd"/>
           </w:p>
         </w:tc>
         <w:tc>
@@ -1369,12 +1460,14 @@
                 <w:rFonts w:cstheme="minorHAnsi"/>
               </w:rPr>
             </w:pPr>
+            <w:proofErr w:type="spellStart"/>
             <w:r>
               <w:rPr>
                 <w:rFonts w:cstheme="minorHAnsi"/>
               </w:rPr>
               <w:t>Trimf</w:t>
             </w:r>
+            <w:proofErr w:type="spellEnd"/>
           </w:p>
         </w:tc>
         <w:tc>
@@ -1467,12 +1560,14 @@
                 <w:rFonts w:cstheme="minorHAnsi"/>
               </w:rPr>
             </w:pPr>
+            <w:proofErr w:type="spellStart"/>
             <w:r>
               <w:rPr>
                 <w:rFonts w:cstheme="minorHAnsi"/>
               </w:rPr>
               <w:t>Trimf</w:t>
             </w:r>
+            <w:proofErr w:type="spellEnd"/>
           </w:p>
         </w:tc>
         <w:tc>
@@ -1565,12 +1660,14 @@
                 <w:rFonts w:cstheme="minorHAnsi"/>
               </w:rPr>
             </w:pPr>
+            <w:proofErr w:type="spellStart"/>
             <w:r>
               <w:rPr>
                 <w:rFonts w:cstheme="minorHAnsi"/>
               </w:rPr>
               <w:t>Trimf</w:t>
             </w:r>
+            <w:proofErr w:type="spellEnd"/>
           </w:p>
         </w:tc>
         <w:tc>
@@ -1677,12 +1774,14 @@
                 <w:rFonts w:cstheme="minorHAnsi"/>
               </w:rPr>
             </w:pPr>
+            <w:proofErr w:type="spellStart"/>
             <w:r>
               <w:rPr>
                 <w:rFonts w:cstheme="minorHAnsi"/>
               </w:rPr>
               <w:t>Trimf</w:t>
             </w:r>
+            <w:proofErr w:type="spellEnd"/>
           </w:p>
         </w:tc>
         <w:tc>
@@ -1775,12 +1874,14 @@
                 <w:rFonts w:cstheme="minorHAnsi"/>
               </w:rPr>
             </w:pPr>
+            <w:proofErr w:type="spellStart"/>
             <w:r>
               <w:rPr>
                 <w:rFonts w:cstheme="minorHAnsi"/>
               </w:rPr>
               <w:t>Trimf</w:t>
             </w:r>
+            <w:proofErr w:type="spellEnd"/>
           </w:p>
         </w:tc>
         <w:tc>
@@ -1873,12 +1974,14 @@
                 <w:rFonts w:cstheme="minorHAnsi"/>
               </w:rPr>
             </w:pPr>
+            <w:proofErr w:type="spellStart"/>
             <w:r>
               <w:rPr>
                 <w:rFonts w:cstheme="minorHAnsi"/>
               </w:rPr>
               <w:t>Trimf</w:t>
             </w:r>
+            <w:proofErr w:type="spellEnd"/>
           </w:p>
         </w:tc>
         <w:tc>
@@ -1985,12 +2088,14 @@
                 <w:rFonts w:cstheme="minorHAnsi"/>
               </w:rPr>
             </w:pPr>
+            <w:proofErr w:type="spellStart"/>
             <w:r>
               <w:rPr>
                 <w:rFonts w:cstheme="minorHAnsi"/>
               </w:rPr>
               <w:t>Trimf</w:t>
             </w:r>
+            <w:proofErr w:type="spellEnd"/>
           </w:p>
         </w:tc>
         <w:tc>
@@ -2080,12 +2185,14 @@
                 <w:rFonts w:cstheme="minorHAnsi"/>
               </w:rPr>
             </w:pPr>
+            <w:proofErr w:type="spellStart"/>
             <w:r>
               <w:rPr>
                 <w:rFonts w:cstheme="minorHAnsi"/>
               </w:rPr>
               <w:t>Trimf</w:t>
             </w:r>
+            <w:proofErr w:type="spellEnd"/>
           </w:p>
         </w:tc>
         <w:tc>
@@ -2175,12 +2282,14 @@
                 <w:rFonts w:cstheme="minorHAnsi"/>
               </w:rPr>
             </w:pPr>
+            <w:proofErr w:type="spellStart"/>
             <w:r>
               <w:rPr>
                 <w:rFonts w:cstheme="minorHAnsi"/>
               </w:rPr>
               <w:t>Trimf</w:t>
             </w:r>
+            <w:proofErr w:type="spellEnd"/>
           </w:p>
         </w:tc>
         <w:tc>
@@ -2257,14 +2366,7 @@
         <w:rPr>
           <w:rFonts w:cstheme="minorHAnsi"/>
         </w:rPr>
-        <w:t xml:space="preserve"> que seguirá nuestro controlador. Utilizaremos estas </w:t>
-      </w:r>
-      <w:r>
-        <w:rPr>
-          <w:rFonts w:cstheme="minorHAnsi"/>
-        </w:rPr>
-        <w:lastRenderedPageBreak/>
-        <w:t xml:space="preserve">reglas para </w:t>
+        <w:t xml:space="preserve"> que seguirá nuestro controlador. Utilizaremos estas reglas para </w:t>
       </w:r>
       <w:r>
         <w:rPr>
@@ -2295,6 +2397,7 @@
           <w:noProof/>
           <w:color w:val="FF0000"/>
         </w:rPr>
+        <w:lastRenderedPageBreak/>
         <w:drawing>
           <wp:inline distT="0" distB="0" distL="0" distR="0" wp14:anchorId="6C4E7EC4" wp14:editId="4AB7F905">
             <wp:extent cx="2697244" cy="1600200"/>
@@ -2311,7 +2414,7 @@
                     <pic:cNvPicPr/>
                   </pic:nvPicPr>
                   <pic:blipFill>
-                    <a:blip r:embed="rId10">
+                    <a:blip r:embed="rId12">
                       <a:extLst>
                         <a:ext uri="{28A0092B-C50C-407E-A947-70E740481C1C}">
                           <a14:useLocalDpi xmlns:a14="http://schemas.microsoft.com/office/drawing/2010/main" val="0"/>
@@ -2402,6 +2505,7 @@
         </w:rPr>
         <w:t xml:space="preserve">Por último, generaremos un bloque de </w:t>
       </w:r>
+      <w:proofErr w:type="spellStart"/>
       <w:r>
         <w:rPr>
           <w:rFonts w:cstheme="minorHAnsi"/>
@@ -2410,6 +2514,7 @@
         </w:rPr>
         <w:t>Simulink</w:t>
       </w:r>
+      <w:proofErr w:type="spellEnd"/>
       <w:r>
         <w:rPr>
           <w:rFonts w:cstheme="minorHAnsi"/>
@@ -2491,7 +2596,7 @@
                     <pic:cNvPicPr/>
                   </pic:nvPicPr>
                   <pic:blipFill>
-                    <a:blip r:embed="rId11" cstate="print">
+                    <a:blip r:embed="rId13" cstate="print">
                       <a:extLst>
                         <a:ext uri="{28A0092B-C50C-407E-A947-70E740481C1C}">
                           <a14:useLocalDpi xmlns:a14="http://schemas.microsoft.com/office/drawing/2010/main" val="0"/>
@@ -2580,7 +2685,35 @@
         <w:rPr>
           <w:rFonts w:cstheme="minorHAnsi"/>
         </w:rPr>
-        <w:t>Ejecutaremos el código de prueba de la simulación y comprobaremos si nuestro Controlador Borroso es capaz de llevar el robot hasta el punto de destino indicado en las variables refx y refy:</w:t>
+        <w:t xml:space="preserve">Ejecutaremos el código de prueba de la simulación y comprobaremos si nuestro Controlador Borroso es capaz de llevar el robot hasta el punto de destino indicado en las variables </w:t>
+      </w:r>
+      <w:proofErr w:type="spellStart"/>
+      <w:r>
+        <w:rPr>
+          <w:rFonts w:cstheme="minorHAnsi"/>
+        </w:rPr>
+        <w:t>refx</w:t>
+      </w:r>
+      <w:proofErr w:type="spellEnd"/>
+      <w:r>
+        <w:rPr>
+          <w:rFonts w:cstheme="minorHAnsi"/>
+        </w:rPr>
+        <w:t xml:space="preserve"> y </w:t>
+      </w:r>
+      <w:proofErr w:type="spellStart"/>
+      <w:r>
+        <w:rPr>
+          <w:rFonts w:cstheme="minorHAnsi"/>
+        </w:rPr>
+        <w:t>refy</w:t>
+      </w:r>
+      <w:proofErr w:type="spellEnd"/>
+      <w:r>
+        <w:rPr>
+          <w:rFonts w:cstheme="minorHAnsi"/>
+        </w:rPr>
+        <w:t>:</w:t>
       </w:r>
     </w:p>
     <w:p>
@@ -2611,7 +2744,7 @@
                     <pic:cNvPicPr/>
                   </pic:nvPicPr>
                   <pic:blipFill>
-                    <a:blip r:embed="rId12">
+                    <a:blip r:embed="rId14">
                       <a:extLst>
                         <a:ext uri="{28A0092B-C50C-407E-A947-70E740481C1C}">
                           <a14:useLocalDpi xmlns:a14="http://schemas.microsoft.com/office/drawing/2010/main" val="0"/>
@@ -2691,7 +2824,7 @@
                     <pic:cNvPicPr/>
                   </pic:nvPicPr>
                   <pic:blipFill rotWithShape="1">
-                    <a:blip r:embed="rId13"/>
+                    <a:blip r:embed="rId15"/>
                     <a:srcRect l="31891" t="2759" r="32267" b="41055"/>
                     <a:stretch/>
                   </pic:blipFill>
@@ -2785,6 +2918,7 @@
         </w:rPr>
         <w:t xml:space="preserve">Como podemos observar en la Figura 5, los valores objetivo a alcanzar por el robot son </w:t>
       </w:r>
+      <w:proofErr w:type="spellStart"/>
       <w:r>
         <w:rPr>
           <w:rFonts w:cstheme="minorHAnsi"/>
@@ -2792,15 +2926,9 @@
           <w:bCs/>
           <w:color w:val="000000" w:themeColor="text1"/>
         </w:rPr>
-        <w:t>refx=-3.7301</w:t>
-      </w:r>
-      <w:r>
-        <w:rPr>
-          <w:rFonts w:cstheme="minorHAnsi"/>
-          <w:color w:val="000000" w:themeColor="text1"/>
-        </w:rPr>
-        <w:t xml:space="preserve"> y </w:t>
-      </w:r>
+        <w:t>refx</w:t>
+      </w:r>
+      <w:proofErr w:type="spellEnd"/>
       <w:r>
         <w:rPr>
           <w:rFonts w:cstheme="minorHAnsi"/>
@@ -2808,8 +2936,16 @@
           <w:bCs/>
           <w:color w:val="000000" w:themeColor="text1"/>
         </w:rPr>
-        <w:t>refy= 4.1338</w:t>
-      </w:r>
+        <w:t>=-3.7301</w:t>
+      </w:r>
+      <w:r>
+        <w:rPr>
+          <w:rFonts w:cstheme="minorHAnsi"/>
+          <w:color w:val="000000" w:themeColor="text1"/>
+        </w:rPr>
+        <w:t xml:space="preserve"> y </w:t>
+      </w:r>
+      <w:proofErr w:type="spellStart"/>
       <w:r>
         <w:rPr>
           <w:rFonts w:cstheme="minorHAnsi"/>
@@ -2817,66 +2953,103 @@
           <w:bCs/>
           <w:color w:val="000000" w:themeColor="text1"/>
         </w:rPr>
-        <w:t xml:space="preserve">, </w:t>
-      </w:r>
-      <w:r>
-        <w:rPr>
-          <w:rFonts w:cstheme="minorHAnsi"/>
-          <w:color w:val="000000" w:themeColor="text1"/>
-        </w:rPr>
-        <w:t>y nuestro Controlador Borros</w:t>
-      </w:r>
-      <w:r>
-        <w:rPr>
-          <w:rFonts w:cstheme="minorHAnsi"/>
-          <w:color w:val="000000" w:themeColor="text1"/>
-        </w:rPr>
-        <w:t>o</w:t>
-      </w:r>
-      <w:r>
-        <w:rPr>
-          <w:rFonts w:cstheme="minorHAnsi"/>
-          <w:color w:val="000000" w:themeColor="text1"/>
-        </w:rPr>
-        <w:t xml:space="preserve"> ha sido capaz de alcanzarlo a la perfección realizando un giro desde la posición inicial.</w:t>
-      </w:r>
-    </w:p>
-    <w:p>
-      <w:pPr>
-        <w:pStyle w:val="Subttulo"/>
-      </w:pPr>
-      <w:r>
-        <w:t>1.</w:t>
-      </w:r>
-      <w:r>
-        <w:t>2: COPIAR LA TRAYECTORIA DEL TRAJECTORY_GENERATION</w:t>
-      </w:r>
-    </w:p>
-    <w:p>
-      <w:r>
-        <w:t xml:space="preserve">En este apartado vamos a sustituir las referencias de posición de nuestro esquema de control (refx y refy) por el </w:t>
-      </w:r>
-      <w:r>
-        <w:rPr>
+        <w:t>refy</w:t>
+      </w:r>
+      <w:proofErr w:type="spellEnd"/>
+      <w:r>
+        <w:rPr>
+          <w:rFonts w:cstheme="minorHAnsi"/>
           <w:b/>
           <w:bCs/>
-        </w:rPr>
-        <w:t xml:space="preserve">bloque </w:t>
-      </w:r>
-      <w:r>
-        <w:rPr>
+          <w:color w:val="000000" w:themeColor="text1"/>
+        </w:rPr>
+        <w:t>= 4.1338</w:t>
+      </w:r>
+      <w:r>
+        <w:rPr>
+          <w:rFonts w:cstheme="minorHAnsi"/>
           <w:b/>
           <w:bCs/>
-        </w:rPr>
-        <w:t>“</w:t>
+          <w:color w:val="000000" w:themeColor="text1"/>
+        </w:rPr>
+        <w:t xml:space="preserve">, </w:t>
+      </w:r>
+      <w:r>
+        <w:rPr>
+          <w:rFonts w:cstheme="minorHAnsi"/>
+          <w:color w:val="000000" w:themeColor="text1"/>
+        </w:rPr>
+        <w:t>y nuestro Controlador Borros</w:t>
+      </w:r>
+      <w:r>
+        <w:rPr>
+          <w:rFonts w:cstheme="minorHAnsi"/>
+          <w:color w:val="000000" w:themeColor="text1"/>
+        </w:rPr>
+        <w:t>o</w:t>
+      </w:r>
+      <w:r>
+        <w:rPr>
+          <w:rFonts w:cstheme="minorHAnsi"/>
+          <w:color w:val="000000" w:themeColor="text1"/>
+        </w:rPr>
+        <w:t xml:space="preserve"> ha sido capaz de alcanzarlo a la perfección realizando un giro desde la posición inicial.</w:t>
+      </w:r>
+    </w:p>
+    <w:p>
+      <w:pPr>
+        <w:pStyle w:val="Subttulo"/>
+      </w:pPr>
+      <w:r>
+        <w:t>1.</w:t>
+      </w:r>
+      <w:r>
+        <w:t>2: COPIAR LA TRAYECTORIA DEL TRAJECTORY_GENERATION</w:t>
+      </w:r>
+    </w:p>
+    <w:p>
+      <w:r>
+        <w:t>En este apartado vamos a sustituir las referencias de posición de nuestro esquema de control (</w:t>
+      </w:r>
+      <w:proofErr w:type="spellStart"/>
+      <w:r>
+        <w:t>refx</w:t>
+      </w:r>
+      <w:proofErr w:type="spellEnd"/>
+      <w:r>
+        <w:t xml:space="preserve"> y </w:t>
+      </w:r>
+      <w:proofErr w:type="spellStart"/>
+      <w:r>
+        <w:t>refy</w:t>
+      </w:r>
+      <w:proofErr w:type="spellEnd"/>
+      <w:r>
+        <w:t xml:space="preserve">) por el </w:t>
       </w:r>
       <w:r>
         <w:rPr>
           <w:b/>
           <w:bCs/>
         </w:rPr>
+        <w:t xml:space="preserve">bloque </w:t>
+      </w:r>
+      <w:r>
+        <w:rPr>
+          <w:b/>
+          <w:bCs/>
+        </w:rPr>
+        <w:t>“</w:t>
+      </w:r>
+      <w:proofErr w:type="spellStart"/>
+      <w:r>
+        <w:rPr>
+          <w:b/>
+          <w:bCs/>
+        </w:rPr>
         <w:t>Trajectory_control</w:t>
       </w:r>
+      <w:proofErr w:type="spellEnd"/>
       <w:r>
         <w:rPr>
           <w:b/>
@@ -2917,7 +3090,7 @@
                     <pic:cNvPicPr/>
                   </pic:nvPicPr>
                   <pic:blipFill>
-                    <a:blip r:embed="rId14">
+                    <a:blip r:embed="rId16">
                       <a:extLst>
                         <a:ext uri="{28A0092B-C50C-407E-A947-70E740481C1C}">
                           <a14:useLocalDpi xmlns:a14="http://schemas.microsoft.com/office/drawing/2010/main" val="0"/>
@@ -2986,19 +3159,36 @@
         <w:t>Figura 6:</w:t>
       </w:r>
       <w:r>
-        <w:t xml:space="preserve"> Trayectoria generada por el bloque “Trajectory_generation”</w:t>
+        <w:t xml:space="preserve"> Trayectoria generada por el bloque “</w:t>
+      </w:r>
+      <w:proofErr w:type="spellStart"/>
+      <w:r>
+        <w:t>Trajectory_generation</w:t>
+      </w:r>
+      <w:proofErr w:type="spellEnd"/>
+      <w:r>
+        <w:t>”</w:t>
       </w:r>
     </w:p>
     <w:p>
       <w:r>
         <w:t xml:space="preserve">Tras introducir el bloque en nuestro esquema nos encontraremos con el esquema de </w:t>
       </w:r>
+      <w:proofErr w:type="spellStart"/>
       <w:r>
         <w:rPr>
           <w:i/>
           <w:iCs/>
         </w:rPr>
-        <w:t xml:space="preserve">Simulink </w:t>
+        <w:t>Simulink</w:t>
+      </w:r>
+      <w:proofErr w:type="spellEnd"/>
+      <w:r>
+        <w:rPr>
+          <w:i/>
+          <w:iCs/>
+        </w:rPr>
+        <w:t xml:space="preserve"> </w:t>
       </w:r>
       <w:r>
         <w:t>mostrado en la Figura 7</w:t>
@@ -3028,7 +3218,7 @@
                     <pic:cNvPicPr/>
                   </pic:nvPicPr>
                   <pic:blipFill>
-                    <a:blip r:embed="rId15" cstate="print">
+                    <a:blip r:embed="rId17" cstate="print">
                       <a:extLst>
                         <a:ext uri="{28A0092B-C50C-407E-A947-70E740481C1C}">
                           <a14:useLocalDpi xmlns:a14="http://schemas.microsoft.com/office/drawing/2010/main" val="0"/>
@@ -3097,8 +3287,13 @@
         <w:t>Figura 7:</w:t>
       </w:r>
       <w:r>
-        <w:t xml:space="preserve"> Esquema con el bloque Trajectory_generation</w:t>
-      </w:r>
+        <w:t xml:space="preserve"> Esquema con el bloque </w:t>
+      </w:r>
+      <w:proofErr w:type="spellStart"/>
+      <w:r>
+        <w:t>Trajectory_generation</w:t>
+      </w:r>
+      <w:proofErr w:type="spellEnd"/>
     </w:p>
     <w:p>
       <w:pPr>
@@ -3117,7 +3312,15 @@
     </w:p>
     <w:p>
       <w:r>
-        <w:t xml:space="preserve"> Al ejecutar una simulación con este esquema podemos observar como nuestro Controlador Borroso es capaz de imitar perfectamente la trayectoria creada por el bloque recién introducido:</w:t>
+        <w:t xml:space="preserve"> Al ejecutar una simulación con este esquema podemos observar </w:t>
+      </w:r>
+      <w:proofErr w:type="spellStart"/>
+      <w:r>
+        <w:t>como</w:t>
+      </w:r>
+      <w:proofErr w:type="spellEnd"/>
+      <w:r>
+        <w:t xml:space="preserve"> nuestro Controlador Borroso es capaz de imitar perfectamente la trayectoria creada por el bloque recién introducido:</w:t>
       </w:r>
     </w:p>
     <w:p>
@@ -3145,7 +3348,7 @@
                     <pic:cNvPicPr/>
                   </pic:nvPicPr>
                   <pic:blipFill>
-                    <a:blip r:embed="rId16">
+                    <a:blip r:embed="rId18">
                       <a:extLst>
                         <a:ext uri="{28A0092B-C50C-407E-A947-70E740481C1C}">
                           <a14:useLocalDpi xmlns:a14="http://schemas.microsoft.com/office/drawing/2010/main" val="0"/>
@@ -3230,7 +3433,15 @@
         <w:t>Azul</w:t>
       </w:r>
       <w:r>
-        <w:t xml:space="preserve"> (Trajectory_generation) y </w:t>
+        <w:t xml:space="preserve"> (</w:t>
+      </w:r>
+      <w:proofErr w:type="spellStart"/>
+      <w:r>
+        <w:t>Trajectory_generation</w:t>
+      </w:r>
+      <w:proofErr w:type="spellEnd"/>
+      <w:r>
+        <w:t xml:space="preserve">) y </w:t>
       </w:r>
       <w:r>
         <w:rPr>
@@ -3366,7 +3577,35 @@
         <w:rPr>
           <w:rFonts w:cstheme="minorHAnsi"/>
         </w:rPr>
-        <w:t>sea capaz de alcanzar una posición determinada por las referencias de posición refx y refy al</w:t>
+        <w:t xml:space="preserve">sea capaz de alcanzar una posición determinada por las referencias de posición </w:t>
+      </w:r>
+      <w:proofErr w:type="spellStart"/>
+      <w:r>
+        <w:rPr>
+          <w:rFonts w:cstheme="minorHAnsi"/>
+        </w:rPr>
+        <w:t>refx</w:t>
+      </w:r>
+      <w:proofErr w:type="spellEnd"/>
+      <w:r>
+        <w:rPr>
+          <w:rFonts w:cstheme="minorHAnsi"/>
+        </w:rPr>
+        <w:t xml:space="preserve"> y </w:t>
+      </w:r>
+      <w:proofErr w:type="spellStart"/>
+      <w:r>
+        <w:rPr>
+          <w:rFonts w:cstheme="minorHAnsi"/>
+        </w:rPr>
+        <w:t>refy</w:t>
+      </w:r>
+      <w:proofErr w:type="spellEnd"/>
+      <w:r>
+        <w:rPr>
+          <w:rFonts w:cstheme="minorHAnsi"/>
+        </w:rPr>
+        <w:t xml:space="preserve"> al</w:t>
       </w:r>
       <w:r>
         <w:rPr>
@@ -3378,7 +3617,21 @@
         <w:rPr>
           <w:rFonts w:cstheme="minorHAnsi"/>
         </w:rPr>
-        <w:t>mismo tiempo que se evita colisionar con un obstáculo que se encuentra en la posición obsx y</w:t>
+        <w:t xml:space="preserve">mismo tiempo que se evita colisionar con un obstáculo que se encuentra en la posición </w:t>
+      </w:r>
+      <w:proofErr w:type="spellStart"/>
+      <w:r>
+        <w:rPr>
+          <w:rFonts w:cstheme="minorHAnsi"/>
+        </w:rPr>
+        <w:t>obsx</w:t>
+      </w:r>
+      <w:proofErr w:type="spellEnd"/>
+      <w:r>
+        <w:rPr>
+          <w:rFonts w:cstheme="minorHAnsi"/>
+        </w:rPr>
+        <w:t xml:space="preserve"> y</w:t>
       </w:r>
       <w:r>
         <w:rPr>
@@ -3386,12 +3639,14 @@
         </w:rPr>
         <w:t xml:space="preserve"> </w:t>
       </w:r>
+      <w:proofErr w:type="spellStart"/>
       <w:r>
         <w:rPr>
           <w:rFonts w:cstheme="minorHAnsi"/>
         </w:rPr>
         <w:t>obsy</w:t>
       </w:r>
+      <w:proofErr w:type="spellEnd"/>
       <w:r>
         <w:rPr>
           <w:rFonts w:cstheme="minorHAnsi"/>
@@ -3415,6 +3670,7 @@
         </w:rPr>
         <w:t xml:space="preserve">Para lograr este objetivo generaremos el esquema de </w:t>
       </w:r>
+      <w:proofErr w:type="spellStart"/>
       <w:r>
         <w:rPr>
           <w:rFonts w:cstheme="minorHAnsi"/>
@@ -3423,6 +3679,7 @@
         </w:rPr>
         <w:t>Simulink</w:t>
       </w:r>
+      <w:proofErr w:type="spellEnd"/>
       <w:r>
         <w:rPr>
           <w:rFonts w:cstheme="minorHAnsi"/>
@@ -3441,7 +3698,35 @@
         <w:rPr>
           <w:rFonts w:cstheme="minorHAnsi"/>
         </w:rPr>
-        <w:t>. El nuevo bloque Position_errors_obs es exactamente igual que el bloque Position_error, a excepción de que hemos retirado la condición de parada para evitar colisiones y que nuestro robot no llegue al objetivo.</w:t>
+        <w:t xml:space="preserve">. El nuevo bloque </w:t>
+      </w:r>
+      <w:proofErr w:type="spellStart"/>
+      <w:r>
+        <w:rPr>
+          <w:rFonts w:cstheme="minorHAnsi"/>
+        </w:rPr>
+        <w:t>Position_errors_obs</w:t>
+      </w:r>
+      <w:proofErr w:type="spellEnd"/>
+      <w:r>
+        <w:rPr>
+          <w:rFonts w:cstheme="minorHAnsi"/>
+        </w:rPr>
+        <w:t xml:space="preserve"> es exactamente igual que el bloque </w:t>
+      </w:r>
+      <w:proofErr w:type="spellStart"/>
+      <w:r>
+        <w:rPr>
+          <w:rFonts w:cstheme="minorHAnsi"/>
+        </w:rPr>
+        <w:t>Position_error</w:t>
+      </w:r>
+      <w:proofErr w:type="spellEnd"/>
+      <w:r>
+        <w:rPr>
+          <w:rFonts w:cstheme="minorHAnsi"/>
+        </w:rPr>
+        <w:t>, a excepción de que hemos retirado la condición de parada para evitar colisiones y que nuestro robot no llegue al objetivo.</w:t>
       </w:r>
     </w:p>
     <w:p>
@@ -3479,7 +3764,7 @@
                     <pic:cNvPicPr/>
                   </pic:nvPicPr>
                   <pic:blipFill>
-                    <a:blip r:embed="rId17" cstate="print">
+                    <a:blip r:embed="rId19" cstate="print">
                       <a:extLst>
                         <a:ext uri="{28A0092B-C50C-407E-A947-70E740481C1C}">
                           <a14:useLocalDpi xmlns:a14="http://schemas.microsoft.com/office/drawing/2010/main" val="0"/>
@@ -3558,7 +3843,21 @@
         <w:rPr>
           <w:rFonts w:cstheme="minorHAnsi"/>
         </w:rPr>
-        <w:t>Esta vez crearemos un nuevo Controlador Borroso con la función “fuzzy” en Matlab. A diferencia del controlador borroso utilizado en el anterior apartado de la práctica, el nuevo controlador contará con 4 entradas, 2 para los errores de referencia (E</w:t>
+        <w:t>Esta vez crearemos un nuevo Controlador Borroso con la función “</w:t>
+      </w:r>
+      <w:proofErr w:type="spellStart"/>
+      <w:r>
+        <w:rPr>
+          <w:rFonts w:cstheme="minorHAnsi"/>
+        </w:rPr>
+        <w:t>fuzzy</w:t>
+      </w:r>
+      <w:proofErr w:type="spellEnd"/>
+      <w:r>
+        <w:rPr>
+          <w:rFonts w:cstheme="minorHAnsi"/>
+        </w:rPr>
+        <w:t>” en Matlab. A diferencia del controlador borroso utilizado en el anterior apartado de la práctica, el nuevo controlador contará con 4 entradas, 2 para los errores de referencia (E</w:t>
       </w:r>
       <w:r>
         <w:rPr>
@@ -3584,14 +3883,29 @@
         <w:rPr>
           <w:rFonts w:cstheme="minorHAnsi"/>
         </w:rPr>
-        <w:t>) y otras 2 para los errores respecto al obstáculo (E</w:t>
+        <w:t>) y otras 2 para los errores respecto al obstáculo (</w:t>
+      </w:r>
+      <w:proofErr w:type="spellStart"/>
+      <w:r>
+        <w:rPr>
+          <w:rFonts w:cstheme="minorHAnsi"/>
+        </w:rPr>
+        <w:t>E</w:t>
       </w:r>
       <w:r>
         <w:rPr>
           <w:rFonts w:cstheme="minorHAnsi"/>
           <w:vertAlign w:val="subscript"/>
         </w:rPr>
-        <w:t xml:space="preserve">d_obs </w:t>
+        <w:t>d_obs</w:t>
+      </w:r>
+      <w:proofErr w:type="spellEnd"/>
+      <w:r>
+        <w:rPr>
+          <w:rFonts w:cstheme="minorHAnsi"/>
+          <w:vertAlign w:val="subscript"/>
+        </w:rPr>
+        <w:t xml:space="preserve"> </w:t>
       </w:r>
       <w:r>
         <w:rPr>
@@ -3611,8 +3925,17 @@
           <w:rFonts w:ascii="Cambria Math" w:hAnsi="Cambria Math" w:cs="Cambria Math"/>
           <w:vertAlign w:val="subscript"/>
         </w:rPr>
-        <w:t>_obs</w:t>
-      </w:r>
+        <w:t>_</w:t>
+      </w:r>
+      <w:proofErr w:type="spellStart"/>
+      <w:r>
+        <w:rPr>
+          <w:rFonts w:ascii="Cambria Math" w:hAnsi="Cambria Math" w:cs="Cambria Math"/>
+          <w:vertAlign w:val="subscript"/>
+        </w:rPr>
+        <w:t>obs</w:t>
+      </w:r>
+      <w:proofErr w:type="spellEnd"/>
       <w:r>
         <w:rPr>
           <w:rFonts w:cstheme="minorHAnsi"/>
@@ -3671,7 +3994,7 @@
                     <pic:cNvPicPr/>
                   </pic:nvPicPr>
                   <pic:blipFill>
-                    <a:blip r:embed="rId18">
+                    <a:blip r:embed="rId20">
                       <a:extLst>
                         <a:ext uri="{28A0092B-C50C-407E-A947-70E740481C1C}">
                           <a14:useLocalDpi xmlns:a14="http://schemas.microsoft.com/office/drawing/2010/main" val="0"/>
@@ -3756,14 +4079,29 @@
         <w:rPr>
           <w:rFonts w:cstheme="minorHAnsi"/>
         </w:rPr>
-        <w:t>A continuación, es necesario definir las funciones de pertenencia de las nuevas entradas (E</w:t>
+        <w:t>A continuación, es necesario definir las funciones de pertenencia de las nuevas entradas (</w:t>
+      </w:r>
+      <w:proofErr w:type="spellStart"/>
+      <w:r>
+        <w:rPr>
+          <w:rFonts w:cstheme="minorHAnsi"/>
+        </w:rPr>
+        <w:t>E</w:t>
       </w:r>
       <w:r>
         <w:rPr>
           <w:rFonts w:cstheme="minorHAnsi"/>
           <w:vertAlign w:val="subscript"/>
         </w:rPr>
-        <w:t xml:space="preserve">d_obs </w:t>
+        <w:t>d_obs</w:t>
+      </w:r>
+      <w:proofErr w:type="spellEnd"/>
+      <w:r>
+        <w:rPr>
+          <w:rFonts w:cstheme="minorHAnsi"/>
+          <w:vertAlign w:val="subscript"/>
+        </w:rPr>
+        <w:t xml:space="preserve"> </w:t>
       </w:r>
       <w:r>
         <w:rPr>
@@ -3783,8 +4121,17 @@
           <w:rFonts w:ascii="Cambria Math" w:hAnsi="Cambria Math" w:cs="Cambria Math"/>
           <w:vertAlign w:val="subscript"/>
         </w:rPr>
-        <w:t>_obs</w:t>
-      </w:r>
+        <w:t>_</w:t>
+      </w:r>
+      <w:proofErr w:type="spellStart"/>
+      <w:r>
+        <w:rPr>
+          <w:rFonts w:ascii="Cambria Math" w:hAnsi="Cambria Math" w:cs="Cambria Math"/>
+          <w:vertAlign w:val="subscript"/>
+        </w:rPr>
+        <w:t>obs</w:t>
+      </w:r>
+      <w:proofErr w:type="spellEnd"/>
       <w:r>
         <w:rPr>
           <w:rFonts w:cstheme="minorHAnsi"/>
@@ -3837,7 +4184,7 @@
                     <pic:cNvPicPr/>
                   </pic:nvPicPr>
                   <pic:blipFill>
-                    <a:blip r:embed="rId19">
+                    <a:blip r:embed="rId21">
                       <a:extLst>
                         <a:ext uri="{28A0092B-C50C-407E-A947-70E740481C1C}">
                           <a14:useLocalDpi xmlns:a14="http://schemas.microsoft.com/office/drawing/2010/main" val="0"/>
@@ -3885,7 +4232,7 @@
                     <pic:cNvPicPr/>
                   </pic:nvPicPr>
                   <pic:blipFill>
-                    <a:blip r:embed="rId20">
+                    <a:blip r:embed="rId22">
                       <a:extLst>
                         <a:ext uri="{28A0092B-C50C-407E-A947-70E740481C1C}">
                           <a14:useLocalDpi xmlns:a14="http://schemas.microsoft.com/office/drawing/2010/main" val="0"/>
@@ -3945,7 +4292,7 @@
                     <pic:cNvPicPr/>
                   </pic:nvPicPr>
                   <pic:blipFill>
-                    <a:blip r:embed="rId21">
+                    <a:blip r:embed="rId23">
                       <a:extLst>
                         <a:ext uri="{28A0092B-C50C-407E-A947-70E740481C1C}">
                           <a14:useLocalDpi xmlns:a14="http://schemas.microsoft.com/office/drawing/2010/main" val="0"/>
@@ -3993,7 +4340,7 @@
                     <pic:cNvPicPr/>
                   </pic:nvPicPr>
                   <pic:blipFill>
-                    <a:blip r:embed="rId22">
+                    <a:blip r:embed="rId24">
                       <a:extLst>
                         <a:ext uri="{28A0092B-C50C-407E-A947-70E740481C1C}">
                           <a14:useLocalDpi xmlns:a14="http://schemas.microsoft.com/office/drawing/2010/main" val="0"/>
@@ -4053,7 +4400,7 @@
                     <pic:cNvPicPr/>
                   </pic:nvPicPr>
                   <pic:blipFill>
-                    <a:blip r:embed="rId23">
+                    <a:blip r:embed="rId25">
                       <a:extLst>
                         <a:ext uri="{28A0092B-C50C-407E-A947-70E740481C1C}">
                           <a14:useLocalDpi xmlns:a14="http://schemas.microsoft.com/office/drawing/2010/main" val="0"/>
@@ -4101,7 +4448,7 @@
                     <pic:cNvPicPr/>
                   </pic:nvPicPr>
                   <pic:blipFill>
-                    <a:blip r:embed="rId24">
+                    <a:blip r:embed="rId26">
                       <a:extLst>
                         <a:ext uri="{28A0092B-C50C-407E-A947-70E740481C1C}">
                           <a14:useLocalDpi xmlns:a14="http://schemas.microsoft.com/office/drawing/2010/main" val="0"/>
@@ -4318,6 +4665,7 @@
                 <w:bCs/>
               </w:rPr>
             </w:pPr>
+            <w:proofErr w:type="spellStart"/>
             <w:r>
               <w:rPr>
                 <w:rFonts w:cstheme="minorHAnsi"/>
@@ -4326,6 +4674,7 @@
               </w:rPr>
               <w:t>E_d</w:t>
             </w:r>
+            <w:proofErr w:type="spellEnd"/>
           </w:p>
         </w:tc>
         <w:tc>
@@ -4385,12 +4734,14 @@
                 <w:rFonts w:cstheme="minorHAnsi"/>
               </w:rPr>
             </w:pPr>
+            <w:proofErr w:type="spellStart"/>
             <w:r>
               <w:rPr>
                 <w:rFonts w:cstheme="minorHAnsi"/>
               </w:rPr>
               <w:t>Trimf</w:t>
             </w:r>
+            <w:proofErr w:type="spellEnd"/>
           </w:p>
         </w:tc>
         <w:tc>
@@ -4483,12 +4834,14 @@
                 <w:rFonts w:cstheme="minorHAnsi"/>
               </w:rPr>
             </w:pPr>
+            <w:proofErr w:type="spellStart"/>
             <w:r>
               <w:rPr>
                 <w:rFonts w:cstheme="minorHAnsi"/>
               </w:rPr>
               <w:t>Trimf</w:t>
             </w:r>
+            <w:proofErr w:type="spellEnd"/>
           </w:p>
         </w:tc>
         <w:tc>
@@ -4581,12 +4934,14 @@
                 <w:rFonts w:cstheme="minorHAnsi"/>
               </w:rPr>
             </w:pPr>
+            <w:proofErr w:type="spellStart"/>
             <w:r>
               <w:rPr>
                 <w:rFonts w:cstheme="minorHAnsi"/>
               </w:rPr>
               <w:t>Trimf</w:t>
             </w:r>
+            <w:proofErr w:type="spellEnd"/>
           </w:p>
         </w:tc>
         <w:tc>
@@ -4626,6 +4981,7 @@
                 <w:bCs/>
               </w:rPr>
             </w:pPr>
+            <w:proofErr w:type="spellStart"/>
             <w:r>
               <w:rPr>
                 <w:rFonts w:cstheme="minorHAnsi"/>
@@ -4634,6 +4990,7 @@
               </w:rPr>
               <w:t>E_theta</w:t>
             </w:r>
+            <w:proofErr w:type="spellEnd"/>
           </w:p>
         </w:tc>
         <w:tc>
@@ -4693,12 +5050,14 @@
                 <w:rFonts w:cstheme="minorHAnsi"/>
               </w:rPr>
             </w:pPr>
+            <w:proofErr w:type="spellStart"/>
             <w:r>
               <w:rPr>
                 <w:rFonts w:cstheme="minorHAnsi"/>
               </w:rPr>
               <w:t>Trimf</w:t>
             </w:r>
+            <w:proofErr w:type="spellEnd"/>
           </w:p>
         </w:tc>
         <w:tc>
@@ -4791,12 +5150,14 @@
                 <w:rFonts w:cstheme="minorHAnsi"/>
               </w:rPr>
             </w:pPr>
+            <w:proofErr w:type="spellStart"/>
             <w:r>
               <w:rPr>
                 <w:rFonts w:cstheme="minorHAnsi"/>
               </w:rPr>
               <w:t>Trimf</w:t>
             </w:r>
+            <w:proofErr w:type="spellEnd"/>
           </w:p>
         </w:tc>
         <w:tc>
@@ -4889,12 +5250,14 @@
                 <w:rFonts w:cstheme="minorHAnsi"/>
               </w:rPr>
             </w:pPr>
+            <w:proofErr w:type="spellStart"/>
             <w:r>
               <w:rPr>
                 <w:rFonts w:cstheme="minorHAnsi"/>
               </w:rPr>
               <w:t>Trimf</w:t>
             </w:r>
+            <w:proofErr w:type="spellEnd"/>
           </w:p>
         </w:tc>
         <w:tc>
@@ -4934,6 +5297,7 @@
                 <w:bCs/>
               </w:rPr>
             </w:pPr>
+            <w:proofErr w:type="spellStart"/>
             <w:r>
               <w:rPr>
                 <w:rFonts w:cstheme="minorHAnsi"/>
@@ -4942,6 +5306,7 @@
               </w:rPr>
               <w:t>E_d_obs</w:t>
             </w:r>
+            <w:proofErr w:type="spellEnd"/>
           </w:p>
         </w:tc>
         <w:tc>
@@ -5001,12 +5366,14 @@
                 <w:rFonts w:cstheme="minorHAnsi"/>
               </w:rPr>
             </w:pPr>
+            <w:proofErr w:type="spellStart"/>
             <w:r>
               <w:rPr>
                 <w:rFonts w:cstheme="minorHAnsi"/>
               </w:rPr>
               <w:t>Trimf</w:t>
             </w:r>
+            <w:proofErr w:type="spellEnd"/>
           </w:p>
         </w:tc>
         <w:tc>
@@ -5099,12 +5466,14 @@
                 <w:rFonts w:cstheme="minorHAnsi"/>
               </w:rPr>
             </w:pPr>
+            <w:proofErr w:type="spellStart"/>
             <w:r>
               <w:rPr>
                 <w:rFonts w:cstheme="minorHAnsi"/>
               </w:rPr>
               <w:t>Trimf</w:t>
             </w:r>
+            <w:proofErr w:type="spellEnd"/>
           </w:p>
         </w:tc>
         <w:tc>
@@ -5233,12 +5602,14 @@
                 <w:rFonts w:cstheme="minorHAnsi"/>
               </w:rPr>
             </w:pPr>
+            <w:proofErr w:type="spellStart"/>
             <w:r>
               <w:rPr>
                 <w:rFonts w:cstheme="minorHAnsi"/>
               </w:rPr>
               <w:t>Trimf</w:t>
             </w:r>
+            <w:proofErr w:type="spellEnd"/>
           </w:p>
         </w:tc>
         <w:tc>
@@ -5290,6 +5661,7 @@
                 <w:bCs/>
               </w:rPr>
             </w:pPr>
+            <w:proofErr w:type="spellStart"/>
             <w:r>
               <w:rPr>
                 <w:rFonts w:cstheme="minorHAnsi"/>
@@ -5298,6 +5670,7 @@
               </w:rPr>
               <w:t>E_theta_obs</w:t>
             </w:r>
+            <w:proofErr w:type="spellEnd"/>
           </w:p>
         </w:tc>
         <w:tc>
@@ -5357,12 +5730,14 @@
                 <w:rFonts w:cstheme="minorHAnsi"/>
               </w:rPr>
             </w:pPr>
+            <w:proofErr w:type="spellStart"/>
             <w:r>
               <w:rPr>
                 <w:rFonts w:cstheme="minorHAnsi"/>
               </w:rPr>
               <w:t>Trimf</w:t>
             </w:r>
+            <w:proofErr w:type="spellEnd"/>
           </w:p>
         </w:tc>
         <w:tc>
@@ -5455,12 +5830,14 @@
                 <w:rFonts w:cstheme="minorHAnsi"/>
               </w:rPr>
             </w:pPr>
+            <w:proofErr w:type="spellStart"/>
             <w:r>
               <w:rPr>
                 <w:rFonts w:cstheme="minorHAnsi"/>
               </w:rPr>
               <w:t>Trimf</w:t>
             </w:r>
+            <w:proofErr w:type="spellEnd"/>
           </w:p>
         </w:tc>
         <w:tc>
@@ -5553,12 +5930,14 @@
                 <w:rFonts w:cstheme="minorHAnsi"/>
               </w:rPr>
             </w:pPr>
+            <w:proofErr w:type="spellStart"/>
             <w:r>
               <w:rPr>
                 <w:rFonts w:cstheme="minorHAnsi"/>
               </w:rPr>
               <w:t>Trimf</w:t>
             </w:r>
+            <w:proofErr w:type="spellEnd"/>
           </w:p>
         </w:tc>
         <w:tc>
@@ -5665,12 +6044,14 @@
                 <w:rFonts w:cstheme="minorHAnsi"/>
               </w:rPr>
             </w:pPr>
+            <w:proofErr w:type="spellStart"/>
             <w:r>
               <w:rPr>
                 <w:rFonts w:cstheme="minorHAnsi"/>
               </w:rPr>
               <w:t>Trimf</w:t>
             </w:r>
+            <w:proofErr w:type="spellEnd"/>
           </w:p>
         </w:tc>
         <w:tc>
@@ -5763,12 +6144,14 @@
                 <w:rFonts w:cstheme="minorHAnsi"/>
               </w:rPr>
             </w:pPr>
+            <w:proofErr w:type="spellStart"/>
             <w:r>
               <w:rPr>
                 <w:rFonts w:cstheme="minorHAnsi"/>
               </w:rPr>
               <w:t>Trimf</w:t>
             </w:r>
+            <w:proofErr w:type="spellEnd"/>
           </w:p>
         </w:tc>
         <w:tc>
@@ -5873,12 +6256,14 @@
                 <w:rFonts w:cstheme="minorHAnsi"/>
               </w:rPr>
             </w:pPr>
+            <w:proofErr w:type="spellStart"/>
             <w:r>
               <w:rPr>
                 <w:rFonts w:cstheme="minorHAnsi"/>
               </w:rPr>
               <w:t>Trimf</w:t>
             </w:r>
+            <w:proofErr w:type="spellEnd"/>
           </w:p>
         </w:tc>
         <w:tc>
@@ -5985,12 +6370,14 @@
                 <w:rFonts w:cstheme="minorHAnsi"/>
               </w:rPr>
             </w:pPr>
+            <w:proofErr w:type="spellStart"/>
             <w:r>
               <w:rPr>
                 <w:rFonts w:cstheme="minorHAnsi"/>
               </w:rPr>
               <w:t>Trimf</w:t>
             </w:r>
+            <w:proofErr w:type="spellEnd"/>
           </w:p>
         </w:tc>
         <w:tc>
@@ -6080,12 +6467,14 @@
                 <w:rFonts w:cstheme="minorHAnsi"/>
               </w:rPr>
             </w:pPr>
+            <w:proofErr w:type="spellStart"/>
             <w:r>
               <w:rPr>
                 <w:rFonts w:cstheme="minorHAnsi"/>
               </w:rPr>
               <w:t>Trimf</w:t>
             </w:r>
+            <w:proofErr w:type="spellEnd"/>
           </w:p>
         </w:tc>
         <w:tc>
@@ -6175,12 +6564,14 @@
                 <w:rFonts w:cstheme="minorHAnsi"/>
               </w:rPr>
             </w:pPr>
+            <w:proofErr w:type="spellStart"/>
             <w:r>
               <w:rPr>
                 <w:rFonts w:cstheme="minorHAnsi"/>
               </w:rPr>
               <w:t>Trimf</w:t>
             </w:r>
+            <w:proofErr w:type="spellEnd"/>
           </w:p>
         </w:tc>
         <w:tc>
@@ -6351,7 +6742,7 @@
                     <pic:cNvPicPr/>
                   </pic:nvPicPr>
                   <pic:blipFill>
-                    <a:blip r:embed="rId25">
+                    <a:blip r:embed="rId27">
                       <a:extLst>
                         <a:ext uri="{28A0092B-C50C-407E-A947-70E740481C1C}">
                           <a14:useLocalDpi xmlns:a14="http://schemas.microsoft.com/office/drawing/2010/main" val="0"/>
@@ -6439,7 +6830,7 @@
           <w:tcPr>
             <w:tcW w:w="7366" w:type="dxa"/>
             <w:gridSpan w:val="4"/>
-            <w:shd w:val="clear" w:color="auto" w:fill="4472C4" w:themeFill="accent1"/>
+            <w:shd w:val="clear" w:color="auto" w:fill="ED7D31" w:themeFill="accent2"/>
           </w:tcPr>
           <w:p>
             <w:pPr>
@@ -6464,7 +6855,7 @@
         <w:tc>
           <w:tcPr>
             <w:tcW w:w="1129" w:type="dxa"/>
-            <w:shd w:val="clear" w:color="auto" w:fill="8EAADB" w:themeFill="accent1" w:themeFillTint="99"/>
+            <w:shd w:val="clear" w:color="auto" w:fill="F4B083" w:themeFill="accent2" w:themeFillTint="99"/>
           </w:tcPr>
           <w:p>
             <w:pPr>
@@ -6476,20 +6867,40 @@
                 <w:rFonts w:cstheme="minorHAnsi"/>
               </w:rPr>
             </w:pPr>
+            <w:proofErr w:type="spellStart"/>
             <w:r>
               <w:rPr>
                 <w:rFonts w:cstheme="minorHAnsi"/>
                 <w:sz w:val="20"/>
                 <w:szCs w:val="20"/>
               </w:rPr>
-              <w:t>E_d_obs\E_d</w:t>
-            </w:r>
+              <w:t>E_d_obs</w:t>
+            </w:r>
+            <w:proofErr w:type="spellEnd"/>
+            <w:r>
+              <w:rPr>
+                <w:rFonts w:cstheme="minorHAnsi"/>
+                <w:sz w:val="20"/>
+                <w:szCs w:val="20"/>
+              </w:rPr>
+              <w:t>\</w:t>
+            </w:r>
+            <w:proofErr w:type="spellStart"/>
+            <w:r>
+              <w:rPr>
+                <w:rFonts w:cstheme="minorHAnsi"/>
+                <w:sz w:val="20"/>
+                <w:szCs w:val="20"/>
+              </w:rPr>
+              <w:t>E_d</w:t>
+            </w:r>
+            <w:proofErr w:type="spellEnd"/>
           </w:p>
         </w:tc>
         <w:tc>
           <w:tcPr>
             <w:tcW w:w="2127" w:type="dxa"/>
-            <w:shd w:val="clear" w:color="auto" w:fill="8EAADB" w:themeFill="accent1" w:themeFillTint="99"/>
+            <w:shd w:val="clear" w:color="auto" w:fill="F4B083" w:themeFill="accent2" w:themeFillTint="99"/>
           </w:tcPr>
           <w:p>
             <w:pPr>
@@ -6512,7 +6923,7 @@
         <w:tc>
           <w:tcPr>
             <w:tcW w:w="2268" w:type="dxa"/>
-            <w:shd w:val="clear" w:color="auto" w:fill="8EAADB" w:themeFill="accent1" w:themeFillTint="99"/>
+            <w:shd w:val="clear" w:color="auto" w:fill="F4B083" w:themeFill="accent2" w:themeFillTint="99"/>
           </w:tcPr>
           <w:p>
             <w:pPr>
@@ -6535,7 +6946,7 @@
         <w:tc>
           <w:tcPr>
             <w:tcW w:w="1842" w:type="dxa"/>
-            <w:shd w:val="clear" w:color="auto" w:fill="8EAADB" w:themeFill="accent1" w:themeFillTint="99"/>
+            <w:shd w:val="clear" w:color="auto" w:fill="F4B083" w:themeFill="accent2" w:themeFillTint="99"/>
           </w:tcPr>
           <w:p>
             <w:pPr>
@@ -6560,7 +6971,7 @@
         <w:tc>
           <w:tcPr>
             <w:tcW w:w="1129" w:type="dxa"/>
-            <w:shd w:val="clear" w:color="auto" w:fill="8EAADB" w:themeFill="accent1" w:themeFillTint="99"/>
+            <w:shd w:val="clear" w:color="auto" w:fill="F4B083" w:themeFill="accent2" w:themeFillTint="99"/>
           </w:tcPr>
           <w:p>
             <w:pPr>
@@ -6654,7 +7065,7 @@
         <w:tc>
           <w:tcPr>
             <w:tcW w:w="1129" w:type="dxa"/>
-            <w:shd w:val="clear" w:color="auto" w:fill="8EAADB" w:themeFill="accent1" w:themeFillTint="99"/>
+            <w:shd w:val="clear" w:color="auto" w:fill="F4B083" w:themeFill="accent2" w:themeFillTint="99"/>
           </w:tcPr>
           <w:p>
             <w:pPr>
@@ -6748,7 +7159,7 @@
         <w:tc>
           <w:tcPr>
             <w:tcW w:w="1129" w:type="dxa"/>
-            <w:shd w:val="clear" w:color="auto" w:fill="8EAADB" w:themeFill="accent1" w:themeFillTint="99"/>
+            <w:shd w:val="clear" w:color="auto" w:fill="F4B083" w:themeFill="accent2" w:themeFillTint="99"/>
           </w:tcPr>
           <w:p>
             <w:pPr>
@@ -6910,7 +7321,7 @@
           <w:tcPr>
             <w:tcW w:w="7792" w:type="dxa"/>
             <w:gridSpan w:val="4"/>
-            <w:shd w:val="clear" w:color="auto" w:fill="2F5496" w:themeFill="accent1" w:themeFillShade="BF"/>
+            <w:shd w:val="clear" w:color="auto" w:fill="ED7D31" w:themeFill="accent2"/>
           </w:tcPr>
           <w:p>
             <w:pPr>
@@ -6937,7 +7348,7 @@
         <w:tc>
           <w:tcPr>
             <w:tcW w:w="1945" w:type="dxa"/>
-            <w:shd w:val="clear" w:color="auto" w:fill="8EAADB" w:themeFill="accent1" w:themeFillTint="99"/>
+            <w:shd w:val="clear" w:color="auto" w:fill="F4B083" w:themeFill="accent2" w:themeFillTint="99"/>
           </w:tcPr>
           <w:p>
             <w:pPr>
@@ -6950,6 +7361,7 @@
                 <w:color w:val="000000" w:themeColor="text1"/>
               </w:rPr>
             </w:pPr>
+            <w:proofErr w:type="spellStart"/>
             <w:r>
               <w:rPr>
                 <w:rFonts w:cstheme="minorHAnsi"/>
@@ -6957,14 +7369,35 @@
                 <w:sz w:val="20"/>
                 <w:szCs w:val="20"/>
               </w:rPr>
-              <w:t>E_theta_obs\E_theta</w:t>
-            </w:r>
+              <w:t>E_theta_obs</w:t>
+            </w:r>
+            <w:proofErr w:type="spellEnd"/>
+            <w:r>
+              <w:rPr>
+                <w:rFonts w:cstheme="minorHAnsi"/>
+                <w:color w:val="000000" w:themeColor="text1"/>
+                <w:sz w:val="20"/>
+                <w:szCs w:val="20"/>
+              </w:rPr>
+              <w:t>\</w:t>
+            </w:r>
+            <w:proofErr w:type="spellStart"/>
+            <w:r>
+              <w:rPr>
+                <w:rFonts w:cstheme="minorHAnsi"/>
+                <w:color w:val="000000" w:themeColor="text1"/>
+                <w:sz w:val="20"/>
+                <w:szCs w:val="20"/>
+              </w:rPr>
+              <w:t>E_theta</w:t>
+            </w:r>
+            <w:proofErr w:type="spellEnd"/>
           </w:p>
         </w:tc>
         <w:tc>
           <w:tcPr>
             <w:tcW w:w="1736" w:type="dxa"/>
-            <w:shd w:val="clear" w:color="auto" w:fill="8EAADB" w:themeFill="accent1" w:themeFillTint="99"/>
+            <w:shd w:val="clear" w:color="auto" w:fill="F4B083" w:themeFill="accent2" w:themeFillTint="99"/>
           </w:tcPr>
           <w:p>
             <w:pPr>
@@ -6989,7 +7422,7 @@
         <w:tc>
           <w:tcPr>
             <w:tcW w:w="1984" w:type="dxa"/>
-            <w:shd w:val="clear" w:color="auto" w:fill="8EAADB" w:themeFill="accent1" w:themeFillTint="99"/>
+            <w:shd w:val="clear" w:color="auto" w:fill="F4B083" w:themeFill="accent2" w:themeFillTint="99"/>
           </w:tcPr>
           <w:p>
             <w:pPr>
@@ -7014,7 +7447,7 @@
         <w:tc>
           <w:tcPr>
             <w:tcW w:w="2127" w:type="dxa"/>
-            <w:shd w:val="clear" w:color="auto" w:fill="8EAADB" w:themeFill="accent1" w:themeFillTint="99"/>
+            <w:shd w:val="clear" w:color="auto" w:fill="F4B083" w:themeFill="accent2" w:themeFillTint="99"/>
           </w:tcPr>
           <w:p>
             <w:pPr>
@@ -7041,7 +7474,7 @@
         <w:tc>
           <w:tcPr>
             <w:tcW w:w="1945" w:type="dxa"/>
-            <w:shd w:val="clear" w:color="auto" w:fill="8EAADB" w:themeFill="accent1" w:themeFillTint="99"/>
+            <w:shd w:val="clear" w:color="auto" w:fill="F4B083" w:themeFill="accent2" w:themeFillTint="99"/>
           </w:tcPr>
           <w:p>
             <w:pPr>
@@ -7116,7 +7549,7 @@
         <w:tc>
           <w:tcPr>
             <w:tcW w:w="2127" w:type="dxa"/>
-            <w:shd w:val="clear" w:color="auto" w:fill="FF0000"/>
+            <w:shd w:val="clear" w:color="auto" w:fill="8EAADB" w:themeFill="accent1" w:themeFillTint="99"/>
           </w:tcPr>
           <w:p>
             <w:pPr>
@@ -7143,7 +7576,7 @@
         <w:tc>
           <w:tcPr>
             <w:tcW w:w="1945" w:type="dxa"/>
-            <w:shd w:val="clear" w:color="auto" w:fill="8EAADB" w:themeFill="accent1" w:themeFillTint="99"/>
+            <w:shd w:val="clear" w:color="auto" w:fill="F4B083" w:themeFill="accent2" w:themeFillTint="99"/>
           </w:tcPr>
           <w:p>
             <w:pPr>
@@ -7193,7 +7626,7 @@
         <w:tc>
           <w:tcPr>
             <w:tcW w:w="1984" w:type="dxa"/>
-            <w:shd w:val="clear" w:color="auto" w:fill="FF0000"/>
+            <w:shd w:val="clear" w:color="auto" w:fill="8EAADB" w:themeFill="accent1" w:themeFillTint="99"/>
           </w:tcPr>
           <w:p>
             <w:pPr>
@@ -7218,7 +7651,7 @@
         <w:tc>
           <w:tcPr>
             <w:tcW w:w="2127" w:type="dxa"/>
-            <w:shd w:val="clear" w:color="auto" w:fill="FF0000"/>
+            <w:shd w:val="clear" w:color="auto" w:fill="8EAADB" w:themeFill="accent1" w:themeFillTint="99"/>
           </w:tcPr>
           <w:p>
             <w:pPr>
@@ -7245,7 +7678,7 @@
         <w:tc>
           <w:tcPr>
             <w:tcW w:w="1945" w:type="dxa"/>
-            <w:shd w:val="clear" w:color="auto" w:fill="8EAADB" w:themeFill="accent1" w:themeFillTint="99"/>
+            <w:shd w:val="clear" w:color="auto" w:fill="F4B083" w:themeFill="accent2" w:themeFillTint="99"/>
           </w:tcPr>
           <w:p>
             <w:pPr>
@@ -7320,7 +7753,7 @@
         <w:tc>
           <w:tcPr>
             <w:tcW w:w="2127" w:type="dxa"/>
-            <w:shd w:val="clear" w:color="auto" w:fill="FF0000"/>
+            <w:shd w:val="clear" w:color="auto" w:fill="8EAADB" w:themeFill="accent1" w:themeFillTint="99"/>
           </w:tcPr>
           <w:p>
             <w:pPr>
@@ -7442,7 +7875,39 @@
           <w:rFonts w:cstheme="minorHAnsi"/>
           <w:color w:val="000000" w:themeColor="text1"/>
         </w:rPr>
-        <w:t xml:space="preserve"> E_theta_obs= CERO y E_theta=CERO, hemos elegido que la salida sea POS, pero valdría también NEG, son intercambiables.</w:t>
+        <w:t xml:space="preserve"> </w:t>
+      </w:r>
+      <w:proofErr w:type="spellStart"/>
+      <w:r>
+        <w:rPr>
+          <w:rFonts w:cstheme="minorHAnsi"/>
+          <w:color w:val="000000" w:themeColor="text1"/>
+        </w:rPr>
+        <w:t>E_theta_obs</w:t>
+      </w:r>
+      <w:proofErr w:type="spellEnd"/>
+      <w:r>
+        <w:rPr>
+          <w:rFonts w:cstheme="minorHAnsi"/>
+          <w:color w:val="000000" w:themeColor="text1"/>
+        </w:rPr>
+        <w:t xml:space="preserve">= CERO y </w:t>
+      </w:r>
+      <w:proofErr w:type="spellStart"/>
+      <w:r>
+        <w:rPr>
+          <w:rFonts w:cstheme="minorHAnsi"/>
+          <w:color w:val="000000" w:themeColor="text1"/>
+        </w:rPr>
+        <w:t>E_theta</w:t>
+      </w:r>
+      <w:proofErr w:type="spellEnd"/>
+      <w:r>
+        <w:rPr>
+          <w:rFonts w:cstheme="minorHAnsi"/>
+          <w:color w:val="000000" w:themeColor="text1"/>
+        </w:rPr>
+        <w:t>=CERO, hemos elegido que la salida sea POS, pero valdría también NEG, son intercambiables.</w:t>
       </w:r>
     </w:p>
     <w:p>
@@ -7472,8 +7937,9 @@
         <w:rPr>
           <w:rFonts w:cstheme="minorHAnsi"/>
         </w:rPr>
-        <w:t xml:space="preserve">Una vez hemos configurado nuestro controlador completamente, lo añadiremos a nuestro esquema de </w:t>
-      </w:r>
+        <w:t xml:space="preserve">Una vez hemos configurado nuestro controlador, lo añadiremos a nuestro esquema de </w:t>
+      </w:r>
+      <w:proofErr w:type="spellStart"/>
       <w:r>
         <w:rPr>
           <w:rFonts w:cstheme="minorHAnsi"/>
@@ -7482,6 +7948,7 @@
         </w:rPr>
         <w:t>Simulink</w:t>
       </w:r>
+      <w:proofErr w:type="spellEnd"/>
       <w:r>
         <w:rPr>
           <w:rFonts w:cstheme="minorHAnsi"/>
@@ -7494,7 +7961,21 @@
         <w:rPr>
           <w:rFonts w:cstheme="minorHAnsi"/>
         </w:rPr>
-        <w:t>y ejecutaremos un código de simulación con la referencia en el punto R(5, 5) y el obstáculo en el punto O(2.5, 2.5). En la Figura 13 podemos apreciar la trayectoria que ha seguido nuestro robot hasta el punto de referencia evitando el obstáculo:</w:t>
+        <w:t xml:space="preserve">y ejecutaremos un código de simulación con la referencia en el punto </w:t>
+      </w:r>
+      <w:proofErr w:type="gramStart"/>
+      <w:r>
+        <w:rPr>
+          <w:rFonts w:cstheme="minorHAnsi"/>
+        </w:rPr>
+        <w:t>R(</w:t>
+      </w:r>
+      <w:proofErr w:type="gramEnd"/>
+      <w:r>
+        <w:rPr>
+          <w:rFonts w:cstheme="minorHAnsi"/>
+        </w:rPr>
+        <w:t>5, 5) y el obstáculo en el punto O(2.5, 2.5). En la Figura 13 podemos apreciar la trayectoria que ha seguido nuestro robot hasta el punto de referencia evitando el obstáculo:</w:t>
       </w:r>
     </w:p>
     <w:p>
@@ -7544,7 +8025,7 @@
                     <pic:cNvPicPr/>
                   </pic:nvPicPr>
                   <pic:blipFill>
-                    <a:blip r:embed="rId26">
+                    <a:blip r:embed="rId28">
                       <a:extLst>
                         <a:ext uri="{28A0092B-C50C-407E-A947-70E740481C1C}">
                           <a14:useLocalDpi xmlns:a14="http://schemas.microsoft.com/office/drawing/2010/main" val="0"/>
@@ -7623,7 +8104,35 @@
         <w:rPr>
           <w:rFonts w:cstheme="minorHAnsi"/>
         </w:rPr>
-        <w:t>Como se puede apreciar, el robot realiza la trayectoria completa desde el punto inicial I(0, 0) hasta la referencia R(5, 5) esquivando el obstáculo situado en el punto O(2.5, 2.5) sin problemas.</w:t>
+        <w:t xml:space="preserve">Como se puede apreciar, el robot realiza la trayectoria completa desde el punto inicial </w:t>
+      </w:r>
+      <w:proofErr w:type="gramStart"/>
+      <w:r>
+        <w:rPr>
+          <w:rFonts w:cstheme="minorHAnsi"/>
+        </w:rPr>
+        <w:t>I(</w:t>
+      </w:r>
+      <w:proofErr w:type="gramEnd"/>
+      <w:r>
+        <w:rPr>
+          <w:rFonts w:cstheme="minorHAnsi"/>
+        </w:rPr>
+        <w:t xml:space="preserve">0, 0) hasta la referencia R(5, 5) </w:t>
+      </w:r>
+      <w:r>
+        <w:rPr>
+          <w:rFonts w:cstheme="minorHAnsi"/>
+          <w:b/>
+          <w:bCs/>
+        </w:rPr>
+        <w:t>esquivando el obstáculo</w:t>
+      </w:r>
+      <w:r>
+        <w:rPr>
+          <w:rFonts w:cstheme="minorHAnsi"/>
+        </w:rPr>
+        <w:t xml:space="preserve"> situado en el punto O(2.5, 2.5) sin problemas.</w:t>
       </w:r>
     </w:p>
     <w:p>
@@ -7664,7 +8173,49 @@
         <w:rPr>
           <w:rFonts w:cstheme="minorHAnsi"/>
         </w:rPr>
-        <w:t>Al igual que en el apartado 1.2, intercambiaremos los parámetros refx y refy por el bloque “Trajectory_generation” e introduciremos un obstáculo en la trayectoria generada por el bloque para comprobar si nuestro Controlador Borroso es capaz de evitarlo y reincorporarse a la trayectoria original.</w:t>
+        <w:t xml:space="preserve">Al igual que en el apartado 1.2, intercambiaremos los parámetros </w:t>
+      </w:r>
+      <w:proofErr w:type="spellStart"/>
+      <w:r>
+        <w:rPr>
+          <w:rFonts w:cstheme="minorHAnsi"/>
+        </w:rPr>
+        <w:t>refx</w:t>
+      </w:r>
+      <w:proofErr w:type="spellEnd"/>
+      <w:r>
+        <w:rPr>
+          <w:rFonts w:cstheme="minorHAnsi"/>
+        </w:rPr>
+        <w:t xml:space="preserve"> y </w:t>
+      </w:r>
+      <w:proofErr w:type="spellStart"/>
+      <w:r>
+        <w:rPr>
+          <w:rFonts w:cstheme="minorHAnsi"/>
+        </w:rPr>
+        <w:t>refy</w:t>
+      </w:r>
+      <w:proofErr w:type="spellEnd"/>
+      <w:r>
+        <w:rPr>
+          <w:rFonts w:cstheme="minorHAnsi"/>
+        </w:rPr>
+        <w:t xml:space="preserve"> por el bloque “</w:t>
+      </w:r>
+      <w:proofErr w:type="spellStart"/>
+      <w:r>
+        <w:rPr>
+          <w:rFonts w:cstheme="minorHAnsi"/>
+        </w:rPr>
+        <w:t>Trajectory_generation</w:t>
+      </w:r>
+      <w:proofErr w:type="spellEnd"/>
+      <w:r>
+        <w:rPr>
+          <w:rFonts w:cstheme="minorHAnsi"/>
+        </w:rPr>
+        <w:t>” e introduciremos un obstáculo en la trayectoria generada por el bloque para comprobar si nuestro Controlador Borroso es capaz de evitarlo y reincorporarse a la trayectoria original.</w:t>
       </w:r>
     </w:p>
     <w:p>
@@ -7696,7 +8247,7 @@
                     <pic:cNvPicPr/>
                   </pic:nvPicPr>
                   <pic:blipFill>
-                    <a:blip r:embed="rId27" cstate="print">
+                    <a:blip r:embed="rId29" cstate="print">
                       <a:extLst>
                         <a:ext uri="{28A0092B-C50C-407E-A947-70E740481C1C}">
                           <a14:useLocalDpi xmlns:a14="http://schemas.microsoft.com/office/drawing/2010/main" val="0"/>
@@ -7742,7 +8293,21 @@
         <w:rPr>
           <w:rFonts w:cstheme="minorHAnsi"/>
         </w:rPr>
-        <w:t xml:space="preserve"> Esquema con Trajectory_generation y evitación de obstáculos</w:t>
+        <w:t xml:space="preserve"> Esquema con </w:t>
+      </w:r>
+      <w:proofErr w:type="spellStart"/>
+      <w:r>
+        <w:rPr>
+          <w:rFonts w:cstheme="minorHAnsi"/>
+        </w:rPr>
+        <w:t>Trajectory_generation</w:t>
+      </w:r>
+      <w:proofErr w:type="spellEnd"/>
+      <w:r>
+        <w:rPr>
+          <w:rFonts w:cstheme="minorHAnsi"/>
+        </w:rPr>
+        <w:t xml:space="preserve"> y evitación de obstáculos</w:t>
       </w:r>
     </w:p>
     <w:p>
@@ -7817,7 +8382,7 @@
                     <pic:cNvPicPr/>
                   </pic:nvPicPr>
                   <pic:blipFill>
-                    <a:blip r:embed="rId28">
+                    <a:blip r:embed="rId30">
                       <a:extLst>
                         <a:ext uri="{28A0092B-C50C-407E-A947-70E740481C1C}">
                           <a14:useLocalDpi xmlns:a14="http://schemas.microsoft.com/office/drawing/2010/main" val="0"/>
@@ -7895,7 +8460,7 @@
                     <pic:cNvPicPr/>
                   </pic:nvPicPr>
                   <pic:blipFill>
-                    <a:blip r:embed="rId29">
+                    <a:blip r:embed="rId31">
                       <a:extLst>
                         <a:ext uri="{28A0092B-C50C-407E-A947-70E740481C1C}">
                           <a14:useLocalDpi xmlns:a14="http://schemas.microsoft.com/office/drawing/2010/main" val="0"/>
@@ -8030,7 +8595,7 @@
                     <pic:cNvPicPr/>
                   </pic:nvPicPr>
                   <pic:blipFill>
-                    <a:blip r:embed="rId30">
+                    <a:blip r:embed="rId32">
                       <a:extLst>
                         <a:ext uri="{28A0092B-C50C-407E-A947-70E740481C1C}">
                           <a14:useLocalDpi xmlns:a14="http://schemas.microsoft.com/office/drawing/2010/main" val="0"/>
@@ -8129,7 +8694,7 @@
                     <pic:cNvPicPr/>
                   </pic:nvPicPr>
                   <pic:blipFill>
-                    <a:blip r:embed="rId31">
+                    <a:blip r:embed="rId33">
                       <a:extLst>
                         <a:ext uri="{28A0092B-C50C-407E-A947-70E740481C1C}">
                           <a14:useLocalDpi xmlns:a14="http://schemas.microsoft.com/office/drawing/2010/main" val="0"/>
@@ -8236,8 +8801,6 @@
         </w:rPr>
         <w:t>,</w:t>
       </w:r>
-      <w:bookmarkStart w:id="0" w:name="_GoBack"/>
-      <w:bookmarkEnd w:id="0"/>
       <w:r>
         <w:rPr>
           <w:rFonts w:cstheme="minorHAnsi"/>
@@ -8256,6 +8819,7 @@
     <w:p/>
     <w:p/>
     <w:sectPr>
+      <w:headerReference w:type="default" r:id="rId34"/>
       <w:pgSz w:w="11906" w:h="16838"/>
       <w:pgMar w:top="1417" w:right="1701" w:bottom="1417" w:left="1701" w:header="708" w:footer="708" w:gutter="0"/>
       <w:cols w:space="708"/>
@@ -8263,6 +8827,333 @@
     </w:sectPr>
   </w:body>
 </w:document>
+</file>
+
+<file path=word/endnotes.xml><?xml version="1.0" encoding="utf-8"?>
+<w:endnotes xmlns:wpc="http://schemas.microsoft.com/office/word/2010/wordprocessingCanvas" xmlns:cx="http://schemas.microsoft.com/office/drawing/2014/chartex" xmlns:cx1="http://schemas.microsoft.com/office/drawing/2015/9/8/chartex" xmlns:cx2="http://schemas.microsoft.com/office/drawing/2015/10/21/chartex" xmlns:cx3="http://schemas.microsoft.com/office/drawing/2016/5/9/chartex" xmlns:cx4="http://schemas.microsoft.com/office/drawing/2016/5/10/chartex" xmlns:cx5="http://schemas.microsoft.com/office/drawing/2016/5/11/chartex" xmlns:cx6="http://schemas.microsoft.com/office/drawing/2016/5/12/chartex" xmlns:cx7="http://schemas.microsoft.com/office/drawing/2016/5/13/chartex" xmlns:cx8="http://schemas.microsoft.com/office/drawing/2016/5/14/chartex" xmlns:mc="http://schemas.openxmlformats.org/markup-compatibility/2006" xmlns:aink="http://schemas.microsoft.com/office/drawing/2016/ink" xmlns:am3d="http://schemas.microsoft.com/office/drawing/2017/model3d" xmlns:o="urn:schemas-microsoft-com:office:office" xmlns:r="http://schemas.openxmlformats.org/officeDocument/2006/relationships" xmlns:m="http://schemas.openxmlformats.org/officeDocument/2006/math" xmlns:v="urn:schemas-microsoft-com:vml" xmlns:wp14="http://schemas.microsoft.com/office/word/2010/wordprocessingDrawing" xmlns:wp="http://schemas.openxmlformats.org/drawingml/2006/wordprocessingDrawing" xmlns:w10="urn:schemas-microsoft-com:office:word" xmlns:w="http://schemas.openxmlformats.org/wordprocessingml/2006/main" xmlns:w14="http://schemas.microsoft.com/office/word/2010/wordml" xmlns:w15="http://schemas.microsoft.com/office/word/2012/wordml" xmlns:w16cid="http://schemas.microsoft.com/office/word/2016/wordml/cid" xmlns:w16se="http://schemas.microsoft.com/office/word/2015/wordml/symex" xmlns:wpg="http://schemas.microsoft.com/office/word/2010/wordprocessingGroup" xmlns:wpi="http://schemas.microsoft.com/office/word/2010/wordprocessingInk" xmlns:wne="http://schemas.microsoft.com/office/word/2006/wordml" xmlns:wps="http://schemas.microsoft.com/office/word/2010/wordprocessingShape" mc:Ignorable="w14 w15 w16se w16cid wp14">
+  <w:endnote w:type="separator" w:id="-1">
+    <w:p>
+      <w:pPr>
+        <w:spacing w:after="0" w:line="240" w:lineRule="auto"/>
+      </w:pPr>
+      <w:r>
+        <w:separator/>
+      </w:r>
+    </w:p>
+  </w:endnote>
+  <w:endnote w:type="continuationSeparator" w:id="0">
+    <w:p>
+      <w:pPr>
+        <w:spacing w:after="0" w:line="240" w:lineRule="auto"/>
+      </w:pPr>
+      <w:r>
+        <w:continuationSeparator/>
+      </w:r>
+    </w:p>
+  </w:endnote>
+</w:endnotes>
+</file>
+
+<file path=word/footnotes.xml><?xml version="1.0" encoding="utf-8"?>
+<w:footnotes xmlns:wpc="http://schemas.microsoft.com/office/word/2010/wordprocessingCanvas" xmlns:cx="http://schemas.microsoft.com/office/drawing/2014/chartex" xmlns:cx1="http://schemas.microsoft.com/office/drawing/2015/9/8/chartex" xmlns:cx2="http://schemas.microsoft.com/office/drawing/2015/10/21/chartex" xmlns:cx3="http://schemas.microsoft.com/office/drawing/2016/5/9/chartex" xmlns:cx4="http://schemas.microsoft.com/office/drawing/2016/5/10/chartex" xmlns:cx5="http://schemas.microsoft.com/office/drawing/2016/5/11/chartex" xmlns:cx6="http://schemas.microsoft.com/office/drawing/2016/5/12/chartex" xmlns:cx7="http://schemas.microsoft.com/office/drawing/2016/5/13/chartex" xmlns:cx8="http://schemas.microsoft.com/office/drawing/2016/5/14/chartex" xmlns:mc="http://schemas.openxmlformats.org/markup-compatibility/2006" xmlns:aink="http://schemas.microsoft.com/office/drawing/2016/ink" xmlns:am3d="http://schemas.microsoft.com/office/drawing/2017/model3d" xmlns:o="urn:schemas-microsoft-com:office:office" xmlns:r="http://schemas.openxmlformats.org/officeDocument/2006/relationships" xmlns:m="http://schemas.openxmlformats.org/officeDocument/2006/math" xmlns:v="urn:schemas-microsoft-com:vml" xmlns:wp14="http://schemas.microsoft.com/office/word/2010/wordprocessingDrawing" xmlns:wp="http://schemas.openxmlformats.org/drawingml/2006/wordprocessingDrawing" xmlns:w10="urn:schemas-microsoft-com:office:word" xmlns:w="http://schemas.openxmlformats.org/wordprocessingml/2006/main" xmlns:w14="http://schemas.microsoft.com/office/word/2010/wordml" xmlns:w15="http://schemas.microsoft.com/office/word/2012/wordml" xmlns:w16cid="http://schemas.microsoft.com/office/word/2016/wordml/cid" xmlns:w16se="http://schemas.microsoft.com/office/word/2015/wordml/symex" xmlns:wpg="http://schemas.microsoft.com/office/word/2010/wordprocessingGroup" xmlns:wpi="http://schemas.microsoft.com/office/word/2010/wordprocessingInk" xmlns:wne="http://schemas.microsoft.com/office/word/2006/wordml" xmlns:wps="http://schemas.microsoft.com/office/word/2010/wordprocessingShape" mc:Ignorable="w14 w15 w16se w16cid wp14">
+  <w:footnote w:type="separator" w:id="-1">
+    <w:p>
+      <w:pPr>
+        <w:spacing w:after="0" w:line="240" w:lineRule="auto"/>
+      </w:pPr>
+      <w:r>
+        <w:separator/>
+      </w:r>
+    </w:p>
+  </w:footnote>
+  <w:footnote w:type="continuationSeparator" w:id="0">
+    <w:p>
+      <w:pPr>
+        <w:spacing w:after="0" w:line="240" w:lineRule="auto"/>
+      </w:pPr>
+      <w:r>
+        <w:continuationSeparator/>
+      </w:r>
+    </w:p>
+  </w:footnote>
+</w:footnotes>
+</file>
+
+<file path=word/header1.xml><?xml version="1.0" encoding="utf-8"?>
+<w:hdr xmlns:wpc="http://schemas.microsoft.com/office/word/2010/wordprocessingCanvas" xmlns:cx="http://schemas.microsoft.com/office/drawing/2014/chartex" xmlns:cx1="http://schemas.microsoft.com/office/drawing/2015/9/8/chartex" xmlns:cx2="http://schemas.microsoft.com/office/drawing/2015/10/21/chartex" xmlns:cx3="http://schemas.microsoft.com/office/drawing/2016/5/9/chartex" xmlns:cx4="http://schemas.microsoft.com/office/drawing/2016/5/10/chartex" xmlns:cx5="http://schemas.microsoft.com/office/drawing/2016/5/11/chartex" xmlns:cx6="http://schemas.microsoft.com/office/drawing/2016/5/12/chartex" xmlns:cx7="http://schemas.microsoft.com/office/drawing/2016/5/13/chartex" xmlns:cx8="http://schemas.microsoft.com/office/drawing/2016/5/14/chartex" xmlns:mc="http://schemas.openxmlformats.org/markup-compatibility/2006" xmlns:aink="http://schemas.microsoft.com/office/drawing/2016/ink" xmlns:am3d="http://schemas.microsoft.com/office/drawing/2017/model3d" xmlns:o="urn:schemas-microsoft-com:office:office" xmlns:r="http://schemas.openxmlformats.org/officeDocument/2006/relationships" xmlns:m="http://schemas.openxmlformats.org/officeDocument/2006/math" xmlns:v="urn:schemas-microsoft-com:vml" xmlns:wp14="http://schemas.microsoft.com/office/word/2010/wordprocessingDrawing" xmlns:wp="http://schemas.openxmlformats.org/drawingml/2006/wordprocessingDrawing" xmlns:w10="urn:schemas-microsoft-com:office:word" xmlns:w="http://schemas.openxmlformats.org/wordprocessingml/2006/main" xmlns:w14="http://schemas.microsoft.com/office/word/2010/wordml" xmlns:w15="http://schemas.microsoft.com/office/word/2012/wordml" xmlns:w16cid="http://schemas.microsoft.com/office/word/2016/wordml/cid" xmlns:w16se="http://schemas.microsoft.com/office/word/2015/wordml/symex" xmlns:wpg="http://schemas.microsoft.com/office/word/2010/wordprocessingGroup" xmlns:wpi="http://schemas.microsoft.com/office/word/2010/wordprocessingInk" xmlns:wne="http://schemas.microsoft.com/office/word/2006/wordml" xmlns:wps="http://schemas.microsoft.com/office/word/2010/wordprocessingShape" mc:Ignorable="w14 w15 w16se w16cid wp14">
+  <w:p>
+    <w:pPr>
+      <w:pStyle w:val="Encabezado"/>
+    </w:pPr>
+    <w:r>
+      <w:rPr>
+        <w:noProof/>
+      </w:rPr>
+      <mc:AlternateContent>
+        <mc:Choice Requires="wps">
+          <w:drawing>
+            <wp:anchor distT="0" distB="0" distL="114300" distR="114300" simplePos="0" relativeHeight="251660288" behindDoc="0" locked="0" layoutInCell="0" allowOverlap="1" wp14:anchorId="0129EE14" wp14:editId="409F1E2D">
+              <wp:simplePos x="0" y="0"/>
+              <wp:positionH relativeFrom="margin">
+                <wp:align>left</wp:align>
+              </wp:positionH>
+              <wp:positionV relativeFrom="topMargin">
+                <wp:align>center</wp:align>
+              </wp:positionV>
+              <wp:extent cx="5943600" cy="170815"/>
+              <wp:effectExtent l="0" t="0" r="0" b="1905"/>
+              <wp:wrapNone/>
+              <wp:docPr id="218" name="Cuadro de texto 218"/>
+              <wp:cNvGraphicFramePr>
+                <a:graphicFrameLocks xmlns:a="http://schemas.openxmlformats.org/drawingml/2006/main"/>
+              </wp:cNvGraphicFramePr>
+              <a:graphic xmlns:a="http://schemas.openxmlformats.org/drawingml/2006/main">
+                <a:graphicData uri="http://schemas.microsoft.com/office/word/2010/wordprocessingShape">
+                  <wps:wsp>
+                    <wps:cNvSpPr txBox="1">
+                      <a:spLocks noChangeArrowheads="1"/>
+                    </wps:cNvSpPr>
+                    <wps:spPr bwMode="auto">
+                      <a:xfrm>
+                        <a:off x="0" y="0"/>
+                        <a:ext cx="5943600" cy="170815"/>
+                      </a:xfrm>
+                      <a:prstGeom prst="rect">
+                        <a:avLst/>
+                      </a:prstGeom>
+                      <a:noFill/>
+                      <a:ln>
+                        <a:noFill/>
+                      </a:ln>
+                      <a:extLst>
+                        <a:ext uri="{909E8E84-426E-40DD-AFC4-6F175D3DCCD1}">
+                          <a14:hiddenFill xmlns:a14="http://schemas.microsoft.com/office/drawing/2010/main">
+                            <a:solidFill>
+                              <a:srgbClr val="FFFFFF"/>
+                            </a:solidFill>
+                          </a14:hiddenFill>
+                        </a:ext>
+                        <a:ext uri="{91240B29-F687-4F45-9708-019B960494DF}">
+                          <a14:hiddenLine xmlns:a14="http://schemas.microsoft.com/office/drawing/2010/main" w="9525">
+                            <a:solidFill>
+                              <a:srgbClr val="000000"/>
+                            </a:solidFill>
+                            <a:miter lim="800000"/>
+                            <a:headEnd/>
+                            <a:tailEnd/>
+                          </a14:hiddenLine>
+                        </a:ext>
+                      </a:extLst>
+                    </wps:spPr>
+                    <wps:txbx>
+                      <w:txbxContent>
+                        <w:sdt>
+                          <w:sdtPr>
+                            <w:alias w:val="Título"/>
+                            <w:id w:val="78679243"/>
+                            <w:dataBinding w:prefixMappings="xmlns:ns0='http://schemas.openxmlformats.org/package/2006/metadata/core-properties' xmlns:ns1='http://purl.org/dc/elements/1.1/'" w:xpath="/ns0:coreProperties[1]/ns1:title[1]" w:storeItemID="{6C3C8BC8-F283-45AE-878A-BAB7291924A1}"/>
+                            <w:text/>
+                          </w:sdtPr>
+                          <w:sdtContent>
+                            <w:p>
+                              <w:pPr>
+                                <w:spacing w:after="0" w:line="240" w:lineRule="auto"/>
+                              </w:pPr>
+                              <w:r>
+                                <w:t>PECL3: Control borroso</w:t>
+                              </w:r>
+                            </w:p>
+                          </w:sdtContent>
+                        </w:sdt>
+                      </w:txbxContent>
+                    </wps:txbx>
+                    <wps:bodyPr rot="0" vert="horz" wrap="square" lIns="91440" tIns="0" rIns="91440" bIns="0" anchor="ctr" anchorCtr="0" upright="1">
+                      <a:spAutoFit/>
+                    </wps:bodyPr>
+                  </wps:wsp>
+                </a:graphicData>
+              </a:graphic>
+              <wp14:sizeRelH relativeFrom="margin">
+                <wp14:pctWidth>100000</wp14:pctWidth>
+              </wp14:sizeRelH>
+              <wp14:sizeRelV relativeFrom="page">
+                <wp14:pctHeight>0</wp14:pctHeight>
+              </wp14:sizeRelV>
+            </wp:anchor>
+          </w:drawing>
+        </mc:Choice>
+        <mc:Fallback>
+          <w:pict>
+            <v:shapetype w14:anchorId="0129EE14" id="_x0000_t202" coordsize="21600,21600" o:spt="202" path="m,l,21600r21600,l21600,xe">
+              <v:stroke joinstyle="miter"/>
+              <v:path gradientshapeok="t" o:connecttype="rect"/>
+            </v:shapetype>
+            <v:shape id="Cuadro de texto 218" o:spid="_x0000_s1026" type="#_x0000_t202" style="position:absolute;margin-left:0;margin-top:0;width:468pt;height:13.45pt;z-index:251660288;visibility:visible;mso-wrap-style:square;mso-width-percent:1000;mso-height-percent:0;mso-wrap-distance-left:9pt;mso-wrap-distance-top:0;mso-wrap-distance-right:9pt;mso-wrap-distance-bottom:0;mso-position-horizontal:left;mso-position-horizontal-relative:margin;mso-position-vertical:center;mso-position-vertical-relative:top-margin-area;mso-width-percent:1000;mso-height-percent:0;mso-width-relative:margin;mso-height-relative:page;v-text-anchor:middle" o:gfxdata="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" o:allowincell="f" filled="f" stroked="f">
+              <v:textbox style="mso-fit-shape-to-text:t" inset=",0,,0">
+                <w:txbxContent>
+                  <w:sdt>
+                    <w:sdtPr>
+                      <w:alias w:val="Título"/>
+                      <w:id w:val="78679243"/>
+                      <w:dataBinding w:prefixMappings="xmlns:ns0='http://schemas.openxmlformats.org/package/2006/metadata/core-properties' xmlns:ns1='http://purl.org/dc/elements/1.1/'" w:xpath="/ns0:coreProperties[1]/ns1:title[1]" w:storeItemID="{6C3C8BC8-F283-45AE-878A-BAB7291924A1}"/>
+                      <w:text/>
+                    </w:sdtPr>
+                    <w:sdtContent>
+                      <w:p>
+                        <w:pPr>
+                          <w:spacing w:after="0" w:line="240" w:lineRule="auto"/>
+                        </w:pPr>
+                        <w:r>
+                          <w:t>PECL3: Control borroso</w:t>
+                        </w:r>
+                      </w:p>
+                    </w:sdtContent>
+                  </w:sdt>
+                </w:txbxContent>
+              </v:textbox>
+              <w10:wrap anchorx="margin" anchory="margin"/>
+            </v:shape>
+          </w:pict>
+        </mc:Fallback>
+      </mc:AlternateContent>
+    </w:r>
+    <w:r>
+      <w:rPr>
+        <w:noProof/>
+      </w:rPr>
+      <mc:AlternateContent>
+        <mc:Choice Requires="wps">
+          <w:drawing>
+            <wp:anchor distT="0" distB="0" distL="114300" distR="114300" simplePos="0" relativeHeight="251659264" behindDoc="0" locked="0" layoutInCell="0" allowOverlap="1" wp14:anchorId="335584EF" wp14:editId="73E7AE0E">
+              <wp:simplePos x="0" y="0"/>
+              <wp:positionH relativeFrom="page">
+                <wp:align>left</wp:align>
+              </wp:positionH>
+              <wp:positionV relativeFrom="topMargin">
+                <wp:align>center</wp:align>
+              </wp:positionV>
+              <wp:extent cx="914400" cy="170815"/>
+              <wp:effectExtent l="0" t="0" r="5715" b="8890"/>
+              <wp:wrapNone/>
+              <wp:docPr id="219" name="Cuadro de texto 219"/>
+              <wp:cNvGraphicFramePr>
+                <a:graphicFrameLocks xmlns:a="http://schemas.openxmlformats.org/drawingml/2006/main"/>
+              </wp:cNvGraphicFramePr>
+              <a:graphic xmlns:a="http://schemas.openxmlformats.org/drawingml/2006/main">
+                <a:graphicData uri="http://schemas.microsoft.com/office/word/2010/wordprocessingShape">
+                  <wps:wsp>
+                    <wps:cNvSpPr txBox="1">
+                      <a:spLocks noChangeArrowheads="1"/>
+                    </wps:cNvSpPr>
+                    <wps:spPr bwMode="auto">
+                      <a:xfrm>
+                        <a:off x="0" y="0"/>
+                        <a:ext cx="914400" cy="170815"/>
+                      </a:xfrm>
+                      <a:prstGeom prst="rect">
+                        <a:avLst/>
+                      </a:prstGeom>
+                      <a:solidFill>
+                        <a:schemeClr val="accent2"/>
+                      </a:solidFill>
+                      <a:ln>
+                        <a:noFill/>
+                      </a:ln>
+                    </wps:spPr>
+                    <wps:txbx>
+                      <w:txbxContent>
+                        <w:p>
+                          <w:pPr>
+                            <w:spacing w:after="0" w:line="240" w:lineRule="auto"/>
+                            <w:jc w:val="right"/>
+                            <w:rPr>
+                              <w:color w:val="FFFFFF" w:themeColor="background1"/>
+                            </w:rPr>
+                          </w:pPr>
+                          <w:r>
+                            <w:fldChar w:fldCharType="begin"/>
+                          </w:r>
+                          <w:r>
+                            <w:instrText>PAGE   \* MERGEFORMAT</w:instrText>
+                          </w:r>
+                          <w:r>
+                            <w:fldChar w:fldCharType="separate"/>
+                          </w:r>
+                          <w:r>
+                            <w:rPr>
+                              <w:color w:val="FFFFFF" w:themeColor="background1"/>
+                            </w:rPr>
+                            <w:t>2</w:t>
+                          </w:r>
+                          <w:r>
+                            <w:rPr>
+                              <w:color w:val="FFFFFF" w:themeColor="background1"/>
+                            </w:rPr>
+                            <w:fldChar w:fldCharType="end"/>
+                          </w:r>
+                        </w:p>
+                      </w:txbxContent>
+                    </wps:txbx>
+                    <wps:bodyPr rot="0" vert="horz" wrap="square" lIns="91440" tIns="0" rIns="91440" bIns="0" anchor="ctr" anchorCtr="0" upright="1">
+                      <a:spAutoFit/>
+                    </wps:bodyPr>
+                  </wps:wsp>
+                </a:graphicData>
+              </a:graphic>
+              <wp14:sizeRelH relativeFrom="leftMargin">
+                <wp14:pctWidth>100000</wp14:pctWidth>
+              </wp14:sizeRelH>
+              <wp14:sizeRelV relativeFrom="page">
+                <wp14:pctHeight>0</wp14:pctHeight>
+              </wp14:sizeRelV>
+            </wp:anchor>
+          </w:drawing>
+        </mc:Choice>
+        <mc:Fallback>
+          <w:pict>
+            <v:shape w14:anchorId="335584EF" id="Cuadro de texto 219" o:spid="_x0000_s1027" type="#_x0000_t202" style="position:absolute;margin-left:0;margin-top:0;width:1in;height:13.45pt;z-index:251659264;visibility:visible;mso-wrap-style:square;mso-width-percent:1000;mso-height-percent:0;mso-wrap-distance-left:9pt;mso-wrap-distance-top:0;mso-wrap-distance-right:9pt;mso-wrap-distance-bottom:0;mso-position-horizontal:left;mso-position-horizontal-relative:page;mso-position-vertical:center;mso-position-vertical-relative:top-margin-area;mso-width-percent:1000;mso-height-percent:0;mso-width-relative:left-margin-area;mso-height-relative:page;v-text-anchor:middle" o:gfxdata="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" o:allowincell="f" fillcolor="#ed7d31 [3205]" stroked="f">
+              <v:textbox style="mso-fit-shape-to-text:t" inset=",0,,0">
+                <w:txbxContent>
+                  <w:p>
+                    <w:pPr>
+                      <w:spacing w:after="0" w:line="240" w:lineRule="auto"/>
+                      <w:jc w:val="right"/>
+                      <w:rPr>
+                        <w:color w:val="FFFFFF" w:themeColor="background1"/>
+                      </w:rPr>
+                    </w:pPr>
+                    <w:r>
+                      <w:fldChar w:fldCharType="begin"/>
+                    </w:r>
+                    <w:r>
+                      <w:instrText>PAGE   \* MERGEFORMAT</w:instrText>
+                    </w:r>
+                    <w:r>
+                      <w:fldChar w:fldCharType="separate"/>
+                    </w:r>
+                    <w:r>
+                      <w:rPr>
+                        <w:color w:val="FFFFFF" w:themeColor="background1"/>
+                      </w:rPr>
+                      <w:t>2</w:t>
+                    </w:r>
+                    <w:r>
+                      <w:rPr>
+                        <w:color w:val="FFFFFF" w:themeColor="background1"/>
+                      </w:rPr>
+                      <w:fldChar w:fldCharType="end"/>
+                    </w:r>
+                  </w:p>
+                </w:txbxContent>
+              </v:textbox>
+              <w10:wrap anchorx="page" anchory="margin"/>
+            </v:shape>
+          </w:pict>
+        </mc:Fallback>
+      </mc:AlternateContent>
+    </w:r>
+  </w:p>
+</w:hdr>
 </file>
 
 <file path=word/numbering.xml><?xml version="1.0" encoding="utf-8"?>
@@ -9466,6 +10357,50 @@
       <w:outlineLvl w:val="9"/>
     </w:pPr>
   </w:style>
+  <w:style w:type="paragraph" w:styleId="Encabezado">
+    <w:name w:val="header"/>
+    <w:basedOn w:val="Normal"/>
+    <w:link w:val="EncabezadoCar"/>
+    <w:uiPriority w:val="99"/>
+    <w:unhideWhenUsed/>
+    <w:rsid w:val="000B00AD"/>
+    <w:pPr>
+      <w:tabs>
+        <w:tab w:val="center" w:pos="4252"/>
+        <w:tab w:val="right" w:pos="8504"/>
+      </w:tabs>
+      <w:spacing w:after="0" w:line="240" w:lineRule="auto"/>
+    </w:pPr>
+  </w:style>
+  <w:style w:type="character" w:customStyle="1" w:styleId="EncabezadoCar">
+    <w:name w:val="Encabezado Car"/>
+    <w:basedOn w:val="Fuentedeprrafopredeter"/>
+    <w:link w:val="Encabezado"/>
+    <w:uiPriority w:val="99"/>
+    <w:rsid w:val="000B00AD"/>
+  </w:style>
+  <w:style w:type="paragraph" w:styleId="Piedepgina">
+    <w:name w:val="footer"/>
+    <w:basedOn w:val="Normal"/>
+    <w:link w:val="PiedepginaCar"/>
+    <w:uiPriority w:val="99"/>
+    <w:unhideWhenUsed/>
+    <w:rsid w:val="000B00AD"/>
+    <w:pPr>
+      <w:tabs>
+        <w:tab w:val="center" w:pos="4252"/>
+        <w:tab w:val="right" w:pos="8504"/>
+      </w:tabs>
+      <w:spacing w:after="0" w:line="240" w:lineRule="auto"/>
+    </w:pPr>
+  </w:style>
+  <w:style w:type="character" w:customStyle="1" w:styleId="PiedepginaCar">
+    <w:name w:val="Pie de página Car"/>
+    <w:basedOn w:val="Fuentedeprrafopredeter"/>
+    <w:link w:val="Piedepgina"/>
+    <w:uiPriority w:val="99"/>
+    <w:rsid w:val="000B00AD"/>
+  </w:style>
 </w:styles>
 </file>
 

</xml_diff>